<commit_message>
Organisation du main Probleme ecrit dans le rapport
</commit_message>
<xml_diff>
--- a/Rapport.docx
+++ b/Rapport.docx
@@ -1,6 +1,7 @@
 
 <file path=word/document.xml><?xml version="1.0" encoding="utf-8"?>
 <w:document xmlns:wpc="http://schemas.microsoft.com/office/word/2010/wordprocessingCanvas" xmlns:mc="http://schemas.openxmlformats.org/markup-compatibility/2006" xmlns:o="urn:schemas-microsoft-com:office:office" xmlns:r="http://schemas.openxmlformats.org/officeDocument/2006/relationships" xmlns:m="http://schemas.openxmlformats.org/officeDocument/2006/math" xmlns:v="urn:schemas-microsoft-com:vml" xmlns:wp14="http://schemas.microsoft.com/office/word/2010/wordprocessingDrawing" xmlns:wp="http://schemas.openxmlformats.org/drawingml/2006/wordprocessingDrawing" xmlns:w="http://schemas.openxmlformats.org/wordprocessingml/2006/main" xmlns:w14="http://schemas.microsoft.com/office/word/2010/wordml" xmlns:w10="urn:schemas-microsoft-com:office:word" xmlns:w15="http://schemas.microsoft.com/office/word/2012/wordml" xmlns:wpg="http://schemas.microsoft.com/office/word/2010/wordprocessingGroup" xmlns:wpi="http://schemas.microsoft.com/office/word/2010/wordprocessingInk" xmlns:wne="http://schemas.microsoft.com/office/word/2006/wordml" xmlns:wps="http://schemas.microsoft.com/office/word/2010/wordprocessingShape" xmlns:wpsCustomData="http://www.wps.cn/officeDocument/2013/wpsCustomData" mc:Ignorable="w14 w15 wp14">
+  <w:background w:color="FFFFFF"/>
   <w:body>
     <w:p>
       <w:pPr>
@@ -1142,7 +1143,7 @@
     </w:p>
     <w:p>
       <w:pPr>
-        <w:pStyle w:val="14"/>
+        <w:pStyle w:val="15"/>
         <w:tabs>
           <w:tab w:val="right" w:leader="dot" w:pos="8306"/>
         </w:tabs>
@@ -1160,10 +1161,12 @@
         <w:t>Table des matières</w:t>
       </w:r>
     </w:p>
-    <w:p/>
-    <w:p>
-      <w:pPr>
-        <w:pStyle w:val="14"/>
+    <w:p>
+      <w:pPr/>
+    </w:p>
+    <w:p>
+      <w:pPr>
+        <w:pStyle w:val="15"/>
         <w:tabs>
           <w:tab w:val="right" w:leader="dot" w:pos="8306"/>
         </w:tabs>
@@ -1353,7 +1356,9 @@
       </w:r>
       <w:bookmarkEnd w:id="0"/>
     </w:p>
-    <w:p/>
+    <w:p>
+      <w:pPr/>
+    </w:p>
     <w:p>
       <w:pPr>
         <w:ind w:firstLine="420" w:firstLineChars="0"/>
@@ -1415,6 +1420,165 @@
         </w:rPr>
         <w:t>, pour pouvoir partager notre code plus facilement et retourner vers d’anciennes versions de code en cas de problème. Après cette préparation, nous avons relevé les informations importantes contenues dans le sujet.</w:t>
       </w:r>
+    </w:p>
+    <w:p>
+      <w:pPr>
+        <w:keepNext w:val="0"/>
+        <w:keepLines w:val="0"/>
+        <w:pageBreakBefore w:val="0"/>
+        <w:widowControl w:val="0"/>
+        <w:kinsoku/>
+        <w:wordWrap/>
+        <w:overflowPunct/>
+        <w:topLinePunct w:val="0"/>
+        <w:autoSpaceDE/>
+        <w:autoSpaceDN/>
+        <w:bidi w:val="0"/>
+        <w:adjustRightInd/>
+        <w:snapToGrid/>
+        <w:spacing w:line="240" w:lineRule="auto"/>
+        <w:ind w:right="0" w:rightChars="0"/>
+        <w:textAlignment w:val="auto"/>
+        <w:outlineLvl w:val="9"/>
+      </w:pPr>
+    </w:p>
+    <w:p>
+      <w:pPr>
+        <w:keepNext w:val="0"/>
+        <w:keepLines w:val="0"/>
+        <w:pageBreakBefore w:val="0"/>
+        <w:widowControl w:val="0"/>
+        <w:kinsoku/>
+        <w:wordWrap/>
+        <w:overflowPunct/>
+        <w:topLinePunct w:val="0"/>
+        <w:autoSpaceDE/>
+        <w:autoSpaceDN/>
+        <w:bidi w:val="0"/>
+        <w:adjustRightInd/>
+        <w:snapToGrid/>
+        <w:spacing w:line="240" w:lineRule="auto"/>
+        <w:ind w:right="0" w:rightChars="0"/>
+        <w:textAlignment w:val="auto"/>
+        <w:outlineLvl w:val="9"/>
+      </w:pPr>
+    </w:p>
+    <w:p>
+      <w:pPr>
+        <w:keepNext w:val="0"/>
+        <w:keepLines w:val="0"/>
+        <w:pageBreakBefore w:val="0"/>
+        <w:widowControl w:val="0"/>
+        <w:kinsoku/>
+        <w:wordWrap/>
+        <w:overflowPunct/>
+        <w:topLinePunct w:val="0"/>
+        <w:autoSpaceDE/>
+        <w:autoSpaceDN/>
+        <w:bidi w:val="0"/>
+        <w:adjustRightInd/>
+        <w:snapToGrid/>
+        <w:spacing w:line="240" w:lineRule="auto"/>
+        <w:ind w:right="0" w:rightChars="0" w:firstLine="420" w:firstLineChars="0"/>
+        <w:textAlignment w:val="auto"/>
+        <w:outlineLvl w:val="9"/>
+        <w:rPr>
+          <w:rFonts w:hint="default"/>
+        </w:rPr>
+      </w:pPr>
+      <w:r>
+        <w:t>Le projet demande l</w:t>
+      </w:r>
+      <w:r>
+        <w:rPr>
+          <w:rFonts w:hint="default"/>
+        </w:rPr>
+        <w:t xml:space="preserve">’utilisation de file FIFO. Nous avons décidé de reprendre le code d’une file, dans notre cours de </w:t>
+      </w:r>
+      <w:r>
+        <w:rPr>
+          <w:rFonts w:hint="default"/>
+          <w:i/>
+          <w:iCs/>
+        </w:rPr>
+        <w:t>Structures de données</w:t>
+      </w:r>
+      <w:r>
+        <w:rPr>
+          <w:rFonts w:hint="default"/>
+        </w:rPr>
+        <w:t xml:space="preserve">. Il permet de manipuler plus facilement le contenu et répondre aux cahiers des charges. De plus, ce code permet de ne pas “sur-allouer” de l’espace mémoire mais, d’allouer l’espace nécessaire pour chaque file et chaque structure </w:t>
+      </w:r>
+      <w:r>
+        <w:rPr>
+          <w:rFonts w:hint="default"/>
+          <w:i/>
+          <w:iCs/>
+        </w:rPr>
+        <w:t>passenger</w:t>
+      </w:r>
+      <w:r>
+        <w:rPr>
+          <w:rFonts w:hint="default"/>
+          <w:i w:val="0"/>
+          <w:iCs w:val="0"/>
+        </w:rPr>
+        <w:t xml:space="preserve">. </w:t>
+      </w:r>
+      <w:r>
+        <w:rPr>
+          <w:rFonts w:hint="default"/>
+        </w:rPr>
+        <w:t xml:space="preserve"> </w:t>
+      </w:r>
+    </w:p>
+    <w:p>
+      <w:pPr>
+        <w:keepNext w:val="0"/>
+        <w:keepLines w:val="0"/>
+        <w:pageBreakBefore w:val="0"/>
+        <w:widowControl w:val="0"/>
+        <w:kinsoku/>
+        <w:wordWrap/>
+        <w:overflowPunct/>
+        <w:topLinePunct w:val="0"/>
+        <w:autoSpaceDE/>
+        <w:autoSpaceDN/>
+        <w:bidi w:val="0"/>
+        <w:adjustRightInd/>
+        <w:snapToGrid/>
+        <w:spacing w:line="240" w:lineRule="auto"/>
+        <w:ind w:right="0" w:rightChars="0" w:firstLine="420" w:firstLineChars="0"/>
+        <w:textAlignment w:val="auto"/>
+        <w:outlineLvl w:val="9"/>
+        <w:rPr>
+          <w:rFonts w:hint="default"/>
+        </w:rPr>
+      </w:pPr>
+    </w:p>
+    <w:p>
+      <w:pPr>
+        <w:keepNext w:val="0"/>
+        <w:keepLines w:val="0"/>
+        <w:pageBreakBefore w:val="0"/>
+        <w:widowControl w:val="0"/>
+        <w:kinsoku/>
+        <w:wordWrap/>
+        <w:overflowPunct/>
+        <w:topLinePunct w:val="0"/>
+        <w:autoSpaceDE/>
+        <w:autoSpaceDN/>
+        <w:bidi w:val="0"/>
+        <w:adjustRightInd/>
+        <w:snapToGrid/>
+        <w:spacing w:line="240" w:lineRule="auto"/>
+        <w:ind w:right="0" w:rightChars="0" w:firstLine="420" w:firstLineChars="0"/>
+        <w:textAlignment w:val="auto"/>
+        <w:outlineLvl w:val="9"/>
+        <w:rPr>
+          <w:rFonts w:hint="default"/>
+        </w:rPr>
+      </w:pPr>
       <w:bookmarkStart w:id="1" w:name="_GoBack"/>
       <w:bookmarkEnd w:id="1"/>
     </w:p>
@@ -1434,31 +1598,702 @@
         <w:adjustRightInd/>
         <w:snapToGrid/>
         <w:spacing w:line="240" w:lineRule="auto"/>
-        <w:ind w:left="0" w:leftChars="0" w:right="0" w:rightChars="0" w:firstLine="0" w:firstLineChars="0"/>
-        <w:textAlignment w:val="auto"/>
-        <w:outlineLvl w:val="9"/>
-      </w:pPr>
-    </w:p>
-    <w:p>
-      <w:pPr>
-        <w:keepNext w:val="0"/>
-        <w:keepLines w:val="0"/>
-        <w:pageBreakBefore w:val="0"/>
-        <w:widowControl w:val="0"/>
-        <w:kinsoku/>
-        <w:wordWrap/>
-        <w:overflowPunct/>
-        <w:topLinePunct w:val="0"/>
-        <w:autoSpaceDE/>
-        <w:autoSpaceDN/>
-        <w:bidi w:val="0"/>
-        <w:adjustRightInd/>
-        <w:snapToGrid/>
-        <w:spacing w:line="240" w:lineRule="auto"/>
-        <w:ind w:left="0" w:leftChars="0" w:right="0" w:rightChars="0" w:firstLine="0" w:firstLineChars="0"/>
-        <w:textAlignment w:val="auto"/>
-        <w:outlineLvl w:val="9"/>
-      </w:pPr>
+        <w:ind w:right="0" w:rightChars="0" w:firstLine="420" w:firstLineChars="0"/>
+        <w:textAlignment w:val="auto"/>
+        <w:outlineLvl w:val="9"/>
+        <w:rPr>
+          <w:rFonts w:hint="default"/>
+        </w:rPr>
+      </w:pPr>
+      <w:r>
+        <w:rPr>
+          <w:rFonts w:hint="default"/>
+        </w:rPr>
+        <w:t>L’implémentation du tube de communication a été un peu compliquée. Nous nous sommes posés la question de savoir si nous pouvions passer une structure dans un pipe et si nous pouvions la récupérer. Pour répondre à ce problème, nous avons fait des recherches sur internet et tester les solutions proposées. Durant ces tests, un problème récurent est survenu :</w:t>
+      </w:r>
+    </w:p>
+    <w:p>
+      <w:pPr>
+        <w:keepNext w:val="0"/>
+        <w:keepLines w:val="0"/>
+        <w:pageBreakBefore w:val="0"/>
+        <w:widowControl w:val="0"/>
+        <w:kinsoku/>
+        <w:wordWrap/>
+        <w:overflowPunct/>
+        <w:topLinePunct w:val="0"/>
+        <w:autoSpaceDE/>
+        <w:autoSpaceDN/>
+        <w:bidi w:val="0"/>
+        <w:adjustRightInd/>
+        <w:snapToGrid/>
+        <w:spacing w:line="240" w:lineRule="auto"/>
+        <w:ind w:right="0" w:rightChars="0" w:firstLine="420" w:firstLineChars="0"/>
+        <w:textAlignment w:val="auto"/>
+        <w:outlineLvl w:val="9"/>
+        <w:rPr>
+          <w:rFonts w:hint="default"/>
+        </w:rPr>
+      </w:pPr>
+    </w:p>
+    <w:tbl>
+      <w:tblPr>
+        <w:tblW w:w="8522" w:type="dxa"/>
+        <w:tblInd w:w="0" w:type="dxa"/>
+        <w:tblBorders>
+          <w:top w:val="single" w:color="auto" w:sz="4" w:space="0"/>
+          <w:left w:val="single" w:color="auto" w:sz="4" w:space="0"/>
+          <w:bottom w:val="single" w:color="auto" w:sz="4" w:space="0"/>
+          <w:right w:val="single" w:color="auto" w:sz="4" w:space="0"/>
+          <w:insideH w:val="single" w:color="auto" w:sz="4" w:space="0"/>
+          <w:insideV w:val="single" w:color="auto" w:sz="4" w:space="0"/>
+        </w:tblBorders>
+        <w:tblLayout w:type="fixed"/>
+        <w:tblCellMar>
+          <w:left w:w="108" w:type="dxa"/>
+          <w:right w:w="108" w:type="dxa"/>
+        </w:tblCellMar>
+      </w:tblPr>
+      <w:tblGrid>
+        <w:gridCol w:w="8522"/>
+      </w:tblGrid>
+      <w:tr>
+        <w:tblPrEx>
+          <w:tblBorders>
+            <w:top w:val="single" w:color="auto" w:sz="4" w:space="0"/>
+            <w:left w:val="single" w:color="auto" w:sz="4" w:space="0"/>
+            <w:bottom w:val="single" w:color="auto" w:sz="4" w:space="0"/>
+            <w:right w:val="single" w:color="auto" w:sz="4" w:space="0"/>
+            <w:insideH w:val="single" w:color="auto" w:sz="4" w:space="0"/>
+            <w:insideV w:val="single" w:color="auto" w:sz="4" w:space="0"/>
+          </w:tblBorders>
+          <w:tblLayout w:type="fixed"/>
+          <w:tblCellMar>
+            <w:left w:w="108" w:type="dxa"/>
+            <w:right w:w="108" w:type="dxa"/>
+          </w:tblCellMar>
+        </w:tblPrEx>
+        <w:tc>
+          <w:tcPr>
+            <w:tcW w:w="8522" w:type="dxa"/>
+          </w:tcPr>
+          <w:p>
+            <w:pPr>
+              <w:keepNext w:val="0"/>
+              <w:keepLines w:val="0"/>
+              <w:pageBreakBefore w:val="0"/>
+              <w:widowControl w:val="0"/>
+              <w:kinsoku/>
+              <w:wordWrap/>
+              <w:overflowPunct/>
+              <w:topLinePunct w:val="0"/>
+              <w:autoSpaceDE/>
+              <w:autoSpaceDN/>
+              <w:bidi w:val="0"/>
+              <w:adjustRightInd/>
+              <w:snapToGrid/>
+              <w:spacing w:line="240" w:lineRule="auto"/>
+              <w:ind w:right="0" w:rightChars="0"/>
+              <w:textAlignment w:val="auto"/>
+              <w:outlineLvl w:val="9"/>
+              <w:rPr>
+                <w:rFonts w:hint="default"/>
+                <w:vertAlign w:val="baseline"/>
+              </w:rPr>
+            </w:pPr>
+            <w:r>
+              <w:rPr>
+                <w:rFonts w:hint="default"/>
+                <w:vertAlign w:val="baseline"/>
+              </w:rPr>
+              <w:t>*** stack smashing detected ***: &lt;unknown&gt; terminated</w:t>
+            </w:r>
+          </w:p>
+        </w:tc>
+      </w:tr>
+    </w:tbl>
+    <w:p>
+      <w:pPr>
+        <w:keepNext w:val="0"/>
+        <w:keepLines w:val="0"/>
+        <w:pageBreakBefore w:val="0"/>
+        <w:widowControl w:val="0"/>
+        <w:kinsoku/>
+        <w:wordWrap/>
+        <w:overflowPunct/>
+        <w:topLinePunct w:val="0"/>
+        <w:autoSpaceDE/>
+        <w:autoSpaceDN/>
+        <w:bidi w:val="0"/>
+        <w:adjustRightInd/>
+        <w:snapToGrid/>
+        <w:spacing w:line="240" w:lineRule="auto"/>
+        <w:ind w:right="0" w:rightChars="0"/>
+        <w:textAlignment w:val="auto"/>
+        <w:outlineLvl w:val="9"/>
+        <w:rPr>
+          <w:rFonts w:hint="default"/>
+        </w:rPr>
+      </w:pPr>
+    </w:p>
+    <w:p>
+      <w:pPr>
+        <w:keepNext w:val="0"/>
+        <w:keepLines w:val="0"/>
+        <w:pageBreakBefore w:val="0"/>
+        <w:widowControl w:val="0"/>
+        <w:kinsoku/>
+        <w:wordWrap/>
+        <w:overflowPunct/>
+        <w:topLinePunct w:val="0"/>
+        <w:autoSpaceDE/>
+        <w:autoSpaceDN/>
+        <w:bidi w:val="0"/>
+        <w:adjustRightInd/>
+        <w:snapToGrid/>
+        <w:spacing w:line="240" w:lineRule="auto"/>
+        <w:ind w:left="0" w:leftChars="0" w:right="0" w:rightChars="0" w:firstLine="420" w:firstLineChars="0"/>
+        <w:textAlignment w:val="auto"/>
+        <w:outlineLvl w:val="9"/>
+        <w:rPr>
+          <w:rFonts w:hint="default"/>
+          <w:i w:val="0"/>
+          <w:iCs w:val="0"/>
+        </w:rPr>
+      </w:pPr>
+      <w:r>
+        <w:t>Après l</w:t>
+      </w:r>
+      <w:r>
+        <w:rPr>
+          <w:rFonts w:hint="default"/>
+        </w:rPr>
+        <w:t xml:space="preserve">’utilisation de la fonction </w:t>
+      </w:r>
+      <w:r>
+        <w:rPr>
+          <w:rFonts w:hint="default"/>
+          <w:i/>
+          <w:iCs/>
+        </w:rPr>
+        <w:t>printf</w:t>
+      </w:r>
+      <w:r>
+        <w:rPr>
+          <w:rFonts w:hint="default"/>
+          <w:i w:val="0"/>
+          <w:iCs w:val="0"/>
+        </w:rPr>
+        <w:t xml:space="preserve"> sur certaines parties du code, nous avons pu déterminer quelle fonction posait problème. La fonction </w:t>
+      </w:r>
+      <w:r>
+        <w:rPr>
+          <w:rFonts w:hint="default"/>
+          <w:i/>
+          <w:iCs/>
+        </w:rPr>
+        <w:t>read</w:t>
+      </w:r>
+      <w:r>
+        <w:rPr>
+          <w:rFonts w:hint="default"/>
+          <w:i w:val="0"/>
+          <w:iCs w:val="0"/>
+        </w:rPr>
+        <w:t xml:space="preserve"> était la source.</w:t>
+      </w:r>
+    </w:p>
+    <w:p>
+      <w:pPr>
+        <w:keepNext w:val="0"/>
+        <w:keepLines w:val="0"/>
+        <w:pageBreakBefore w:val="0"/>
+        <w:widowControl w:val="0"/>
+        <w:kinsoku/>
+        <w:wordWrap/>
+        <w:overflowPunct/>
+        <w:topLinePunct w:val="0"/>
+        <w:autoSpaceDE/>
+        <w:autoSpaceDN/>
+        <w:bidi w:val="0"/>
+        <w:adjustRightInd/>
+        <w:snapToGrid/>
+        <w:spacing w:line="240" w:lineRule="auto"/>
+        <w:ind w:right="0" w:rightChars="0"/>
+        <w:textAlignment w:val="auto"/>
+        <w:outlineLvl w:val="9"/>
+        <w:rPr>
+          <w:rFonts w:hint="default"/>
+          <w:i w:val="0"/>
+          <w:iCs w:val="0"/>
+        </w:rPr>
+      </w:pPr>
+    </w:p>
+    <w:tbl>
+      <w:tblPr>
+        <w:tblW w:w="8522" w:type="dxa"/>
+        <w:tblInd w:w="0" w:type="dxa"/>
+        <w:tblBorders>
+          <w:top w:val="single" w:color="auto" w:sz="4" w:space="0"/>
+          <w:left w:val="single" w:color="auto" w:sz="4" w:space="0"/>
+          <w:bottom w:val="single" w:color="auto" w:sz="4" w:space="0"/>
+          <w:right w:val="single" w:color="auto" w:sz="4" w:space="0"/>
+          <w:insideH w:val="single" w:color="auto" w:sz="4" w:space="0"/>
+          <w:insideV w:val="single" w:color="auto" w:sz="4" w:space="0"/>
+        </w:tblBorders>
+        <w:tblLayout w:type="fixed"/>
+        <w:tblCellMar>
+          <w:left w:w="108" w:type="dxa"/>
+          <w:right w:w="108" w:type="dxa"/>
+        </w:tblCellMar>
+      </w:tblPr>
+      <w:tblGrid>
+        <w:gridCol w:w="8522"/>
+      </w:tblGrid>
+      <w:tr>
+        <w:tblPrEx>
+          <w:tblBorders>
+            <w:top w:val="single" w:color="auto" w:sz="4" w:space="0"/>
+            <w:left w:val="single" w:color="auto" w:sz="4" w:space="0"/>
+            <w:bottom w:val="single" w:color="auto" w:sz="4" w:space="0"/>
+            <w:right w:val="single" w:color="auto" w:sz="4" w:space="0"/>
+            <w:insideH w:val="single" w:color="auto" w:sz="4" w:space="0"/>
+            <w:insideV w:val="single" w:color="auto" w:sz="4" w:space="0"/>
+          </w:tblBorders>
+          <w:tblLayout w:type="fixed"/>
+          <w:tblCellMar>
+            <w:left w:w="108" w:type="dxa"/>
+            <w:right w:w="108" w:type="dxa"/>
+          </w:tblCellMar>
+        </w:tblPrEx>
+        <w:tc>
+          <w:tcPr>
+            <w:tcW w:w="8522" w:type="dxa"/>
+          </w:tcPr>
+          <w:p>
+            <w:pPr>
+              <w:pStyle w:val="6"/>
+              <w:keepNext w:val="0"/>
+              <w:keepLines w:val="0"/>
+              <w:widowControl/>
+              <w:suppressLineNumbers w:val="0"/>
+              <w:shd w:val="clear" w:fill="2B2B2B"/>
+              <w:rPr>
+                <w:rFonts w:hint="default"/>
+                <w:i w:val="0"/>
+                <w:iCs w:val="0"/>
+                <w:vertAlign w:val="baseline"/>
+              </w:rPr>
+            </w:pPr>
+            <w:r>
+              <w:rPr>
+                <w:rFonts w:hint="default" w:ascii="Ubuntu Mono" w:hAnsi="Ubuntu Mono" w:eastAsia="Ubuntu Mono" w:cs="Ubuntu Mono"/>
+                <w:color w:val="A9B7C6"/>
+                <w:shd w:val="clear" w:fill="2B2B2B"/>
+              </w:rPr>
+              <w:t>read(fd</w:t>
+            </w:r>
+            <w:r>
+              <w:rPr>
+                <w:rFonts w:hint="default" w:ascii="Ubuntu Mono" w:hAnsi="Ubuntu Mono" w:eastAsia="Ubuntu Mono" w:cs="Ubuntu Mono"/>
+                <w:color w:val="CC7832"/>
+                <w:shd w:val="clear" w:fill="2B2B2B"/>
+              </w:rPr>
+              <w:t xml:space="preserve">, </w:t>
+            </w:r>
+            <w:r>
+              <w:rPr>
+                <w:rFonts w:hint="default" w:ascii="Ubuntu Mono" w:hAnsi="Ubuntu Mono" w:eastAsia="Ubuntu Mono" w:cs="Ubuntu Mono"/>
+                <w:color w:val="A9B7C6"/>
+                <w:shd w:val="clear" w:fill="2B2B2B"/>
+              </w:rPr>
+              <w:t>&amp;passenger2</w:t>
+            </w:r>
+            <w:r>
+              <w:rPr>
+                <w:rFonts w:hint="default" w:ascii="Ubuntu Mono" w:hAnsi="Ubuntu Mono" w:eastAsia="Ubuntu Mono" w:cs="Ubuntu Mono"/>
+                <w:color w:val="CC7832"/>
+                <w:shd w:val="clear" w:fill="2B2B2B"/>
+              </w:rPr>
+              <w:t xml:space="preserve">, </w:t>
+            </w:r>
+            <w:r>
+              <w:rPr>
+                <w:rFonts w:hint="default" w:ascii="Ubuntu Mono" w:hAnsi="Ubuntu Mono" w:eastAsia="Ubuntu Mono" w:cs="Ubuntu Mono"/>
+                <w:b/>
+                <w:color w:val="CC7832"/>
+                <w:shd w:val="clear" w:fill="2B2B2B"/>
+              </w:rPr>
+              <w:t>sizeof</w:t>
+            </w:r>
+            <w:r>
+              <w:rPr>
+                <w:rFonts w:hint="default" w:ascii="Ubuntu Mono" w:hAnsi="Ubuntu Mono" w:eastAsia="Ubuntu Mono" w:cs="Ubuntu Mono"/>
+                <w:color w:val="A9B7C6"/>
+                <w:shd w:val="clear" w:fill="2B2B2B"/>
+              </w:rPr>
+              <w:t>(</w:t>
+            </w:r>
+            <w:r>
+              <w:rPr>
+                <w:rFonts w:hint="default" w:ascii="Ubuntu Mono" w:hAnsi="Ubuntu Mono" w:eastAsia="Ubuntu Mono" w:cs="Ubuntu Mono"/>
+                <w:color w:val="B9BCD1"/>
+                <w:shd w:val="clear" w:fill="2B2B2B"/>
+              </w:rPr>
+              <w:t>passenger</w:t>
+            </w:r>
+            <w:r>
+              <w:rPr>
+                <w:rFonts w:hint="default" w:ascii="Ubuntu Mono" w:hAnsi="Ubuntu Mono" w:eastAsia="Ubuntu Mono" w:cs="Ubuntu Mono"/>
+                <w:color w:val="A9B7C6"/>
+                <w:shd w:val="clear" w:fill="2B2B2B"/>
+              </w:rPr>
+              <w:t>))</w:t>
+            </w:r>
+            <w:r>
+              <w:rPr>
+                <w:rFonts w:hint="default" w:ascii="Ubuntu Mono" w:hAnsi="Ubuntu Mono" w:eastAsia="Ubuntu Mono" w:cs="Ubuntu Mono"/>
+                <w:color w:val="CC7832"/>
+                <w:shd w:val="clear" w:fill="2B2B2B"/>
+              </w:rPr>
+              <w:t>;</w:t>
+            </w:r>
+          </w:p>
+        </w:tc>
+      </w:tr>
+    </w:tbl>
+    <w:p>
+      <w:pPr>
+        <w:keepNext w:val="0"/>
+        <w:keepLines w:val="0"/>
+        <w:pageBreakBefore w:val="0"/>
+        <w:widowControl w:val="0"/>
+        <w:kinsoku/>
+        <w:wordWrap/>
+        <w:overflowPunct/>
+        <w:topLinePunct w:val="0"/>
+        <w:autoSpaceDE/>
+        <w:autoSpaceDN/>
+        <w:bidi w:val="0"/>
+        <w:adjustRightInd/>
+        <w:snapToGrid/>
+        <w:spacing w:line="240" w:lineRule="auto"/>
+        <w:ind w:right="0" w:rightChars="0"/>
+        <w:textAlignment w:val="auto"/>
+        <w:outlineLvl w:val="9"/>
+        <w:rPr>
+          <w:rFonts w:hint="default"/>
+          <w:i w:val="0"/>
+          <w:iCs w:val="0"/>
+        </w:rPr>
+      </w:pPr>
+    </w:p>
+    <w:p>
+      <w:pPr>
+        <w:keepNext w:val="0"/>
+        <w:keepLines w:val="0"/>
+        <w:pageBreakBefore w:val="0"/>
+        <w:widowControl w:val="0"/>
+        <w:kinsoku/>
+        <w:wordWrap/>
+        <w:overflowPunct/>
+        <w:topLinePunct w:val="0"/>
+        <w:autoSpaceDE/>
+        <w:autoSpaceDN/>
+        <w:bidi w:val="0"/>
+        <w:adjustRightInd/>
+        <w:snapToGrid/>
+        <w:spacing w:line="240" w:lineRule="auto"/>
+        <w:ind w:right="0" w:rightChars="0" w:firstLine="420" w:firstLineChars="0"/>
+        <w:textAlignment w:val="auto"/>
+        <w:outlineLvl w:val="9"/>
+        <w:rPr>
+          <w:rFonts w:hint="default"/>
+          <w:i w:val="0"/>
+          <w:iCs w:val="0"/>
+        </w:rPr>
+      </w:pPr>
+      <w:r>
+        <w:rPr>
+          <w:rFonts w:hint="default"/>
+          <w:i w:val="0"/>
+          <w:iCs w:val="0"/>
+        </w:rPr>
+        <w:t xml:space="preserve">Cette fonction lit jusqu’à la taille d’une structure </w:t>
+      </w:r>
+      <w:r>
+        <w:rPr>
+          <w:rFonts w:hint="default"/>
+          <w:i/>
+          <w:iCs/>
+        </w:rPr>
+        <w:t>passenger</w:t>
+      </w:r>
+      <w:r>
+        <w:rPr>
+          <w:rFonts w:hint="default"/>
+          <w:i w:val="0"/>
+          <w:iCs w:val="0"/>
+        </w:rPr>
+        <w:t xml:space="preserve"> d’octet depuis le descripteur de fichier </w:t>
+      </w:r>
+      <w:r>
+        <w:rPr>
+          <w:rFonts w:hint="default"/>
+          <w:i/>
+          <w:iCs/>
+        </w:rPr>
+        <w:t xml:space="preserve">fd </w:t>
+      </w:r>
+      <w:r>
+        <w:rPr>
+          <w:rFonts w:hint="default"/>
+          <w:i w:val="0"/>
+          <w:iCs w:val="0"/>
+        </w:rPr>
+        <w:t xml:space="preserve">dans le tampon pointé par </w:t>
+      </w:r>
+      <w:r>
+        <w:rPr>
+          <w:rFonts w:hint="default"/>
+          <w:i/>
+          <w:iCs/>
+        </w:rPr>
+        <w:t>passenger2</w:t>
+      </w:r>
+      <w:r>
+        <w:rPr>
+          <w:rFonts w:hint="default"/>
+          <w:i w:val="0"/>
+          <w:iCs w:val="0"/>
+        </w:rPr>
+        <w:t xml:space="preserve">. Or, lorsque nous avons écrit la fonction </w:t>
+      </w:r>
+      <w:r>
+        <w:rPr>
+          <w:rFonts w:hint="default"/>
+          <w:i/>
+          <w:iCs/>
+        </w:rPr>
+        <w:t>write</w:t>
+      </w:r>
+      <w:r>
+        <w:rPr>
+          <w:rFonts w:hint="default"/>
+          <w:i w:val="0"/>
+          <w:iCs w:val="0"/>
+        </w:rPr>
+        <w:t xml:space="preserve">, nous avons passé l’adresse d’un </w:t>
+      </w:r>
+      <w:r>
+        <w:rPr>
+          <w:rFonts w:hint="default"/>
+          <w:i/>
+          <w:iCs/>
+        </w:rPr>
+        <w:t>passenger</w:t>
+      </w:r>
+      <w:r>
+        <w:rPr>
+          <w:rFonts w:hint="default"/>
+          <w:i w:val="0"/>
+          <w:iCs w:val="0"/>
+        </w:rPr>
+        <w:t>. Donc, la taille d’octet à lire est incorrecte. La solution est la suivante :</w:t>
+      </w:r>
+    </w:p>
+    <w:p>
+      <w:pPr>
+        <w:keepNext w:val="0"/>
+        <w:keepLines w:val="0"/>
+        <w:pageBreakBefore w:val="0"/>
+        <w:widowControl w:val="0"/>
+        <w:kinsoku/>
+        <w:wordWrap/>
+        <w:overflowPunct/>
+        <w:topLinePunct w:val="0"/>
+        <w:autoSpaceDE/>
+        <w:autoSpaceDN/>
+        <w:bidi w:val="0"/>
+        <w:adjustRightInd/>
+        <w:snapToGrid/>
+        <w:spacing w:line="240" w:lineRule="auto"/>
+        <w:ind w:right="0" w:rightChars="0" w:firstLine="420" w:firstLineChars="0"/>
+        <w:textAlignment w:val="auto"/>
+        <w:outlineLvl w:val="9"/>
+        <w:rPr>
+          <w:rFonts w:hint="default"/>
+          <w:i w:val="0"/>
+          <w:iCs w:val="0"/>
+        </w:rPr>
+      </w:pPr>
+    </w:p>
+    <w:tbl>
+      <w:tblPr>
+        <w:tblW w:w="8522" w:type="dxa"/>
+        <w:tblInd w:w="0" w:type="dxa"/>
+        <w:tblBorders>
+          <w:top w:val="single" w:color="auto" w:sz="4" w:space="0"/>
+          <w:left w:val="single" w:color="auto" w:sz="4" w:space="0"/>
+          <w:bottom w:val="single" w:color="auto" w:sz="4" w:space="0"/>
+          <w:right w:val="single" w:color="auto" w:sz="4" w:space="0"/>
+          <w:insideH w:val="single" w:color="auto" w:sz="4" w:space="0"/>
+          <w:insideV w:val="single" w:color="auto" w:sz="4" w:space="0"/>
+        </w:tblBorders>
+        <w:tblLayout w:type="fixed"/>
+        <w:tblCellMar>
+          <w:left w:w="108" w:type="dxa"/>
+          <w:right w:w="108" w:type="dxa"/>
+        </w:tblCellMar>
+      </w:tblPr>
+      <w:tblGrid>
+        <w:gridCol w:w="8522"/>
+      </w:tblGrid>
+      <w:tr>
+        <w:tblPrEx>
+          <w:tblBorders>
+            <w:top w:val="single" w:color="auto" w:sz="4" w:space="0"/>
+            <w:left w:val="single" w:color="auto" w:sz="4" w:space="0"/>
+            <w:bottom w:val="single" w:color="auto" w:sz="4" w:space="0"/>
+            <w:right w:val="single" w:color="auto" w:sz="4" w:space="0"/>
+            <w:insideH w:val="single" w:color="auto" w:sz="4" w:space="0"/>
+            <w:insideV w:val="single" w:color="auto" w:sz="4" w:space="0"/>
+          </w:tblBorders>
+          <w:tblLayout w:type="fixed"/>
+          <w:tblCellMar>
+            <w:left w:w="108" w:type="dxa"/>
+            <w:right w:w="108" w:type="dxa"/>
+          </w:tblCellMar>
+        </w:tblPrEx>
+        <w:tc>
+          <w:tcPr>
+            <w:tcW w:w="8522" w:type="dxa"/>
+          </w:tcPr>
+          <w:p>
+            <w:pPr>
+              <w:pStyle w:val="6"/>
+              <w:keepNext w:val="0"/>
+              <w:keepLines w:val="0"/>
+              <w:widowControl/>
+              <w:suppressLineNumbers w:val="0"/>
+              <w:shd w:val="clear" w:fill="2B2B2B"/>
+              <w:rPr>
+                <w:rFonts w:hint="default"/>
+                <w:i w:val="0"/>
+                <w:iCs w:val="0"/>
+                <w:vertAlign w:val="baseline"/>
+              </w:rPr>
+            </w:pPr>
+            <w:r>
+              <w:rPr>
+                <w:rFonts w:hint="default" w:ascii="Ubuntu Mono" w:hAnsi="Ubuntu Mono" w:eastAsia="Ubuntu Mono" w:cs="Ubuntu Mono"/>
+                <w:color w:val="A9B7C6"/>
+                <w:shd w:val="clear" w:fill="2B2B2B"/>
+              </w:rPr>
+              <w:t>read(fd</w:t>
+            </w:r>
+            <w:r>
+              <w:rPr>
+                <w:rFonts w:hint="default" w:ascii="Ubuntu Mono" w:hAnsi="Ubuntu Mono" w:eastAsia="Ubuntu Mono" w:cs="Ubuntu Mono"/>
+                <w:color w:val="CC7832"/>
+                <w:shd w:val="clear" w:fill="2B2B2B"/>
+              </w:rPr>
+              <w:t xml:space="preserve">, </w:t>
+            </w:r>
+            <w:r>
+              <w:rPr>
+                <w:rFonts w:hint="default" w:ascii="Ubuntu Mono" w:hAnsi="Ubuntu Mono" w:eastAsia="Ubuntu Mono" w:cs="Ubuntu Mono"/>
+                <w:color w:val="A9B7C6"/>
+                <w:shd w:val="clear" w:fill="2B2B2B"/>
+              </w:rPr>
+              <w:t>&amp;passenger2</w:t>
+            </w:r>
+            <w:r>
+              <w:rPr>
+                <w:rFonts w:hint="default" w:ascii="Ubuntu Mono" w:hAnsi="Ubuntu Mono" w:eastAsia="Ubuntu Mono" w:cs="Ubuntu Mono"/>
+                <w:color w:val="CC7832"/>
+                <w:shd w:val="clear" w:fill="2B2B2B"/>
+              </w:rPr>
+              <w:t xml:space="preserve">, </w:t>
+            </w:r>
+            <w:r>
+              <w:rPr>
+                <w:rFonts w:hint="default" w:ascii="Ubuntu Mono" w:hAnsi="Ubuntu Mono" w:eastAsia="Ubuntu Mono" w:cs="Ubuntu Mono"/>
+                <w:b/>
+                <w:color w:val="CC7832"/>
+                <w:shd w:val="clear" w:fill="2B2B2B"/>
+              </w:rPr>
+              <w:t>sizeof</w:t>
+            </w:r>
+            <w:r>
+              <w:rPr>
+                <w:rFonts w:hint="default" w:ascii="Ubuntu Mono" w:hAnsi="Ubuntu Mono" w:eastAsia="Ubuntu Mono" w:cs="Ubuntu Mono"/>
+                <w:color w:val="A9B7C6"/>
+                <w:shd w:val="clear" w:fill="2B2B2B"/>
+              </w:rPr>
+              <w:t>(</w:t>
+            </w:r>
+            <w:r>
+              <w:rPr>
+                <w:rFonts w:hint="default" w:ascii="Ubuntu Mono" w:hAnsi="Ubuntu Mono" w:eastAsia="Ubuntu Mono" w:cs="Ubuntu Mono"/>
+                <w:color w:val="B9BCD1"/>
+                <w:shd w:val="clear" w:fill="2B2B2B"/>
+              </w:rPr>
+              <w:t>int32_t</w:t>
+            </w:r>
+            <w:r>
+              <w:rPr>
+                <w:rFonts w:hint="default" w:ascii="Ubuntu Mono" w:hAnsi="Ubuntu Mono" w:eastAsia="Ubuntu Mono" w:cs="Ubuntu Mono"/>
+                <w:color w:val="A9B7C6"/>
+                <w:shd w:val="clear" w:fill="2B2B2B"/>
+              </w:rPr>
+              <w:t>))</w:t>
+            </w:r>
+            <w:r>
+              <w:rPr>
+                <w:rFonts w:hint="default" w:ascii="Ubuntu Mono" w:hAnsi="Ubuntu Mono" w:eastAsia="Ubuntu Mono" w:cs="Ubuntu Mono"/>
+                <w:color w:val="CC7832"/>
+                <w:shd w:val="clear" w:fill="2B2B2B"/>
+              </w:rPr>
+              <w:t>;</w:t>
+            </w:r>
+          </w:p>
+        </w:tc>
+      </w:tr>
+    </w:tbl>
+    <w:p>
+      <w:pPr>
+        <w:keepNext w:val="0"/>
+        <w:keepLines w:val="0"/>
+        <w:pageBreakBefore w:val="0"/>
+        <w:widowControl w:val="0"/>
+        <w:kinsoku/>
+        <w:wordWrap/>
+        <w:overflowPunct/>
+        <w:topLinePunct w:val="0"/>
+        <w:autoSpaceDE/>
+        <w:autoSpaceDN/>
+        <w:bidi w:val="0"/>
+        <w:adjustRightInd/>
+        <w:snapToGrid/>
+        <w:spacing w:line="240" w:lineRule="auto"/>
+        <w:ind w:right="0" w:rightChars="0" w:firstLine="420" w:firstLineChars="0"/>
+        <w:textAlignment w:val="auto"/>
+        <w:outlineLvl w:val="9"/>
+        <w:rPr>
+          <w:rFonts w:hint="default"/>
+          <w:i w:val="0"/>
+          <w:iCs w:val="0"/>
+        </w:rPr>
+      </w:pPr>
+      <w:r>
+        <w:rPr>
+          <w:rFonts w:hint="default"/>
+          <w:i w:val="0"/>
+          <w:iCs w:val="0"/>
+        </w:rPr>
+        <w:t xml:space="preserve"> </w:t>
+      </w:r>
     </w:p>
     <w:p>
       <w:pPr>
@@ -1896,7 +2731,7 @@
 <w:ftr xmlns:wpc="http://schemas.microsoft.com/office/word/2010/wordprocessingCanvas" xmlns:mc="http://schemas.openxmlformats.org/markup-compatibility/2006" xmlns:o="urn:schemas-microsoft-com:office:office" xmlns:r="http://schemas.openxmlformats.org/officeDocument/2006/relationships" xmlns:m="http://schemas.openxmlformats.org/officeDocument/2006/math" xmlns:v="urn:schemas-microsoft-com:vml" xmlns:wp14="http://schemas.microsoft.com/office/word/2010/wordprocessingDrawing" xmlns:wp="http://schemas.openxmlformats.org/drawingml/2006/wordprocessingDrawing" xmlns:w10="urn:schemas-microsoft-com:office:word" xmlns:w="http://schemas.openxmlformats.org/wordprocessingml/2006/main" xmlns:w14="http://schemas.microsoft.com/office/word/2010/wordml" xmlns:w15="http://schemas.microsoft.com/office/word/2012/wordml" xmlns:wpg="http://schemas.microsoft.com/office/word/2010/wordprocessingGroup" xmlns:wpi="http://schemas.microsoft.com/office/word/2010/wordprocessingInk" xmlns:wne="http://schemas.microsoft.com/office/word/2006/wordml" xmlns:wps="http://schemas.microsoft.com/office/word/2010/wordprocessingShape" xmlns:wpsCustomData="http://www.wps.cn/officeDocument/2013/wpsCustomData" mc:Ignorable="w14 w15 wp14">
   <w:p>
     <w:pPr>
-      <w:pStyle w:val="10"/>
+      <w:pStyle w:val="11"/>
     </w:pPr>
   </w:p>
 </w:ftr>
@@ -1906,7 +2741,7 @@
 <w:ftr xmlns:wpc="http://schemas.microsoft.com/office/word/2010/wordprocessingCanvas" xmlns:mc="http://schemas.openxmlformats.org/markup-compatibility/2006" xmlns:o="urn:schemas-microsoft-com:office:office" xmlns:r="http://schemas.openxmlformats.org/officeDocument/2006/relationships" xmlns:m="http://schemas.openxmlformats.org/officeDocument/2006/math" xmlns:v="urn:schemas-microsoft-com:vml" xmlns:wp14="http://schemas.microsoft.com/office/word/2010/wordprocessingDrawing" xmlns:wp="http://schemas.openxmlformats.org/drawingml/2006/wordprocessingDrawing" xmlns:w10="urn:schemas-microsoft-com:office:word" xmlns:w="http://schemas.openxmlformats.org/wordprocessingml/2006/main" xmlns:w14="http://schemas.microsoft.com/office/word/2010/wordml" xmlns:w15="http://schemas.microsoft.com/office/word/2012/wordml" xmlns:wpg="http://schemas.microsoft.com/office/word/2010/wordprocessingGroup" xmlns:wpi="http://schemas.microsoft.com/office/word/2010/wordprocessingInk" xmlns:wne="http://schemas.microsoft.com/office/word/2006/wordml" xmlns:wps="http://schemas.microsoft.com/office/word/2010/wordprocessingShape" xmlns:wpsCustomData="http://www.wps.cn/officeDocument/2013/wpsCustomData" mc:Ignorable="w14 w15 wp14">
   <w:p>
     <w:pPr>
-      <w:pStyle w:val="10"/>
+      <w:pStyle w:val="11"/>
     </w:pPr>
     <w:r>
       <w:rPr>
@@ -1944,22 +2779,6 @@
                       <a:ln w="6350">
                         <a:noFill/>
                       </a:ln>
-                      <a:extLst>
-                        <a:ext uri="{909E8E84-426E-40DD-AFC4-6F175D3DCCD1}">
-                          <a14:hiddenFill xmlns:a14="http://schemas.microsoft.com/office/drawing/2010/main">
-                            <a:solidFill>
-                              <a:schemeClr val="lt1"/>
-                            </a:solidFill>
-                          </a14:hiddenFill>
-                        </a:ext>
-                        <a:ext uri="{91240B29-F687-4F45-9708-019B960494DF}">
-                          <a14:hiddenLine xmlns:a14="http://schemas.microsoft.com/office/drawing/2010/main" w="6350">
-                            <a:solidFill>
-                              <a:prstClr val="black"/>
-                            </a:solidFill>
-                          </a14:hiddenLine>
-                        </a:ext>
-                      </a:extLst>
                     </wps:spPr>
                     <wps:style>
                       <a:lnRef idx="0">
@@ -2028,7 +2847,7 @@
         </mc:Choice>
         <mc:Fallback>
           <w:pict>
-            <v:shape id="_x0000_s1026" o:spid="_x0000_s1026" o:spt="202" type="#_x0000_t202" style="position:absolute;left:0pt;margin-top:0pt;height:144pt;width:144pt;mso-position-horizontal:center;mso-position-horizontal-relative:margin;mso-wrap-style:none;z-index:251658240;mso-width-relative:page;mso-height-relative:page;" filled="f" stroked="f" coordsize="21600,21600" o:gfxdata="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">
+            <v:shape id="_x0000_s1026" o:spid="_x0000_s1026" o:spt="202" type="#_x0000_t202" style="position:absolute;left:0pt;margin-top:0pt;height:144pt;width:144pt;mso-position-horizontal:center;mso-position-horizontal-relative:margin;mso-wrap-style:none;z-index:251658240;mso-width-relative:page;mso-height-relative:page;" filled="f" stroked="f" coordsize="21600,21600" o:gfxdata="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">
               <v:fill on="f" focussize="0,0"/>
               <v:stroke on="f" weight="0.5pt"/>
               <v:imagedata o:title=""/>
@@ -2086,7 +2905,9 @@
 
 <file path=word/header1.xml><?xml version="1.0" encoding="utf-8"?>
 <w:hdr xmlns:wpc="http://schemas.microsoft.com/office/word/2010/wordprocessingCanvas" xmlns:mc="http://schemas.openxmlformats.org/markup-compatibility/2006" xmlns:o="urn:schemas-microsoft-com:office:office" xmlns:r="http://schemas.openxmlformats.org/officeDocument/2006/relationships" xmlns:m="http://schemas.openxmlformats.org/officeDocument/2006/math" xmlns:v="urn:schemas-microsoft-com:vml" xmlns:wp14="http://schemas.microsoft.com/office/word/2010/wordprocessingDrawing" xmlns:wp="http://schemas.openxmlformats.org/drawingml/2006/wordprocessingDrawing" xmlns:w10="urn:schemas-microsoft-com:office:word" xmlns:w="http://schemas.openxmlformats.org/wordprocessingml/2006/main" xmlns:w14="http://schemas.microsoft.com/office/word/2010/wordml" xmlns:w15="http://schemas.microsoft.com/office/word/2012/wordml" xmlns:wpg="http://schemas.microsoft.com/office/word/2010/wordprocessingGroup" xmlns:wpi="http://schemas.microsoft.com/office/word/2010/wordprocessingInk" xmlns:wne="http://schemas.microsoft.com/office/word/2006/wordml" xmlns:wps="http://schemas.microsoft.com/office/word/2010/wordprocessingShape" xmlns:wpsCustomData="http://www.wps.cn/officeDocument/2013/wpsCustomData" mc:Ignorable="w14 w15 wp14">
-  <w:p/>
+  <w:p>
+    <w:pPr/>
+  </w:p>
 </w:hdr>
 </file>
 
@@ -2095,7 +2916,7 @@
   <w:docDefaults>
     <w:rPrDefault>
       <w:rPr>
-        <w:rFonts w:asciiTheme="minorHAnsi" w:hAnsiTheme="minorHAnsi" w:eastAsiaTheme="minorEastAsia" w:cstheme="minorBidi"/>
+        <w:rFonts w:ascii="Times New Roman" w:hAnsi="Times New Roman" w:eastAsia="SimSun" w:cs="Times New Roman"/>
       </w:rPr>
     </w:rPrDefault>
   </w:docDefaults>
@@ -2265,12 +3086,12 @@
       <w:szCs w:val="32"/>
     </w:rPr>
   </w:style>
-  <w:style w:type="character" w:default="1" w:styleId="15">
+  <w:style w:type="character" w:default="1" w:styleId="16">
     <w:name w:val="Default Paragraph Font"/>
     <w:semiHidden/>
     <w:uiPriority w:val="0"/>
   </w:style>
-  <w:style w:type="table" w:default="1" w:styleId="16">
+  <w:style w:type="table" w:default="1" w:styleId="17">
     <w:name w:val="Normal Table"/>
     <w:semiHidden/>
     <w:uiPriority w:val="0"/>
@@ -2303,6 +3124,38 @@
     </w:pPr>
   </w:style>
   <w:style w:type="paragraph" w:styleId="6">
+    <w:name w:val="HTML Preformatted"/>
+    <w:uiPriority w:val="0"/>
+    <w:pPr>
+      <w:tabs>
+        <w:tab w:val="left" w:pos="916"/>
+        <w:tab w:val="left" w:pos="1832"/>
+        <w:tab w:val="left" w:pos="2748"/>
+        <w:tab w:val="left" w:pos="3664"/>
+        <w:tab w:val="left" w:pos="4580"/>
+        <w:tab w:val="left" w:pos="5496"/>
+        <w:tab w:val="left" w:pos="6412"/>
+        <w:tab w:val="left" w:pos="7328"/>
+        <w:tab w:val="left" w:pos="8244"/>
+        <w:tab w:val="left" w:pos="9160"/>
+        <w:tab w:val="left" w:pos="10076"/>
+        <w:tab w:val="left" w:pos="10992"/>
+        <w:tab w:val="left" w:pos="11908"/>
+        <w:tab w:val="left" w:pos="12824"/>
+        <w:tab w:val="left" w:pos="13740"/>
+        <w:tab w:val="left" w:pos="14656"/>
+      </w:tabs>
+      <w:jc w:val="left"/>
+    </w:pPr>
+    <w:rPr>
+      <w:rFonts w:hint="eastAsia" w:ascii="SimSun" w:hAnsi="SimSun" w:eastAsia="SimSun" w:cs="SimSun"/>
+      <w:kern w:val="0"/>
+      <w:sz w:val="24"/>
+      <w:szCs w:val="24"/>
+      <w:lang w:val="en-US" w:eastAsia="zh-CN" w:bidi="ar"/>
+    </w:rPr>
+  </w:style>
+  <w:style w:type="paragraph" w:styleId="7">
     <w:name w:val="toc 8"/>
     <w:basedOn w:val="1"/>
     <w:next w:val="1"/>
@@ -2311,7 +3164,7 @@
       <w:ind w:left="2940" w:leftChars="1400"/>
     </w:pPr>
   </w:style>
-  <w:style w:type="paragraph" w:styleId="7">
+  <w:style w:type="paragraph" w:styleId="8">
     <w:name w:val="toc 4"/>
     <w:basedOn w:val="1"/>
     <w:next w:val="1"/>
@@ -2320,7 +3173,7 @@
       <w:ind w:left="1260" w:leftChars="600"/>
     </w:pPr>
   </w:style>
-  <w:style w:type="paragraph" w:styleId="8">
+  <w:style w:type="paragraph" w:styleId="9">
     <w:name w:val="toc 7"/>
     <w:basedOn w:val="1"/>
     <w:next w:val="1"/>
@@ -2329,7 +3182,7 @@
       <w:ind w:left="2520" w:leftChars="1200"/>
     </w:pPr>
   </w:style>
-  <w:style w:type="paragraph" w:styleId="9">
+  <w:style w:type="paragraph" w:styleId="10">
     <w:name w:val="toc 3"/>
     <w:basedOn w:val="1"/>
     <w:next w:val="1"/>
@@ -2338,7 +3191,7 @@
       <w:ind w:left="840" w:leftChars="400"/>
     </w:pPr>
   </w:style>
-  <w:style w:type="paragraph" w:styleId="10">
+  <w:style w:type="paragraph" w:styleId="11">
     <w:name w:val="footer"/>
     <w:basedOn w:val="1"/>
     <w:uiPriority w:val="0"/>
@@ -2355,7 +3208,7 @@
       <w:szCs w:val="18"/>
     </w:rPr>
   </w:style>
-  <w:style w:type="paragraph" w:styleId="11">
+  <w:style w:type="paragraph" w:styleId="12">
     <w:name w:val="header"/>
     <w:basedOn w:val="1"/>
     <w:uiPriority w:val="0"/>
@@ -2375,7 +3228,7 @@
       <w:szCs w:val="18"/>
     </w:rPr>
   </w:style>
-  <w:style w:type="paragraph" w:styleId="12">
+  <w:style w:type="paragraph" w:styleId="13">
     <w:name w:val="toc 6"/>
     <w:basedOn w:val="1"/>
     <w:next w:val="1"/>
@@ -2384,7 +3237,7 @@
       <w:ind w:left="2100" w:leftChars="1000"/>
     </w:pPr>
   </w:style>
-  <w:style w:type="paragraph" w:styleId="13">
+  <w:style w:type="paragraph" w:styleId="14">
     <w:name w:val="toc 2"/>
     <w:basedOn w:val="1"/>
     <w:next w:val="1"/>
@@ -2393,7 +3246,7 @@
       <w:ind w:left="420" w:leftChars="200"/>
     </w:pPr>
   </w:style>
-  <w:style w:type="paragraph" w:styleId="14">
+  <w:style w:type="paragraph" w:styleId="15">
     <w:name w:val="toc 1"/>
     <w:basedOn w:val="1"/>
     <w:next w:val="1"/>

</xml_diff>

<commit_message>
Correction semaphore rendez-vous Correction boucle infini sur recuperation passager
</commit_message>
<xml_diff>
--- a/Rapport.docx
+++ b/Rapport.docx
@@ -1143,7 +1143,7 @@
     </w:p>
     <w:p>
       <w:pPr>
-        <w:pStyle w:val="7"/>
+        <w:pStyle w:val="15"/>
         <w:tabs>
           <w:tab w:val="right" w:leader="dot" w:pos="8306"/>
         </w:tabs>
@@ -1166,7 +1166,7 @@
     </w:p>
     <w:p>
       <w:pPr>
-        <w:pStyle w:val="7"/>
+        <w:pStyle w:val="15"/>
         <w:tabs>
           <w:tab w:val="right" w:leader="dot" w:pos="8306"/>
         </w:tabs>
@@ -1420,6 +1420,80 @@
         </w:rPr>
         <w:t>, pour pouvoir partager notre code plus facilement et retourner vers d’anciennes versions de code en cas de problème. Après cette préparation, nous avons relevé les informations importantes contenues dans le sujet.</w:t>
       </w:r>
+    </w:p>
+    <w:p>
+      <w:pPr>
+        <w:keepNext w:val="0"/>
+        <w:keepLines w:val="0"/>
+        <w:pageBreakBefore w:val="0"/>
+        <w:widowControl w:val="0"/>
+        <w:kinsoku/>
+        <w:wordWrap/>
+        <w:overflowPunct/>
+        <w:topLinePunct w:val="0"/>
+        <w:autoSpaceDE/>
+        <w:autoSpaceDN/>
+        <w:bidi w:val="0"/>
+        <w:adjustRightInd/>
+        <w:snapToGrid/>
+        <w:spacing w:line="240" w:lineRule="auto"/>
+        <w:ind w:right="0" w:rightChars="0"/>
+        <w:textAlignment w:val="auto"/>
+        <w:outlineLvl w:val="9"/>
+      </w:pPr>
+    </w:p>
+    <w:p>
+      <w:pPr>
+        <w:keepNext w:val="0"/>
+        <w:keepLines w:val="0"/>
+        <w:pageBreakBefore w:val="0"/>
+        <w:widowControl w:val="0"/>
+        <w:kinsoku/>
+        <w:wordWrap/>
+        <w:overflowPunct/>
+        <w:topLinePunct w:val="0"/>
+        <w:autoSpaceDE/>
+        <w:autoSpaceDN/>
+        <w:bidi w:val="0"/>
+        <w:adjustRightInd/>
+        <w:snapToGrid/>
+        <w:spacing w:line="240" w:lineRule="auto"/>
+        <w:ind w:right="0" w:rightChars="0" w:firstLine="420" w:firstLineChars="0"/>
+        <w:textAlignment w:val="auto"/>
+        <w:outlineLvl w:val="9"/>
+      </w:pPr>
+    </w:p>
+    <w:p>
+      <w:pPr>
+        <w:keepNext w:val="0"/>
+        <w:keepLines w:val="0"/>
+        <w:pageBreakBefore w:val="0"/>
+        <w:widowControl w:val="0"/>
+        <w:kinsoku/>
+        <w:wordWrap/>
+        <w:overflowPunct/>
+        <w:topLinePunct w:val="0"/>
+        <w:autoSpaceDE/>
+        <w:autoSpaceDN/>
+        <w:bidi w:val="0"/>
+        <w:adjustRightInd/>
+        <w:snapToGrid/>
+        <w:spacing w:line="240" w:lineRule="auto"/>
+        <w:ind w:right="0" w:rightChars="0" w:firstLine="420" w:firstLineChars="0"/>
+        <w:textAlignment w:val="auto"/>
+        <w:outlineLvl w:val="9"/>
+      </w:pPr>
+      <w:r>
+        <w:t>Au début, nous pensions que le nombre de passager était inutile. Or, plus tard, nous avions remarqué qu</w:t>
+      </w:r>
+      <w:r>
+        <w:rPr>
+          <w:rFonts w:hint="default"/>
+        </w:rPr>
+        <w:t>’il avait son utilité pour la condition d’arrêt de la boucle while. Nous avons décidé de déclarer une variable globale pour récupérer la valeur et la décrémenter par la suite.</w:t>
+      </w:r>
+      <w:bookmarkStart w:id="1" w:name="_GoBack"/>
+      <w:bookmarkEnd w:id="1"/>
     </w:p>
     <w:p>
       <w:pPr>
@@ -1659,6 +1733,23 @@
         <w:gridCol w:w="8522"/>
       </w:tblGrid>
       <w:tr>
+        <w:tblPrEx>
+          <w:tblBorders>
+            <w:top w:val="single" w:color="auto" w:sz="4" w:space="0"/>
+            <w:left w:val="single" w:color="auto" w:sz="4" w:space="0"/>
+            <w:bottom w:val="single" w:color="auto" w:sz="4" w:space="0"/>
+            <w:right w:val="single" w:color="auto" w:sz="4" w:space="0"/>
+            <w:insideH w:val="single" w:color="auto" w:sz="4" w:space="0"/>
+            <w:insideV w:val="single" w:color="auto" w:sz="4" w:space="0"/>
+          </w:tblBorders>
+          <w:tblLayout w:type="fixed"/>
+          <w:tblCellMar>
+            <w:top w:w="0" w:type="dxa"/>
+            <w:left w:w="108" w:type="dxa"/>
+            <w:bottom w:w="0" w:type="dxa"/>
+            <w:right w:w="108" w:type="dxa"/>
+          </w:tblCellMar>
+        </w:tblPrEx>
         <w:tc>
           <w:tcPr>
             <w:tcW w:w="8522" w:type="dxa"/>
@@ -1840,6 +1931,23 @@
         <w:gridCol w:w="8522"/>
       </w:tblGrid>
       <w:tr>
+        <w:tblPrEx>
+          <w:tblBorders>
+            <w:top w:val="single" w:color="auto" w:sz="4" w:space="0"/>
+            <w:left w:val="single" w:color="auto" w:sz="4" w:space="0"/>
+            <w:bottom w:val="single" w:color="auto" w:sz="4" w:space="0"/>
+            <w:right w:val="single" w:color="auto" w:sz="4" w:space="0"/>
+            <w:insideH w:val="single" w:color="auto" w:sz="4" w:space="0"/>
+            <w:insideV w:val="single" w:color="auto" w:sz="4" w:space="0"/>
+          </w:tblBorders>
+          <w:tblLayout w:type="fixed"/>
+          <w:tblCellMar>
+            <w:top w:w="0" w:type="dxa"/>
+            <w:left w:w="108" w:type="dxa"/>
+            <w:bottom w:w="0" w:type="dxa"/>
+            <w:right w:w="108" w:type="dxa"/>
+          </w:tblCellMar>
+        </w:tblPrEx>
         <w:tc>
           <w:tcPr>
             <w:tcW w:w="8522" w:type="dxa"/>
@@ -2127,6 +2235,23 @@
         <w:gridCol w:w="8522"/>
       </w:tblGrid>
       <w:tr>
+        <w:tblPrEx>
+          <w:tblBorders>
+            <w:top w:val="single" w:color="auto" w:sz="4" w:space="0"/>
+            <w:left w:val="single" w:color="auto" w:sz="4" w:space="0"/>
+            <w:bottom w:val="single" w:color="auto" w:sz="4" w:space="0"/>
+            <w:right w:val="single" w:color="auto" w:sz="4" w:space="0"/>
+            <w:insideH w:val="single" w:color="auto" w:sz="4" w:space="0"/>
+            <w:insideV w:val="single" w:color="auto" w:sz="4" w:space="0"/>
+          </w:tblBorders>
+          <w:tblLayout w:type="fixed"/>
+          <w:tblCellMar>
+            <w:top w:w="0" w:type="dxa"/>
+            <w:left w:w="108" w:type="dxa"/>
+            <w:bottom w:w="0" w:type="dxa"/>
+            <w:right w:w="108" w:type="dxa"/>
+          </w:tblCellMar>
+        </w:tblPrEx>
         <w:tc>
           <w:tcPr>
             <w:tcW w:w="8522" w:type="dxa"/>
@@ -2280,8 +2405,6 @@
           <w:rFonts w:hint="default"/>
         </w:rPr>
       </w:pPr>
-      <w:bookmarkStart w:id="1" w:name="_GoBack"/>
-      <w:bookmarkEnd w:id="1"/>
       <w:r>
         <w:t>Concernant les threads nous avons utiliser ce que nous avions vu en cours c</w:t>
       </w:r>
@@ -2851,7 +2974,7 @@
 <w:ftr xmlns:wpc="http://schemas.microsoft.com/office/word/2010/wordprocessingCanvas" xmlns:mc="http://schemas.openxmlformats.org/markup-compatibility/2006" xmlns:o="urn:schemas-microsoft-com:office:office" xmlns:r="http://schemas.openxmlformats.org/officeDocument/2006/relationships" xmlns:m="http://schemas.openxmlformats.org/officeDocument/2006/math" xmlns:v="urn:schemas-microsoft-com:vml" xmlns:wp14="http://schemas.microsoft.com/office/word/2010/wordprocessingDrawing" xmlns:wp="http://schemas.openxmlformats.org/drawingml/2006/wordprocessingDrawing" xmlns:w10="urn:schemas-microsoft-com:office:word" xmlns:w="http://schemas.openxmlformats.org/wordprocessingml/2006/main" xmlns:w14="http://schemas.microsoft.com/office/word/2010/wordml" xmlns:w15="http://schemas.microsoft.com/office/word/2012/wordml" xmlns:wpg="http://schemas.microsoft.com/office/word/2010/wordprocessingGroup" xmlns:wpi="http://schemas.microsoft.com/office/word/2010/wordprocessingInk" xmlns:wne="http://schemas.microsoft.com/office/word/2006/wordml" xmlns:wps="http://schemas.microsoft.com/office/word/2010/wordprocessingShape" xmlns:wpsCustomData="http://www.wps.cn/officeDocument/2013/wpsCustomData" mc:Ignorable="w14 w15 wp14">
   <w:p>
     <w:pPr>
-      <w:pStyle w:val="4"/>
+      <w:pStyle w:val="11"/>
     </w:pPr>
   </w:p>
 </w:ftr>
@@ -2861,7 +2984,7 @@
 <w:ftr xmlns:wpc="http://schemas.microsoft.com/office/word/2010/wordprocessingCanvas" xmlns:mc="http://schemas.openxmlformats.org/markup-compatibility/2006" xmlns:o="urn:schemas-microsoft-com:office:office" xmlns:r="http://schemas.openxmlformats.org/officeDocument/2006/relationships" xmlns:m="http://schemas.openxmlformats.org/officeDocument/2006/math" xmlns:v="urn:schemas-microsoft-com:vml" xmlns:wp14="http://schemas.microsoft.com/office/word/2010/wordprocessingDrawing" xmlns:wp="http://schemas.openxmlformats.org/drawingml/2006/wordprocessingDrawing" xmlns:w10="urn:schemas-microsoft-com:office:word" xmlns:w="http://schemas.openxmlformats.org/wordprocessingml/2006/main" xmlns:w14="http://schemas.microsoft.com/office/word/2010/wordml" xmlns:w15="http://schemas.microsoft.com/office/word/2012/wordml" xmlns:wpg="http://schemas.microsoft.com/office/word/2010/wordprocessingGroup" xmlns:wpi="http://schemas.microsoft.com/office/word/2010/wordprocessingInk" xmlns:wne="http://schemas.microsoft.com/office/word/2006/wordml" xmlns:wps="http://schemas.microsoft.com/office/word/2010/wordprocessingShape" xmlns:wpsCustomData="http://www.wps.cn/officeDocument/2013/wpsCustomData" mc:Ignorable="w14 w15 wp14">
   <w:p>
     <w:pPr>
-      <w:pStyle w:val="4"/>
+      <w:pStyle w:val="11"/>
     </w:pPr>
     <w:r>
       <w:rPr>
@@ -3146,149 +3269,7 @@
     <w:lsdException w:unhideWhenUsed="0" w:uiPriority="0" w:semiHidden="0" w:name="HTML Variable"/>
     <w:lsdException w:unhideWhenUsed="0" w:uiPriority="0" w:name="Normal Table"/>
     <w:lsdException w:unhideWhenUsed="0" w:uiPriority="0" w:semiHidden="0" w:name="annotation subject"/>
-    <w:lsdException w:uiPriority="99" w:name="Table Simple 1"/>
-    <w:lsdException w:uiPriority="99" w:name="Table Simple 2"/>
-    <w:lsdException w:uiPriority="99" w:name="Table Simple 3"/>
-    <w:lsdException w:uiPriority="99" w:name="Table Classic 1"/>
-    <w:lsdException w:uiPriority="99" w:name="Table Classic 2"/>
-    <w:lsdException w:uiPriority="99" w:name="Table Classic 3"/>
-    <w:lsdException w:uiPriority="99" w:name="Table Classic 4"/>
-    <w:lsdException w:uiPriority="99" w:name="Table Colorful 1"/>
-    <w:lsdException w:uiPriority="99" w:name="Table Colorful 2"/>
-    <w:lsdException w:uiPriority="99" w:name="Table Colorful 3"/>
-    <w:lsdException w:uiPriority="99" w:name="Table Columns 1"/>
-    <w:lsdException w:uiPriority="99" w:name="Table Columns 2"/>
-    <w:lsdException w:uiPriority="99" w:name="Table Columns 3"/>
-    <w:lsdException w:uiPriority="99" w:name="Table Columns 4"/>
-    <w:lsdException w:uiPriority="99" w:name="Table Columns 5"/>
-    <w:lsdException w:uiPriority="99" w:name="Table Grid 1"/>
-    <w:lsdException w:uiPriority="99" w:name="Table Grid 2"/>
-    <w:lsdException w:uiPriority="99" w:name="Table Grid 3"/>
-    <w:lsdException w:uiPriority="99" w:name="Table Grid 4"/>
-    <w:lsdException w:uiPriority="99" w:name="Table Grid 5"/>
-    <w:lsdException w:uiPriority="99" w:name="Table Grid 6"/>
-    <w:lsdException w:uiPriority="99" w:name="Table Grid 7"/>
-    <w:lsdException w:uiPriority="99" w:name="Table Grid 8"/>
-    <w:lsdException w:uiPriority="99" w:name="Table List 1"/>
-    <w:lsdException w:uiPriority="99" w:name="Table List 2"/>
-    <w:lsdException w:uiPriority="99" w:name="Table List 3"/>
-    <w:lsdException w:uiPriority="99" w:name="Table List 4"/>
-    <w:lsdException w:uiPriority="99" w:name="Table List 5"/>
-    <w:lsdException w:uiPriority="99" w:name="Table List 6"/>
-    <w:lsdException w:uiPriority="99" w:name="Table List 7"/>
-    <w:lsdException w:uiPriority="99" w:name="Table List 8"/>
-    <w:lsdException w:uiPriority="99" w:name="Table 3D effects 1"/>
-    <w:lsdException w:uiPriority="99" w:name="Table 3D effects 2"/>
-    <w:lsdException w:uiPriority="99" w:name="Table 3D effects 3"/>
-    <w:lsdException w:uiPriority="99" w:name="Table Contemporary"/>
-    <w:lsdException w:uiPriority="99" w:name="Table Elegant"/>
-    <w:lsdException w:uiPriority="99" w:name="Table Professional"/>
-    <w:lsdException w:uiPriority="99" w:name="Table Subtle 1"/>
-    <w:lsdException w:uiPriority="99" w:name="Table Subtle 2"/>
-    <w:lsdException w:uiPriority="99" w:name="Table Web 1"/>
-    <w:lsdException w:uiPriority="99" w:name="Table Web 2"/>
-    <w:lsdException w:uiPriority="99" w:name="Table Web 3"/>
     <w:lsdException w:unhideWhenUsed="0" w:uiPriority="0" w:semiHidden="0" w:name="Balloon Text"/>
-    <w:lsdException w:uiPriority="99" w:name="Table Grid"/>
-    <w:lsdException w:uiPriority="99" w:name="Table Theme"/>
-    <w:lsdException w:unhideWhenUsed="0" w:uiPriority="60" w:semiHidden="0" w:name="Light Shading"/>
-    <w:lsdException w:unhideWhenUsed="0" w:uiPriority="61" w:semiHidden="0" w:name="Light List"/>
-    <w:lsdException w:unhideWhenUsed="0" w:uiPriority="62" w:semiHidden="0" w:name="Light Grid"/>
-    <w:lsdException w:unhideWhenUsed="0" w:uiPriority="63" w:semiHidden="0" w:name="Medium Shading 1"/>
-    <w:lsdException w:unhideWhenUsed="0" w:uiPriority="64" w:semiHidden="0" w:name="Medium Shading 2"/>
-    <w:lsdException w:unhideWhenUsed="0" w:uiPriority="65" w:semiHidden="0" w:name="Medium List 1"/>
-    <w:lsdException w:unhideWhenUsed="0" w:uiPriority="66" w:semiHidden="0" w:name="Medium List 2"/>
-    <w:lsdException w:unhideWhenUsed="0" w:uiPriority="67" w:semiHidden="0" w:name="Medium Grid 1"/>
-    <w:lsdException w:unhideWhenUsed="0" w:uiPriority="68" w:semiHidden="0" w:name="Medium Grid 2"/>
-    <w:lsdException w:unhideWhenUsed="0" w:uiPriority="69" w:semiHidden="0" w:name="Medium Grid 3"/>
-    <w:lsdException w:unhideWhenUsed="0" w:uiPriority="70" w:semiHidden="0" w:name="Dark List"/>
-    <w:lsdException w:unhideWhenUsed="0" w:uiPriority="71" w:semiHidden="0" w:name="Colorful Shading"/>
-    <w:lsdException w:unhideWhenUsed="0" w:uiPriority="72" w:semiHidden="0" w:name="Colorful List"/>
-    <w:lsdException w:unhideWhenUsed="0" w:uiPriority="73" w:semiHidden="0" w:name="Colorful Grid"/>
-    <w:lsdException w:unhideWhenUsed="0" w:uiPriority="60" w:semiHidden="0" w:name="Light Shading Accent 1"/>
-    <w:lsdException w:unhideWhenUsed="0" w:uiPriority="61" w:semiHidden="0" w:name="Light List Accent 1"/>
-    <w:lsdException w:unhideWhenUsed="0" w:uiPriority="62" w:semiHidden="0" w:name="Light Grid Accent 1"/>
-    <w:lsdException w:unhideWhenUsed="0" w:uiPriority="63" w:semiHidden="0" w:name="Medium Shading 1 Accent 1"/>
-    <w:lsdException w:unhideWhenUsed="0" w:uiPriority="64" w:semiHidden="0" w:name="Medium Shading 2 Accent 1"/>
-    <w:lsdException w:unhideWhenUsed="0" w:uiPriority="65" w:semiHidden="0" w:name="Medium List 1 Accent 1"/>
-    <w:lsdException w:unhideWhenUsed="0" w:uiPriority="66" w:semiHidden="0" w:name="Medium List 2 Accent 1"/>
-    <w:lsdException w:unhideWhenUsed="0" w:uiPriority="67" w:semiHidden="0" w:name="Medium Grid 1 Accent 1"/>
-    <w:lsdException w:unhideWhenUsed="0" w:uiPriority="68" w:semiHidden="0" w:name="Medium Grid 2 Accent 1"/>
-    <w:lsdException w:unhideWhenUsed="0" w:uiPriority="69" w:semiHidden="0" w:name="Medium Grid 3 Accent 1"/>
-    <w:lsdException w:unhideWhenUsed="0" w:uiPriority="70" w:semiHidden="0" w:name="Dark List Accent 1"/>
-    <w:lsdException w:unhideWhenUsed="0" w:uiPriority="71" w:semiHidden="0" w:name="Colorful Shading Accent 1"/>
-    <w:lsdException w:unhideWhenUsed="0" w:uiPriority="72" w:semiHidden="0" w:name="Colorful List Accent 1"/>
-    <w:lsdException w:unhideWhenUsed="0" w:uiPriority="73" w:semiHidden="0" w:name="Colorful Grid Accent 1"/>
-    <w:lsdException w:unhideWhenUsed="0" w:uiPriority="60" w:semiHidden="0" w:name="Light Shading Accent 2"/>
-    <w:lsdException w:unhideWhenUsed="0" w:uiPriority="61" w:semiHidden="0" w:name="Light List Accent 2"/>
-    <w:lsdException w:unhideWhenUsed="0" w:uiPriority="62" w:semiHidden="0" w:name="Light Grid Accent 2"/>
-    <w:lsdException w:unhideWhenUsed="0" w:uiPriority="63" w:semiHidden="0" w:name="Medium Shading 1 Accent 2"/>
-    <w:lsdException w:unhideWhenUsed="0" w:uiPriority="64" w:semiHidden="0" w:name="Medium Shading 2 Accent 2"/>
-    <w:lsdException w:unhideWhenUsed="0" w:uiPriority="65" w:semiHidden="0" w:name="Medium List 1 Accent 2"/>
-    <w:lsdException w:unhideWhenUsed="0" w:uiPriority="66" w:semiHidden="0" w:name="Medium List 2 Accent 2"/>
-    <w:lsdException w:unhideWhenUsed="0" w:uiPriority="67" w:semiHidden="0" w:name="Medium Grid 1 Accent 2"/>
-    <w:lsdException w:unhideWhenUsed="0" w:uiPriority="68" w:semiHidden="0" w:name="Medium Grid 2 Accent 2"/>
-    <w:lsdException w:unhideWhenUsed="0" w:uiPriority="69" w:semiHidden="0" w:name="Medium Grid 3 Accent 2"/>
-    <w:lsdException w:unhideWhenUsed="0" w:uiPriority="70" w:semiHidden="0" w:name="Dark List Accent 2"/>
-    <w:lsdException w:unhideWhenUsed="0" w:uiPriority="71" w:semiHidden="0" w:name="Colorful Shading Accent 2"/>
-    <w:lsdException w:unhideWhenUsed="0" w:uiPriority="72" w:semiHidden="0" w:name="Colorful List Accent 2"/>
-    <w:lsdException w:unhideWhenUsed="0" w:uiPriority="73" w:semiHidden="0" w:name="Colorful Grid Accent 2"/>
-    <w:lsdException w:unhideWhenUsed="0" w:uiPriority="60" w:semiHidden="0" w:name="Light Shading Accent 3"/>
-    <w:lsdException w:unhideWhenUsed="0" w:uiPriority="61" w:semiHidden="0" w:name="Light List Accent 3"/>
-    <w:lsdException w:unhideWhenUsed="0" w:uiPriority="62" w:semiHidden="0" w:name="Light Grid Accent 3"/>
-    <w:lsdException w:unhideWhenUsed="0" w:uiPriority="63" w:semiHidden="0" w:name="Medium Shading 1 Accent 3"/>
-    <w:lsdException w:unhideWhenUsed="0" w:uiPriority="64" w:semiHidden="0" w:name="Medium Shading 2 Accent 3"/>
-    <w:lsdException w:unhideWhenUsed="0" w:uiPriority="65" w:semiHidden="0" w:name="Medium List 1 Accent 3"/>
-    <w:lsdException w:unhideWhenUsed="0" w:uiPriority="66" w:semiHidden="0" w:name="Medium List 2 Accent 3"/>
-    <w:lsdException w:unhideWhenUsed="0" w:uiPriority="67" w:semiHidden="0" w:name="Medium Grid 1 Accent 3"/>
-    <w:lsdException w:unhideWhenUsed="0" w:uiPriority="68" w:semiHidden="0" w:name="Medium Grid 2 Accent 3"/>
-    <w:lsdException w:unhideWhenUsed="0" w:uiPriority="69" w:semiHidden="0" w:name="Medium Grid 3 Accent 3"/>
-    <w:lsdException w:unhideWhenUsed="0" w:uiPriority="70" w:semiHidden="0" w:name="Dark List Accent 3"/>
-    <w:lsdException w:unhideWhenUsed="0" w:uiPriority="71" w:semiHidden="0" w:name="Colorful Shading Accent 3"/>
-    <w:lsdException w:unhideWhenUsed="0" w:uiPriority="72" w:semiHidden="0" w:name="Colorful List Accent 3"/>
-    <w:lsdException w:unhideWhenUsed="0" w:uiPriority="73" w:semiHidden="0" w:name="Colorful Grid Accent 3"/>
-    <w:lsdException w:unhideWhenUsed="0" w:uiPriority="60" w:semiHidden="0" w:name="Light Shading Accent 4"/>
-    <w:lsdException w:unhideWhenUsed="0" w:uiPriority="61" w:semiHidden="0" w:name="Light List Accent 4"/>
-    <w:lsdException w:unhideWhenUsed="0" w:uiPriority="62" w:semiHidden="0" w:name="Light Grid Accent 4"/>
-    <w:lsdException w:unhideWhenUsed="0" w:uiPriority="63" w:semiHidden="0" w:name="Medium Shading 1 Accent 4"/>
-    <w:lsdException w:unhideWhenUsed="0" w:uiPriority="64" w:semiHidden="0" w:name="Medium Shading 2 Accent 4"/>
-    <w:lsdException w:unhideWhenUsed="0" w:uiPriority="65" w:semiHidden="0" w:name="Medium List 1 Accent 4"/>
-    <w:lsdException w:unhideWhenUsed="0" w:uiPriority="66" w:semiHidden="0" w:name="Medium List 2 Accent 4"/>
-    <w:lsdException w:unhideWhenUsed="0" w:uiPriority="67" w:semiHidden="0" w:name="Medium Grid 1 Accent 4"/>
-    <w:lsdException w:unhideWhenUsed="0" w:uiPriority="68" w:semiHidden="0" w:name="Medium Grid 2 Accent 4"/>
-    <w:lsdException w:unhideWhenUsed="0" w:uiPriority="69" w:semiHidden="0" w:name="Medium Grid 3 Accent 4"/>
-    <w:lsdException w:unhideWhenUsed="0" w:uiPriority="70" w:semiHidden="0" w:name="Dark List Accent 4"/>
-    <w:lsdException w:unhideWhenUsed="0" w:uiPriority="71" w:semiHidden="0" w:name="Colorful Shading Accent 4"/>
-    <w:lsdException w:unhideWhenUsed="0" w:uiPriority="72" w:semiHidden="0" w:name="Colorful List Accent 4"/>
-    <w:lsdException w:unhideWhenUsed="0" w:uiPriority="73" w:semiHidden="0" w:name="Colorful Grid Accent 4"/>
-    <w:lsdException w:unhideWhenUsed="0" w:uiPriority="60" w:semiHidden="0" w:name="Light Shading Accent 5"/>
-    <w:lsdException w:unhideWhenUsed="0" w:uiPriority="61" w:semiHidden="0" w:name="Light List Accent 5"/>
-    <w:lsdException w:unhideWhenUsed="0" w:uiPriority="62" w:semiHidden="0" w:name="Light Grid Accent 5"/>
-    <w:lsdException w:unhideWhenUsed="0" w:uiPriority="63" w:semiHidden="0" w:name="Medium Shading 1 Accent 5"/>
-    <w:lsdException w:unhideWhenUsed="0" w:uiPriority="64" w:semiHidden="0" w:name="Medium Shading 2 Accent 5"/>
-    <w:lsdException w:unhideWhenUsed="0" w:uiPriority="65" w:semiHidden="0" w:name="Medium List 1 Accent 5"/>
-    <w:lsdException w:unhideWhenUsed="0" w:uiPriority="66" w:semiHidden="0" w:name="Medium List 2 Accent 5"/>
-    <w:lsdException w:unhideWhenUsed="0" w:uiPriority="67" w:semiHidden="0" w:name="Medium Grid 1 Accent 5"/>
-    <w:lsdException w:unhideWhenUsed="0" w:uiPriority="68" w:semiHidden="0" w:name="Medium Grid 2 Accent 5"/>
-    <w:lsdException w:unhideWhenUsed="0" w:uiPriority="69" w:semiHidden="0" w:name="Medium Grid 3 Accent 5"/>
-    <w:lsdException w:unhideWhenUsed="0" w:uiPriority="70" w:semiHidden="0" w:name="Dark List Accent 5"/>
-    <w:lsdException w:unhideWhenUsed="0" w:uiPriority="71" w:semiHidden="0" w:name="Colorful Shading Accent 5"/>
-    <w:lsdException w:unhideWhenUsed="0" w:uiPriority="72" w:semiHidden="0" w:name="Colorful List Accent 5"/>
-    <w:lsdException w:unhideWhenUsed="0" w:uiPriority="73" w:semiHidden="0" w:name="Colorful Grid Accent 5"/>
-    <w:lsdException w:unhideWhenUsed="0" w:uiPriority="60" w:semiHidden="0" w:name="Light Shading Accent 6"/>
-    <w:lsdException w:unhideWhenUsed="0" w:uiPriority="61" w:semiHidden="0" w:name="Light List Accent 6"/>
-    <w:lsdException w:unhideWhenUsed="0" w:uiPriority="62" w:semiHidden="0" w:name="Light Grid Accent 6"/>
-    <w:lsdException w:unhideWhenUsed="0" w:uiPriority="63" w:semiHidden="0" w:name="Medium Shading 1 Accent 6"/>
-    <w:lsdException w:unhideWhenUsed="0" w:uiPriority="64" w:semiHidden="0" w:name="Medium Shading 2 Accent 6"/>
-    <w:lsdException w:unhideWhenUsed="0" w:uiPriority="65" w:semiHidden="0" w:name="Medium List 1 Accent 6"/>
-    <w:lsdException w:unhideWhenUsed="0" w:uiPriority="66" w:semiHidden="0" w:name="Medium List 2 Accent 6"/>
-    <w:lsdException w:unhideWhenUsed="0" w:uiPriority="67" w:semiHidden="0" w:name="Medium Grid 1 Accent 6"/>
-    <w:lsdException w:unhideWhenUsed="0" w:uiPriority="68" w:semiHidden="0" w:name="Medium Grid 2 Accent 6"/>
-    <w:lsdException w:unhideWhenUsed="0" w:uiPriority="69" w:semiHidden="0" w:name="Medium Grid 3 Accent 6"/>
-    <w:lsdException w:unhideWhenUsed="0" w:uiPriority="70" w:semiHidden="0" w:name="Dark List Accent 6"/>
-    <w:lsdException w:unhideWhenUsed="0" w:uiPriority="71" w:semiHidden="0" w:name="Colorful Shading Accent 6"/>
-    <w:lsdException w:unhideWhenUsed="0" w:uiPriority="72" w:semiHidden="0" w:name="Colorful List Accent 6"/>
-    <w:lsdException w:unhideWhenUsed="0" w:uiPriority="73" w:semiHidden="0" w:name="Colorful Grid Accent 6"/>
   </w:latentStyles>
   <w:style w:type="paragraph" w:default="1" w:styleId="1">
     <w:name w:val="Normal"/>
@@ -3368,41 +3349,22 @@
     </w:tblPr>
   </w:style>
   <w:style w:type="paragraph" w:styleId="4">
-    <w:name w:val="footer"/>
+    <w:name w:val="toc 9"/>
     <w:basedOn w:val="1"/>
+    <w:next w:val="1"/>
     <w:uiPriority w:val="0"/>
     <w:pPr>
-      <w:tabs>
-        <w:tab w:val="center" w:pos="4153"/>
-        <w:tab w:val="right" w:pos="8306"/>
-      </w:tabs>
-      <w:snapToGrid w:val="0"/>
-      <w:jc w:val="left"/>
+      <w:ind w:left="3360" w:leftChars="1600"/>
     </w:pPr>
-    <w:rPr>
-      <w:sz w:val="18"/>
-      <w:szCs w:val="18"/>
-    </w:rPr>
   </w:style>
   <w:style w:type="paragraph" w:styleId="5">
-    <w:name w:val="header"/>
+    <w:name w:val="toc 5"/>
     <w:basedOn w:val="1"/>
+    <w:next w:val="1"/>
     <w:uiPriority w:val="0"/>
     <w:pPr>
-      <w:pBdr>
-        <w:bottom w:val="single" w:color="auto" w:sz="6" w:space="1"/>
-      </w:pBdr>
-      <w:tabs>
-        <w:tab w:val="center" w:pos="4153"/>
-        <w:tab w:val="right" w:pos="8306"/>
-      </w:tabs>
-      <w:snapToGrid w:val="0"/>
-      <w:jc w:val="center"/>
+      <w:ind w:left="1680" w:leftChars="800"/>
     </w:pPr>
-    <w:rPr>
-      <w:sz w:val="18"/>
-      <w:szCs w:val="18"/>
-    </w:rPr>
   </w:style>
   <w:style w:type="paragraph" w:styleId="6">
     <w:name w:val="HTML Preformatted"/>
@@ -3437,12 +3399,88 @@
     </w:rPr>
   </w:style>
   <w:style w:type="paragraph" w:styleId="7">
-    <w:name w:val="toc 1"/>
+    <w:name w:val="toc 8"/>
     <w:basedOn w:val="1"/>
     <w:next w:val="1"/>
     <w:uiPriority w:val="0"/>
+    <w:pPr>
+      <w:ind w:left="2940" w:leftChars="1400"/>
+    </w:pPr>
   </w:style>
   <w:style w:type="paragraph" w:styleId="8">
+    <w:name w:val="toc 4"/>
+    <w:basedOn w:val="1"/>
+    <w:next w:val="1"/>
+    <w:uiPriority w:val="0"/>
+    <w:pPr>
+      <w:ind w:left="1260" w:leftChars="600"/>
+    </w:pPr>
+  </w:style>
+  <w:style w:type="paragraph" w:styleId="9">
+    <w:name w:val="toc 7"/>
+    <w:basedOn w:val="1"/>
+    <w:next w:val="1"/>
+    <w:uiPriority w:val="0"/>
+    <w:pPr>
+      <w:ind w:left="2520" w:leftChars="1200"/>
+    </w:pPr>
+  </w:style>
+  <w:style w:type="paragraph" w:styleId="10">
+    <w:name w:val="toc 3"/>
+    <w:basedOn w:val="1"/>
+    <w:next w:val="1"/>
+    <w:uiPriority w:val="0"/>
+    <w:pPr>
+      <w:ind w:left="840" w:leftChars="400"/>
+    </w:pPr>
+  </w:style>
+  <w:style w:type="paragraph" w:styleId="11">
+    <w:name w:val="footer"/>
+    <w:basedOn w:val="1"/>
+    <w:uiPriority w:val="0"/>
+    <w:pPr>
+      <w:tabs>
+        <w:tab w:val="center" w:pos="4153"/>
+        <w:tab w:val="right" w:pos="8306"/>
+      </w:tabs>
+      <w:snapToGrid w:val="0"/>
+      <w:jc w:val="left"/>
+    </w:pPr>
+    <w:rPr>
+      <w:sz w:val="18"/>
+      <w:szCs w:val="18"/>
+    </w:rPr>
+  </w:style>
+  <w:style w:type="paragraph" w:styleId="12">
+    <w:name w:val="header"/>
+    <w:basedOn w:val="1"/>
+    <w:uiPriority w:val="0"/>
+    <w:pPr>
+      <w:pBdr>
+        <w:bottom w:val="single" w:color="auto" w:sz="6" w:space="1"/>
+      </w:pBdr>
+      <w:tabs>
+        <w:tab w:val="center" w:pos="4153"/>
+        <w:tab w:val="right" w:pos="8306"/>
+      </w:tabs>
+      <w:snapToGrid w:val="0"/>
+      <w:jc w:val="center"/>
+    </w:pPr>
+    <w:rPr>
+      <w:sz w:val="18"/>
+      <w:szCs w:val="18"/>
+    </w:rPr>
+  </w:style>
+  <w:style w:type="paragraph" w:styleId="13">
+    <w:name w:val="toc 6"/>
+    <w:basedOn w:val="1"/>
+    <w:next w:val="1"/>
+    <w:uiPriority w:val="0"/>
+    <w:pPr>
+      <w:ind w:left="2100" w:leftChars="1000"/>
+    </w:pPr>
+  </w:style>
+  <w:style w:type="paragraph" w:styleId="14">
     <w:name w:val="toc 2"/>
     <w:basedOn w:val="1"/>
     <w:next w:val="1"/>
@@ -3451,68 +3489,11 @@
       <w:ind w:left="420" w:leftChars="200"/>
     </w:pPr>
   </w:style>
-  <w:style w:type="paragraph" w:styleId="9">
-    <w:name w:val="toc 3"/>
+  <w:style w:type="paragraph" w:styleId="15">
+    <w:name w:val="toc 1"/>
     <w:basedOn w:val="1"/>
     <w:next w:val="1"/>
     <w:uiPriority w:val="0"/>
-    <w:pPr>
-      <w:ind w:left="840" w:leftChars="400"/>
-    </w:pPr>
-  </w:style>
-  <w:style w:type="paragraph" w:styleId="10">
-    <w:name w:val="toc 4"/>
-    <w:basedOn w:val="1"/>
-    <w:next w:val="1"/>
-    <w:uiPriority w:val="0"/>
-    <w:pPr>
-      <w:ind w:left="1260" w:leftChars="600"/>
-    </w:pPr>
-  </w:style>
-  <w:style w:type="paragraph" w:styleId="11">
-    <w:name w:val="toc 5"/>
-    <w:basedOn w:val="1"/>
-    <w:next w:val="1"/>
-    <w:uiPriority w:val="0"/>
-    <w:pPr>
-      <w:ind w:left="1680" w:leftChars="800"/>
-    </w:pPr>
-  </w:style>
-  <w:style w:type="paragraph" w:styleId="12">
-    <w:name w:val="toc 6"/>
-    <w:basedOn w:val="1"/>
-    <w:next w:val="1"/>
-    <w:uiPriority w:val="0"/>
-    <w:pPr>
-      <w:ind w:left="2100" w:leftChars="1000"/>
-    </w:pPr>
-  </w:style>
-  <w:style w:type="paragraph" w:styleId="13">
-    <w:name w:val="toc 7"/>
-    <w:basedOn w:val="1"/>
-    <w:next w:val="1"/>
-    <w:uiPriority w:val="0"/>
-    <w:pPr>
-      <w:ind w:left="2520" w:leftChars="1200"/>
-    </w:pPr>
-  </w:style>
-  <w:style w:type="paragraph" w:styleId="14">
-    <w:name w:val="toc 8"/>
-    <w:basedOn w:val="1"/>
-    <w:next w:val="1"/>
-    <w:uiPriority w:val="0"/>
-    <w:pPr>
-      <w:ind w:left="2940" w:leftChars="1400"/>
-    </w:pPr>
-  </w:style>
-  <w:style w:type="paragraph" w:styleId="15">
-    <w:name w:val="toc 9"/>
-    <w:basedOn w:val="1"/>
-    <w:next w:val="1"/>
-    <w:uiPriority w:val="0"/>
-    <w:pPr>
-      <w:ind w:left="3360" w:leftChars="1600"/>
-    </w:pPr>
   </w:style>
 </w:styles>
 </file>
@@ -3522,10 +3503,10 @@
   <a:themeElements>
     <a:clrScheme name="Office">
       <a:dk1>
-        <a:sysClr val="windowText" lastClr="212121"/>
+        <a:sysClr val="windowText" lastClr="000000"/>
       </a:dk1>
       <a:lt1>
-        <a:sysClr val="window" lastClr="F3F3F3"/>
+        <a:sysClr val="window" lastClr="FFFFFF"/>
       </a:lt1>
       <a:dk2>
         <a:srgbClr val="44546A"/>

</xml_diff>

<commit_message>
Correction bugs sur pipe Amelioration du code (factorisation)
</commit_message>
<xml_diff>
--- a/Rapport.docx
+++ b/Rapport.docx
@@ -25,10 +25,73 @@
       </w:pPr>
       <w:r>
         <w:drawing>
+          <wp:anchor distT="0" distB="0" distL="114300" distR="114300" simplePos="0" relativeHeight="251658240" behindDoc="1" locked="0" layoutInCell="1" allowOverlap="1">
+            <wp:simplePos x="0" y="0"/>
+            <wp:positionH relativeFrom="column">
+              <wp:posOffset>1270</wp:posOffset>
+            </wp:positionH>
+            <wp:positionV relativeFrom="paragraph">
+              <wp:posOffset>83820</wp:posOffset>
+            </wp:positionV>
+            <wp:extent cx="1741170" cy="575945"/>
+            <wp:effectExtent l="0" t="0" r="11430" b="14605"/>
+            <wp:wrapThrough wrapText="bothSides">
+              <wp:wrapPolygon>
+                <wp:start x="0" y="1429"/>
+                <wp:lineTo x="473" y="19290"/>
+                <wp:lineTo x="1182" y="20004"/>
+                <wp:lineTo x="7090" y="20719"/>
+                <wp:lineTo x="10871" y="20719"/>
+                <wp:lineTo x="20560" y="20004"/>
+                <wp:lineTo x="21269" y="19290"/>
+                <wp:lineTo x="21269" y="4287"/>
+                <wp:lineTo x="20466" y="3691"/>
+                <wp:lineTo x="20466" y="1715"/>
+                <wp:lineTo x="11627" y="1715"/>
+                <wp:lineTo x="9689" y="1429"/>
+                <wp:lineTo x="0" y="1429"/>
+              </wp:wrapPolygon>
+            </wp:wrapThrough>
+            <wp:docPr id="3" name="Image 3" descr="Sup Galilee"/>
+            <wp:cNvGraphicFramePr>
+              <a:graphicFrameLocks xmlns:a="http://schemas.openxmlformats.org/drawingml/2006/main" noChangeAspect="1"/>
+            </wp:cNvGraphicFramePr>
+            <a:graphic xmlns:a="http://schemas.openxmlformats.org/drawingml/2006/main">
+              <a:graphicData uri="http://schemas.openxmlformats.org/drawingml/2006/picture">
+                <pic:pic xmlns:pic="http://schemas.openxmlformats.org/drawingml/2006/picture">
+                  <pic:nvPicPr>
+                    <pic:cNvPr id="3" name="Image 3" descr="Sup Galilee"/>
+                    <pic:cNvPicPr>
+                      <a:picLocks noChangeAspect="1"/>
+                    </pic:cNvPicPr>
+                  </pic:nvPicPr>
+                  <pic:blipFill>
+                    <a:blip r:embed="rId7"/>
+                    <a:stretch>
+                      <a:fillRect/>
+                    </a:stretch>
+                  </pic:blipFill>
+                  <pic:spPr>
+                    <a:xfrm>
+                      <a:off x="0" y="0"/>
+                      <a:ext cx="1741170" cy="575945"/>
+                    </a:xfrm>
+                    <a:prstGeom prst="rect">
+                      <a:avLst/>
+                    </a:prstGeom>
+                  </pic:spPr>
+                </pic:pic>
+              </a:graphicData>
+            </a:graphic>
+          </wp:anchor>
+        </w:drawing>
+      </w:r>
+      <w:r>
+        <w:drawing>
           <wp:anchor distT="0" distB="0" distL="114300" distR="114300" simplePos="0" relativeHeight="251659264" behindDoc="1" locked="0" layoutInCell="1" allowOverlap="1">
             <wp:simplePos x="0" y="0"/>
             <wp:positionH relativeFrom="column">
-              <wp:posOffset>3757295</wp:posOffset>
+              <wp:posOffset>4673600</wp:posOffset>
             </wp:positionH>
             <wp:positionV relativeFrom="paragraph">
               <wp:posOffset>12700</wp:posOffset>
@@ -71,7 +134,7 @@
                     </pic:cNvPicPr>
                   </pic:nvPicPr>
                   <pic:blipFill>
-                    <a:blip r:embed="rId7"/>
+                    <a:blip r:embed="rId8"/>
                     <a:stretch>
                       <a:fillRect/>
                     </a:stretch>
@@ -91,69 +154,6 @@
           </wp:anchor>
         </w:drawing>
       </w:r>
-      <w:r>
-        <w:drawing>
-          <wp:anchor distT="0" distB="0" distL="114300" distR="114300" simplePos="0" relativeHeight="251658240" behindDoc="1" locked="0" layoutInCell="1" allowOverlap="1">
-            <wp:simplePos x="0" y="0"/>
-            <wp:positionH relativeFrom="column">
-              <wp:posOffset>1270</wp:posOffset>
-            </wp:positionH>
-            <wp:positionV relativeFrom="paragraph">
-              <wp:posOffset>83820</wp:posOffset>
-            </wp:positionV>
-            <wp:extent cx="1741170" cy="575945"/>
-            <wp:effectExtent l="0" t="0" r="11430" b="14605"/>
-            <wp:wrapThrough wrapText="bothSides">
-              <wp:wrapPolygon>
-                <wp:start x="0" y="1429"/>
-                <wp:lineTo x="473" y="19290"/>
-                <wp:lineTo x="1182" y="20004"/>
-                <wp:lineTo x="7090" y="20719"/>
-                <wp:lineTo x="10871" y="20719"/>
-                <wp:lineTo x="20560" y="20004"/>
-                <wp:lineTo x="21269" y="19290"/>
-                <wp:lineTo x="21269" y="4287"/>
-                <wp:lineTo x="20466" y="3691"/>
-                <wp:lineTo x="20466" y="1715"/>
-                <wp:lineTo x="11627" y="1715"/>
-                <wp:lineTo x="9689" y="1429"/>
-                <wp:lineTo x="0" y="1429"/>
-              </wp:wrapPolygon>
-            </wp:wrapThrough>
-            <wp:docPr id="3" name="Image 3" descr="Sup Galilee"/>
-            <wp:cNvGraphicFramePr>
-              <a:graphicFrameLocks xmlns:a="http://schemas.openxmlformats.org/drawingml/2006/main" noChangeAspect="1"/>
-            </wp:cNvGraphicFramePr>
-            <a:graphic xmlns:a="http://schemas.openxmlformats.org/drawingml/2006/main">
-              <a:graphicData uri="http://schemas.openxmlformats.org/drawingml/2006/picture">
-                <pic:pic xmlns:pic="http://schemas.openxmlformats.org/drawingml/2006/picture">
-                  <pic:nvPicPr>
-                    <pic:cNvPr id="3" name="Image 3" descr="Sup Galilee"/>
-                    <pic:cNvPicPr>
-                      <a:picLocks noChangeAspect="1"/>
-                    </pic:cNvPicPr>
-                  </pic:nvPicPr>
-                  <pic:blipFill>
-                    <a:blip r:embed="rId8"/>
-                    <a:stretch>
-                      <a:fillRect/>
-                    </a:stretch>
-                  </pic:blipFill>
-                  <pic:spPr>
-                    <a:xfrm>
-                      <a:off x="0" y="0"/>
-                      <a:ext cx="1741170" cy="575945"/>
-                    </a:xfrm>
-                    <a:prstGeom prst="rect">
-                      <a:avLst/>
-                    </a:prstGeom>
-                  </pic:spPr>
-                </pic:pic>
-              </a:graphicData>
-            </a:graphic>
-          </wp:anchor>
-        </w:drawing>
-      </w:r>
     </w:p>
     <w:p>
       <w:pPr>
@@ -1033,10 +1033,10 @@
           <wp:anchor distT="0" distB="0" distL="114300" distR="114300" simplePos="0" relativeHeight="251660288" behindDoc="1" locked="0" layoutInCell="1" allowOverlap="1">
             <wp:simplePos x="0" y="0"/>
             <wp:positionH relativeFrom="column">
-              <wp:posOffset>4272915</wp:posOffset>
+              <wp:posOffset>5189220</wp:posOffset>
             </wp:positionH>
             <wp:positionV relativeFrom="paragraph">
-              <wp:posOffset>172085</wp:posOffset>
+              <wp:posOffset>163830</wp:posOffset>
             </wp:positionV>
             <wp:extent cx="989965" cy="575945"/>
             <wp:effectExtent l="0" t="0" r="635" b="14605"/>
@@ -1165,10 +1165,13 @@
       <w:pPr/>
     </w:p>
     <w:p>
+      <w:pPr/>
+    </w:p>
+    <w:p>
       <w:pPr>
         <w:pStyle w:val="15"/>
         <w:tabs>
-          <w:tab w:val="right" w:leader="dot" w:pos="8306"/>
+          <w:tab w:val="right" w:leader="dot" w:pos="9746"/>
         </w:tabs>
         <w:rPr>
           <w:rFonts w:ascii="Bookman Old Style" w:hAnsi="Bookman Old Style" w:eastAsiaTheme="minorEastAsia" w:cstheme="minorBidi"/>
@@ -1191,7 +1194,7 @@
           <w:rFonts w:ascii="Bookman Old Style" w:hAnsi="Bookman Old Style" w:eastAsiaTheme="minorEastAsia" w:cstheme="minorBidi"/>
           <w:kern w:val="2"/>
           <w:szCs w:val="24"/>
-          <w:lang w:eastAsia="zh-CN" w:bidi="ar-SA"/>
+          <w:lang w:val="en-US" w:eastAsia="zh-CN" w:bidi="ar-SA"/>
         </w:rPr>
         <w:fldChar w:fldCharType="begin"/>
       </w:r>
@@ -1200,16 +1203,16 @@
           <w:rFonts w:ascii="Bookman Old Style" w:hAnsi="Bookman Old Style" w:eastAsiaTheme="minorEastAsia" w:cstheme="minorBidi"/>
           <w:kern w:val="2"/>
           <w:szCs w:val="24"/>
-          <w:lang w:eastAsia="zh-CN" w:bidi="ar-SA"/>
-        </w:rPr>
-        <w:instrText xml:space="preserve"> HYPERLINK \l _Toc897729441 </w:instrText>
-      </w:r>
-      <w:r>
-        <w:rPr>
-          <w:rFonts w:ascii="Bookman Old Style" w:hAnsi="Bookman Old Style" w:eastAsiaTheme="minorEastAsia" w:cstheme="minorBidi"/>
-          <w:kern w:val="2"/>
-          <w:szCs w:val="24"/>
-          <w:lang w:eastAsia="zh-CN" w:bidi="ar-SA"/>
+          <w:lang w:val="en-US" w:eastAsia="zh-CN" w:bidi="ar-SA"/>
+        </w:rPr>
+        <w:instrText xml:space="preserve"> HYPERLINK \l _Toc1219151167 </w:instrText>
+      </w:r>
+      <w:r>
+        <w:rPr>
+          <w:rFonts w:ascii="Bookman Old Style" w:hAnsi="Bookman Old Style" w:eastAsiaTheme="minorEastAsia" w:cstheme="minorBidi"/>
+          <w:kern w:val="2"/>
+          <w:szCs w:val="24"/>
+          <w:lang w:val="en-US" w:eastAsia="zh-CN" w:bidi="ar-SA"/>
         </w:rPr>
         <w:fldChar w:fldCharType="separate"/>
       </w:r>
@@ -1220,7 +1223,7 @@
           <w:szCs w:val="24"/>
           <w:lang w:val="en-US" w:eastAsia="zh-CN" w:bidi="ar-SA"/>
         </w:rPr>
-        <w:t>1. Préparation du projet</w:t>
+        <w:t>1. Déroulé du projet</w:t>
       </w:r>
       <w:r>
         <w:rPr>
@@ -1247,7 +1250,7 @@
           <w:szCs w:val="24"/>
           <w:lang w:val="en-US" w:eastAsia="zh-CN" w:bidi="ar-SA"/>
         </w:rPr>
-        <w:instrText xml:space="preserve"> PAGEREF _Toc897729441 </w:instrText>
+        <w:instrText xml:space="preserve"> PAGEREF _Toc1219151167 </w:instrText>
       </w:r>
       <w:r>
         <w:rPr>
@@ -1281,10 +1284,837 @@
           <w:rFonts w:ascii="Bookman Old Style" w:hAnsi="Bookman Old Style" w:eastAsiaTheme="minorEastAsia" w:cstheme="minorBidi"/>
           <w:kern w:val="2"/>
           <w:szCs w:val="24"/>
-          <w:lang w:eastAsia="zh-CN" w:bidi="ar-SA"/>
+          <w:lang w:val="en-US" w:eastAsia="zh-CN" w:bidi="ar-SA"/>
         </w:rPr>
         <w:fldChar w:fldCharType="end"/>
       </w:r>
+    </w:p>
+    <w:p>
+      <w:pPr>
+        <w:pStyle w:val="14"/>
+        <w:tabs>
+          <w:tab w:val="right" w:leader="dot" w:pos="9746"/>
+        </w:tabs>
+        <w:rPr>
+          <w:rFonts w:ascii="Bookman Old Style" w:hAnsi="Bookman Old Style" w:eastAsiaTheme="minorEastAsia" w:cstheme="minorBidi"/>
+          <w:kern w:val="2"/>
+          <w:szCs w:val="24"/>
+          <w:lang w:val="en-US" w:eastAsia="zh-CN" w:bidi="ar-SA"/>
+        </w:rPr>
+      </w:pPr>
+      <w:r>
+        <w:rPr>
+          <w:rFonts w:ascii="Bookman Old Style" w:hAnsi="Bookman Old Style" w:eastAsiaTheme="minorEastAsia" w:cstheme="minorBidi"/>
+          <w:kern w:val="2"/>
+          <w:szCs w:val="24"/>
+          <w:lang w:val="en-US" w:eastAsia="zh-CN" w:bidi="ar-SA"/>
+        </w:rPr>
+        <w:fldChar w:fldCharType="begin"/>
+      </w:r>
+      <w:r>
+        <w:rPr>
+          <w:rFonts w:ascii="Bookman Old Style" w:hAnsi="Bookman Old Style" w:eastAsiaTheme="minorEastAsia" w:cstheme="minorBidi"/>
+          <w:kern w:val="2"/>
+          <w:szCs w:val="24"/>
+          <w:lang w:val="en-US" w:eastAsia="zh-CN" w:bidi="ar-SA"/>
+        </w:rPr>
+        <w:instrText xml:space="preserve"> HYPERLINK \l _Toc1254600334 </w:instrText>
+      </w:r>
+      <w:r>
+        <w:rPr>
+          <w:rFonts w:ascii="Bookman Old Style" w:hAnsi="Bookman Old Style" w:eastAsiaTheme="minorEastAsia" w:cstheme="minorBidi"/>
+          <w:kern w:val="2"/>
+          <w:szCs w:val="24"/>
+          <w:lang w:val="en-US" w:eastAsia="zh-CN" w:bidi="ar-SA"/>
+        </w:rPr>
+        <w:fldChar w:fldCharType="separate"/>
+      </w:r>
+      <w:r>
+        <w:rPr>
+          <w:rFonts w:ascii="Bookman Old Style" w:hAnsi="Bookman Old Style" w:eastAsiaTheme="minorEastAsia" w:cstheme="minorBidi"/>
+          <w:kern w:val="2"/>
+          <w:szCs w:val="24"/>
+          <w:lang w:val="en-US" w:eastAsia="zh-CN" w:bidi="ar-SA"/>
+        </w:rPr>
+        <w:t>1.1. Préparation du projet</w:t>
+      </w:r>
+      <w:r>
+        <w:rPr>
+          <w:rFonts w:ascii="Bookman Old Style" w:hAnsi="Bookman Old Style" w:eastAsiaTheme="minorEastAsia" w:cstheme="minorBidi"/>
+          <w:kern w:val="2"/>
+          <w:szCs w:val="24"/>
+          <w:lang w:val="en-US" w:eastAsia="zh-CN" w:bidi="ar-SA"/>
+        </w:rPr>
+        <w:tab/>
+      </w:r>
+      <w:r>
+        <w:rPr>
+          <w:rFonts w:ascii="Bookman Old Style" w:hAnsi="Bookman Old Style" w:eastAsiaTheme="minorEastAsia" w:cstheme="minorBidi"/>
+          <w:kern w:val="2"/>
+          <w:szCs w:val="24"/>
+          <w:lang w:val="en-US" w:eastAsia="zh-CN" w:bidi="ar-SA"/>
+        </w:rPr>
+        <w:fldChar w:fldCharType="begin"/>
+      </w:r>
+      <w:r>
+        <w:rPr>
+          <w:rFonts w:ascii="Bookman Old Style" w:hAnsi="Bookman Old Style" w:eastAsiaTheme="minorEastAsia" w:cstheme="minorBidi"/>
+          <w:kern w:val="2"/>
+          <w:szCs w:val="24"/>
+          <w:lang w:val="en-US" w:eastAsia="zh-CN" w:bidi="ar-SA"/>
+        </w:rPr>
+        <w:instrText xml:space="preserve"> PAGEREF _Toc1254600334 </w:instrText>
+      </w:r>
+      <w:r>
+        <w:rPr>
+          <w:rFonts w:ascii="Bookman Old Style" w:hAnsi="Bookman Old Style" w:eastAsiaTheme="minorEastAsia" w:cstheme="minorBidi"/>
+          <w:kern w:val="2"/>
+          <w:szCs w:val="24"/>
+          <w:lang w:val="en-US" w:eastAsia="zh-CN" w:bidi="ar-SA"/>
+        </w:rPr>
+        <w:fldChar w:fldCharType="separate"/>
+      </w:r>
+      <w:r>
+        <w:rPr>
+          <w:rFonts w:ascii="Bookman Old Style" w:hAnsi="Bookman Old Style" w:eastAsiaTheme="minorEastAsia" w:cstheme="minorBidi"/>
+          <w:kern w:val="2"/>
+          <w:szCs w:val="24"/>
+          <w:lang w:val="en-US" w:eastAsia="zh-CN" w:bidi="ar-SA"/>
+        </w:rPr>
+        <w:t>1</w:t>
+      </w:r>
+      <w:r>
+        <w:rPr>
+          <w:rFonts w:ascii="Bookman Old Style" w:hAnsi="Bookman Old Style" w:eastAsiaTheme="minorEastAsia" w:cstheme="minorBidi"/>
+          <w:kern w:val="2"/>
+          <w:szCs w:val="24"/>
+          <w:lang w:val="en-US" w:eastAsia="zh-CN" w:bidi="ar-SA"/>
+        </w:rPr>
+        <w:fldChar w:fldCharType="end"/>
+      </w:r>
+      <w:r>
+        <w:rPr>
+          <w:rFonts w:ascii="Bookman Old Style" w:hAnsi="Bookman Old Style" w:eastAsiaTheme="minorEastAsia" w:cstheme="minorBidi"/>
+          <w:kern w:val="2"/>
+          <w:szCs w:val="24"/>
+          <w:lang w:val="en-US" w:eastAsia="zh-CN" w:bidi="ar-SA"/>
+        </w:rPr>
+        <w:fldChar w:fldCharType="end"/>
+      </w:r>
+    </w:p>
+    <w:p>
+      <w:pPr>
+        <w:pStyle w:val="14"/>
+        <w:tabs>
+          <w:tab w:val="right" w:leader="dot" w:pos="9746"/>
+        </w:tabs>
+        <w:rPr>
+          <w:rFonts w:ascii="Bookman Old Style" w:hAnsi="Bookman Old Style" w:eastAsiaTheme="minorEastAsia" w:cstheme="minorBidi"/>
+          <w:kern w:val="2"/>
+          <w:szCs w:val="24"/>
+          <w:lang w:val="en-US" w:eastAsia="zh-CN" w:bidi="ar-SA"/>
+        </w:rPr>
+      </w:pPr>
+      <w:r>
+        <w:rPr>
+          <w:rFonts w:ascii="Bookman Old Style" w:hAnsi="Bookman Old Style" w:eastAsiaTheme="minorEastAsia" w:cstheme="minorBidi"/>
+          <w:kern w:val="2"/>
+          <w:szCs w:val="24"/>
+          <w:lang w:val="en-US" w:eastAsia="zh-CN" w:bidi="ar-SA"/>
+        </w:rPr>
+        <w:fldChar w:fldCharType="begin"/>
+      </w:r>
+      <w:r>
+        <w:rPr>
+          <w:rFonts w:ascii="Bookman Old Style" w:hAnsi="Bookman Old Style" w:eastAsiaTheme="minorEastAsia" w:cstheme="minorBidi"/>
+          <w:kern w:val="2"/>
+          <w:szCs w:val="24"/>
+          <w:lang w:val="en-US" w:eastAsia="zh-CN" w:bidi="ar-SA"/>
+        </w:rPr>
+        <w:instrText xml:space="preserve"> HYPERLINK \l _Toc240823536 </w:instrText>
+      </w:r>
+      <w:r>
+        <w:rPr>
+          <w:rFonts w:ascii="Bookman Old Style" w:hAnsi="Bookman Old Style" w:eastAsiaTheme="minorEastAsia" w:cstheme="minorBidi"/>
+          <w:kern w:val="2"/>
+          <w:szCs w:val="24"/>
+          <w:lang w:val="en-US" w:eastAsia="zh-CN" w:bidi="ar-SA"/>
+        </w:rPr>
+        <w:fldChar w:fldCharType="separate"/>
+      </w:r>
+      <w:r>
+        <w:rPr>
+          <w:rFonts w:ascii="Bookman Old Style" w:hAnsi="Bookman Old Style" w:eastAsiaTheme="minorEastAsia" w:cstheme="minorBidi"/>
+          <w:kern w:val="2"/>
+          <w:szCs w:val="24"/>
+          <w:lang w:val="en-US" w:eastAsia="zh-CN" w:bidi="ar-SA"/>
+        </w:rPr>
+        <w:t>1.2. Processus principal</w:t>
+      </w:r>
+      <w:r>
+        <w:rPr>
+          <w:rFonts w:ascii="Bookman Old Style" w:hAnsi="Bookman Old Style" w:eastAsiaTheme="minorEastAsia" w:cstheme="minorBidi"/>
+          <w:kern w:val="2"/>
+          <w:szCs w:val="24"/>
+          <w:lang w:val="en-US" w:eastAsia="zh-CN" w:bidi="ar-SA"/>
+        </w:rPr>
+        <w:tab/>
+      </w:r>
+      <w:r>
+        <w:rPr>
+          <w:rFonts w:ascii="Bookman Old Style" w:hAnsi="Bookman Old Style" w:eastAsiaTheme="minorEastAsia" w:cstheme="minorBidi"/>
+          <w:kern w:val="2"/>
+          <w:szCs w:val="24"/>
+          <w:lang w:val="en-US" w:eastAsia="zh-CN" w:bidi="ar-SA"/>
+        </w:rPr>
+        <w:fldChar w:fldCharType="begin"/>
+      </w:r>
+      <w:r>
+        <w:rPr>
+          <w:rFonts w:ascii="Bookman Old Style" w:hAnsi="Bookman Old Style" w:eastAsiaTheme="minorEastAsia" w:cstheme="minorBidi"/>
+          <w:kern w:val="2"/>
+          <w:szCs w:val="24"/>
+          <w:lang w:val="en-US" w:eastAsia="zh-CN" w:bidi="ar-SA"/>
+        </w:rPr>
+        <w:instrText xml:space="preserve"> PAGEREF _Toc240823536 </w:instrText>
+      </w:r>
+      <w:r>
+        <w:rPr>
+          <w:rFonts w:ascii="Bookman Old Style" w:hAnsi="Bookman Old Style" w:eastAsiaTheme="minorEastAsia" w:cstheme="minorBidi"/>
+          <w:kern w:val="2"/>
+          <w:szCs w:val="24"/>
+          <w:lang w:val="en-US" w:eastAsia="zh-CN" w:bidi="ar-SA"/>
+        </w:rPr>
+        <w:fldChar w:fldCharType="separate"/>
+      </w:r>
+      <w:r>
+        <w:rPr>
+          <w:rFonts w:ascii="Bookman Old Style" w:hAnsi="Bookman Old Style" w:eastAsiaTheme="minorEastAsia" w:cstheme="minorBidi"/>
+          <w:kern w:val="2"/>
+          <w:szCs w:val="24"/>
+          <w:lang w:val="en-US" w:eastAsia="zh-CN" w:bidi="ar-SA"/>
+        </w:rPr>
+        <w:t>1</w:t>
+      </w:r>
+      <w:r>
+        <w:rPr>
+          <w:rFonts w:ascii="Bookman Old Style" w:hAnsi="Bookman Old Style" w:eastAsiaTheme="minorEastAsia" w:cstheme="minorBidi"/>
+          <w:kern w:val="2"/>
+          <w:szCs w:val="24"/>
+          <w:lang w:val="en-US" w:eastAsia="zh-CN" w:bidi="ar-SA"/>
+        </w:rPr>
+        <w:fldChar w:fldCharType="end"/>
+      </w:r>
+      <w:r>
+        <w:rPr>
+          <w:rFonts w:ascii="Bookman Old Style" w:hAnsi="Bookman Old Style" w:eastAsiaTheme="minorEastAsia" w:cstheme="minorBidi"/>
+          <w:kern w:val="2"/>
+          <w:szCs w:val="24"/>
+          <w:lang w:val="en-US" w:eastAsia="zh-CN" w:bidi="ar-SA"/>
+        </w:rPr>
+        <w:fldChar w:fldCharType="end"/>
+      </w:r>
+    </w:p>
+    <w:p>
+      <w:pPr>
+        <w:pStyle w:val="14"/>
+        <w:tabs>
+          <w:tab w:val="right" w:leader="dot" w:pos="9746"/>
+        </w:tabs>
+        <w:rPr>
+          <w:rFonts w:ascii="Bookman Old Style" w:hAnsi="Bookman Old Style" w:eastAsiaTheme="minorEastAsia" w:cstheme="minorBidi"/>
+          <w:kern w:val="2"/>
+          <w:szCs w:val="24"/>
+          <w:lang w:val="en-US" w:eastAsia="zh-CN" w:bidi="ar-SA"/>
+        </w:rPr>
+      </w:pPr>
+      <w:r>
+        <w:rPr>
+          <w:rFonts w:ascii="Bookman Old Style" w:hAnsi="Bookman Old Style" w:eastAsiaTheme="minorEastAsia" w:cstheme="minorBidi"/>
+          <w:kern w:val="2"/>
+          <w:szCs w:val="24"/>
+          <w:lang w:val="en-US" w:eastAsia="zh-CN" w:bidi="ar-SA"/>
+        </w:rPr>
+        <w:fldChar w:fldCharType="begin"/>
+      </w:r>
+      <w:r>
+        <w:rPr>
+          <w:rFonts w:ascii="Bookman Old Style" w:hAnsi="Bookman Old Style" w:eastAsiaTheme="minorEastAsia" w:cstheme="minorBidi"/>
+          <w:kern w:val="2"/>
+          <w:szCs w:val="24"/>
+          <w:lang w:val="en-US" w:eastAsia="zh-CN" w:bidi="ar-SA"/>
+        </w:rPr>
+        <w:instrText xml:space="preserve"> HYPERLINK \l _Toc917439799 </w:instrText>
+      </w:r>
+      <w:r>
+        <w:rPr>
+          <w:rFonts w:ascii="Bookman Old Style" w:hAnsi="Bookman Old Style" w:eastAsiaTheme="minorEastAsia" w:cstheme="minorBidi"/>
+          <w:kern w:val="2"/>
+          <w:szCs w:val="24"/>
+          <w:lang w:val="en-US" w:eastAsia="zh-CN" w:bidi="ar-SA"/>
+        </w:rPr>
+        <w:fldChar w:fldCharType="separate"/>
+      </w:r>
+      <w:r>
+        <w:rPr>
+          <w:rFonts w:hint="default" w:ascii="Bookman Old Style" w:hAnsi="Bookman Old Style" w:eastAsiaTheme="minorEastAsia" w:cstheme="minorBidi"/>
+          <w:kern w:val="2"/>
+          <w:szCs w:val="24"/>
+          <w:lang w:val="en-US" w:eastAsia="zh-CN" w:bidi="ar-SA"/>
+        </w:rPr>
+        <w:t>1.3. Les threads autobus et métro</w:t>
+      </w:r>
+      <w:r>
+        <w:rPr>
+          <w:rFonts w:ascii="Bookman Old Style" w:hAnsi="Bookman Old Style" w:eastAsiaTheme="minorEastAsia" w:cstheme="minorBidi"/>
+          <w:kern w:val="2"/>
+          <w:szCs w:val="24"/>
+          <w:lang w:val="en-US" w:eastAsia="zh-CN" w:bidi="ar-SA"/>
+        </w:rPr>
+        <w:tab/>
+      </w:r>
+      <w:r>
+        <w:rPr>
+          <w:rFonts w:ascii="Bookman Old Style" w:hAnsi="Bookman Old Style" w:eastAsiaTheme="minorEastAsia" w:cstheme="minorBidi"/>
+          <w:kern w:val="2"/>
+          <w:szCs w:val="24"/>
+          <w:lang w:val="en-US" w:eastAsia="zh-CN" w:bidi="ar-SA"/>
+        </w:rPr>
+        <w:fldChar w:fldCharType="begin"/>
+      </w:r>
+      <w:r>
+        <w:rPr>
+          <w:rFonts w:ascii="Bookman Old Style" w:hAnsi="Bookman Old Style" w:eastAsiaTheme="minorEastAsia" w:cstheme="minorBidi"/>
+          <w:kern w:val="2"/>
+          <w:szCs w:val="24"/>
+          <w:lang w:val="en-US" w:eastAsia="zh-CN" w:bidi="ar-SA"/>
+        </w:rPr>
+        <w:instrText xml:space="preserve"> PAGEREF _Toc917439799 </w:instrText>
+      </w:r>
+      <w:r>
+        <w:rPr>
+          <w:rFonts w:ascii="Bookman Old Style" w:hAnsi="Bookman Old Style" w:eastAsiaTheme="minorEastAsia" w:cstheme="minorBidi"/>
+          <w:kern w:val="2"/>
+          <w:szCs w:val="24"/>
+          <w:lang w:val="en-US" w:eastAsia="zh-CN" w:bidi="ar-SA"/>
+        </w:rPr>
+        <w:fldChar w:fldCharType="separate"/>
+      </w:r>
+      <w:r>
+        <w:rPr>
+          <w:rFonts w:ascii="Bookman Old Style" w:hAnsi="Bookman Old Style" w:eastAsiaTheme="minorEastAsia" w:cstheme="minorBidi"/>
+          <w:kern w:val="2"/>
+          <w:szCs w:val="24"/>
+          <w:lang w:val="en-US" w:eastAsia="zh-CN" w:bidi="ar-SA"/>
+        </w:rPr>
+        <w:t>2</w:t>
+      </w:r>
+      <w:r>
+        <w:rPr>
+          <w:rFonts w:ascii="Bookman Old Style" w:hAnsi="Bookman Old Style" w:eastAsiaTheme="minorEastAsia" w:cstheme="minorBidi"/>
+          <w:kern w:val="2"/>
+          <w:szCs w:val="24"/>
+          <w:lang w:val="en-US" w:eastAsia="zh-CN" w:bidi="ar-SA"/>
+        </w:rPr>
+        <w:fldChar w:fldCharType="end"/>
+      </w:r>
+      <w:r>
+        <w:rPr>
+          <w:rFonts w:ascii="Bookman Old Style" w:hAnsi="Bookman Old Style" w:eastAsiaTheme="minorEastAsia" w:cstheme="minorBidi"/>
+          <w:kern w:val="2"/>
+          <w:szCs w:val="24"/>
+          <w:lang w:val="en-US" w:eastAsia="zh-CN" w:bidi="ar-SA"/>
+        </w:rPr>
+        <w:fldChar w:fldCharType="end"/>
+      </w:r>
+    </w:p>
+    <w:p>
+      <w:pPr>
+        <w:pStyle w:val="14"/>
+        <w:tabs>
+          <w:tab w:val="right" w:leader="dot" w:pos="9746"/>
+        </w:tabs>
+        <w:rPr>
+          <w:rFonts w:ascii="Bookman Old Style" w:hAnsi="Bookman Old Style" w:eastAsiaTheme="minorEastAsia" w:cstheme="minorBidi"/>
+          <w:kern w:val="2"/>
+          <w:szCs w:val="24"/>
+          <w:lang w:val="en-US" w:eastAsia="zh-CN" w:bidi="ar-SA"/>
+        </w:rPr>
+      </w:pPr>
+      <w:r>
+        <w:rPr>
+          <w:rFonts w:ascii="Bookman Old Style" w:hAnsi="Bookman Old Style" w:eastAsiaTheme="minorEastAsia" w:cstheme="minorBidi"/>
+          <w:kern w:val="2"/>
+          <w:szCs w:val="24"/>
+          <w:lang w:val="en-US" w:eastAsia="zh-CN" w:bidi="ar-SA"/>
+        </w:rPr>
+        <w:fldChar w:fldCharType="begin"/>
+      </w:r>
+      <w:r>
+        <w:rPr>
+          <w:rFonts w:ascii="Bookman Old Style" w:hAnsi="Bookman Old Style" w:eastAsiaTheme="minorEastAsia" w:cstheme="minorBidi"/>
+          <w:kern w:val="2"/>
+          <w:szCs w:val="24"/>
+          <w:lang w:val="en-US" w:eastAsia="zh-CN" w:bidi="ar-SA"/>
+        </w:rPr>
+        <w:instrText xml:space="preserve"> HYPERLINK \l _Toc474863057 </w:instrText>
+      </w:r>
+      <w:r>
+        <w:rPr>
+          <w:rFonts w:ascii="Bookman Old Style" w:hAnsi="Bookman Old Style" w:eastAsiaTheme="minorEastAsia" w:cstheme="minorBidi"/>
+          <w:kern w:val="2"/>
+          <w:szCs w:val="24"/>
+          <w:lang w:val="en-US" w:eastAsia="zh-CN" w:bidi="ar-SA"/>
+        </w:rPr>
+        <w:fldChar w:fldCharType="separate"/>
+      </w:r>
+      <w:r>
+        <w:rPr>
+          <w:rFonts w:hint="default" w:ascii="Bookman Old Style" w:hAnsi="Bookman Old Style" w:eastAsiaTheme="minorEastAsia" w:cstheme="minorBidi"/>
+          <w:kern w:val="2"/>
+          <w:szCs w:val="24"/>
+          <w:lang w:val="en-US" w:eastAsia="zh-CN" w:bidi="ar-SA"/>
+        </w:rPr>
+        <w:t>1.4. Le thread vérificateur</w:t>
+      </w:r>
+      <w:r>
+        <w:rPr>
+          <w:rFonts w:ascii="Bookman Old Style" w:hAnsi="Bookman Old Style" w:eastAsiaTheme="minorEastAsia" w:cstheme="minorBidi"/>
+          <w:kern w:val="2"/>
+          <w:szCs w:val="24"/>
+          <w:lang w:val="en-US" w:eastAsia="zh-CN" w:bidi="ar-SA"/>
+        </w:rPr>
+        <w:tab/>
+      </w:r>
+      <w:r>
+        <w:rPr>
+          <w:rFonts w:ascii="Bookman Old Style" w:hAnsi="Bookman Old Style" w:eastAsiaTheme="minorEastAsia" w:cstheme="minorBidi"/>
+          <w:kern w:val="2"/>
+          <w:szCs w:val="24"/>
+          <w:lang w:val="en-US" w:eastAsia="zh-CN" w:bidi="ar-SA"/>
+        </w:rPr>
+        <w:fldChar w:fldCharType="begin"/>
+      </w:r>
+      <w:r>
+        <w:rPr>
+          <w:rFonts w:ascii="Bookman Old Style" w:hAnsi="Bookman Old Style" w:eastAsiaTheme="minorEastAsia" w:cstheme="minorBidi"/>
+          <w:kern w:val="2"/>
+          <w:szCs w:val="24"/>
+          <w:lang w:val="en-US" w:eastAsia="zh-CN" w:bidi="ar-SA"/>
+        </w:rPr>
+        <w:instrText xml:space="preserve"> PAGEREF _Toc474863057 </w:instrText>
+      </w:r>
+      <w:r>
+        <w:rPr>
+          <w:rFonts w:ascii="Bookman Old Style" w:hAnsi="Bookman Old Style" w:eastAsiaTheme="minorEastAsia" w:cstheme="minorBidi"/>
+          <w:kern w:val="2"/>
+          <w:szCs w:val="24"/>
+          <w:lang w:val="en-US" w:eastAsia="zh-CN" w:bidi="ar-SA"/>
+        </w:rPr>
+        <w:fldChar w:fldCharType="separate"/>
+      </w:r>
+      <w:r>
+        <w:rPr>
+          <w:rFonts w:ascii="Bookman Old Style" w:hAnsi="Bookman Old Style" w:eastAsiaTheme="minorEastAsia" w:cstheme="minorBidi"/>
+          <w:kern w:val="2"/>
+          <w:szCs w:val="24"/>
+          <w:lang w:val="en-US" w:eastAsia="zh-CN" w:bidi="ar-SA"/>
+        </w:rPr>
+        <w:t>3</w:t>
+      </w:r>
+      <w:r>
+        <w:rPr>
+          <w:rFonts w:ascii="Bookman Old Style" w:hAnsi="Bookman Old Style" w:eastAsiaTheme="minorEastAsia" w:cstheme="minorBidi"/>
+          <w:kern w:val="2"/>
+          <w:szCs w:val="24"/>
+          <w:lang w:val="en-US" w:eastAsia="zh-CN" w:bidi="ar-SA"/>
+        </w:rPr>
+        <w:fldChar w:fldCharType="end"/>
+      </w:r>
+      <w:r>
+        <w:rPr>
+          <w:rFonts w:ascii="Bookman Old Style" w:hAnsi="Bookman Old Style" w:eastAsiaTheme="minorEastAsia" w:cstheme="minorBidi"/>
+          <w:kern w:val="2"/>
+          <w:szCs w:val="24"/>
+          <w:lang w:val="en-US" w:eastAsia="zh-CN" w:bidi="ar-SA"/>
+        </w:rPr>
+        <w:fldChar w:fldCharType="end"/>
+      </w:r>
+    </w:p>
+    <w:p>
+      <w:pPr>
+        <w:pStyle w:val="14"/>
+        <w:tabs>
+          <w:tab w:val="right" w:leader="dot" w:pos="9746"/>
+        </w:tabs>
+        <w:rPr>
+          <w:rFonts w:ascii="Bookman Old Style" w:hAnsi="Bookman Old Style" w:eastAsiaTheme="minorEastAsia" w:cstheme="minorBidi"/>
+          <w:kern w:val="2"/>
+          <w:szCs w:val="24"/>
+          <w:lang w:val="en-US" w:eastAsia="zh-CN" w:bidi="ar-SA"/>
+        </w:rPr>
+      </w:pPr>
+      <w:r>
+        <w:rPr>
+          <w:rFonts w:ascii="Bookman Old Style" w:hAnsi="Bookman Old Style" w:eastAsiaTheme="minorEastAsia" w:cstheme="minorBidi"/>
+          <w:kern w:val="2"/>
+          <w:szCs w:val="24"/>
+          <w:lang w:val="en-US" w:eastAsia="zh-CN" w:bidi="ar-SA"/>
+        </w:rPr>
+        <w:fldChar w:fldCharType="begin"/>
+      </w:r>
+      <w:r>
+        <w:rPr>
+          <w:rFonts w:ascii="Bookman Old Style" w:hAnsi="Bookman Old Style" w:eastAsiaTheme="minorEastAsia" w:cstheme="minorBidi"/>
+          <w:kern w:val="2"/>
+          <w:szCs w:val="24"/>
+          <w:lang w:val="en-US" w:eastAsia="zh-CN" w:bidi="ar-SA"/>
+        </w:rPr>
+        <w:instrText xml:space="preserve"> HYPERLINK \l _Toc407396744 </w:instrText>
+      </w:r>
+      <w:r>
+        <w:rPr>
+          <w:rFonts w:ascii="Bookman Old Style" w:hAnsi="Bookman Old Style" w:eastAsiaTheme="minorEastAsia" w:cstheme="minorBidi"/>
+          <w:kern w:val="2"/>
+          <w:szCs w:val="24"/>
+          <w:lang w:val="en-US" w:eastAsia="zh-CN" w:bidi="ar-SA"/>
+        </w:rPr>
+        <w:fldChar w:fldCharType="separate"/>
+      </w:r>
+      <w:r>
+        <w:rPr>
+          <w:rFonts w:hint="default" w:ascii="Bookman Old Style" w:hAnsi="Bookman Old Style" w:eastAsiaTheme="minorEastAsia" w:cstheme="minorBidi"/>
+          <w:kern w:val="2"/>
+          <w:szCs w:val="24"/>
+          <w:lang w:val="en-US" w:eastAsia="zh-CN" w:bidi="ar-SA"/>
+        </w:rPr>
+        <w:t>1.5. Le processus taxis</w:t>
+      </w:r>
+      <w:r>
+        <w:rPr>
+          <w:rFonts w:ascii="Bookman Old Style" w:hAnsi="Bookman Old Style" w:eastAsiaTheme="minorEastAsia" w:cstheme="minorBidi"/>
+          <w:kern w:val="2"/>
+          <w:szCs w:val="24"/>
+          <w:lang w:val="en-US" w:eastAsia="zh-CN" w:bidi="ar-SA"/>
+        </w:rPr>
+        <w:tab/>
+      </w:r>
+      <w:r>
+        <w:rPr>
+          <w:rFonts w:ascii="Bookman Old Style" w:hAnsi="Bookman Old Style" w:eastAsiaTheme="minorEastAsia" w:cstheme="minorBidi"/>
+          <w:kern w:val="2"/>
+          <w:szCs w:val="24"/>
+          <w:lang w:val="en-US" w:eastAsia="zh-CN" w:bidi="ar-SA"/>
+        </w:rPr>
+        <w:fldChar w:fldCharType="begin"/>
+      </w:r>
+      <w:r>
+        <w:rPr>
+          <w:rFonts w:ascii="Bookman Old Style" w:hAnsi="Bookman Old Style" w:eastAsiaTheme="minorEastAsia" w:cstheme="minorBidi"/>
+          <w:kern w:val="2"/>
+          <w:szCs w:val="24"/>
+          <w:lang w:val="en-US" w:eastAsia="zh-CN" w:bidi="ar-SA"/>
+        </w:rPr>
+        <w:instrText xml:space="preserve"> PAGEREF _Toc407396744 </w:instrText>
+      </w:r>
+      <w:r>
+        <w:rPr>
+          <w:rFonts w:ascii="Bookman Old Style" w:hAnsi="Bookman Old Style" w:eastAsiaTheme="minorEastAsia" w:cstheme="minorBidi"/>
+          <w:kern w:val="2"/>
+          <w:szCs w:val="24"/>
+          <w:lang w:val="en-US" w:eastAsia="zh-CN" w:bidi="ar-SA"/>
+        </w:rPr>
+        <w:fldChar w:fldCharType="separate"/>
+      </w:r>
+      <w:r>
+        <w:rPr>
+          <w:rFonts w:ascii="Bookman Old Style" w:hAnsi="Bookman Old Style" w:eastAsiaTheme="minorEastAsia" w:cstheme="minorBidi"/>
+          <w:kern w:val="2"/>
+          <w:szCs w:val="24"/>
+          <w:lang w:val="en-US" w:eastAsia="zh-CN" w:bidi="ar-SA"/>
+        </w:rPr>
+        <w:t>3</w:t>
+      </w:r>
+      <w:r>
+        <w:rPr>
+          <w:rFonts w:ascii="Bookman Old Style" w:hAnsi="Bookman Old Style" w:eastAsiaTheme="minorEastAsia" w:cstheme="minorBidi"/>
+          <w:kern w:val="2"/>
+          <w:szCs w:val="24"/>
+          <w:lang w:val="en-US" w:eastAsia="zh-CN" w:bidi="ar-SA"/>
+        </w:rPr>
+        <w:fldChar w:fldCharType="end"/>
+      </w:r>
+      <w:r>
+        <w:rPr>
+          <w:rFonts w:ascii="Bookman Old Style" w:hAnsi="Bookman Old Style" w:eastAsiaTheme="minorEastAsia" w:cstheme="minorBidi"/>
+          <w:kern w:val="2"/>
+          <w:szCs w:val="24"/>
+          <w:lang w:val="en-US" w:eastAsia="zh-CN" w:bidi="ar-SA"/>
+        </w:rPr>
+        <w:fldChar w:fldCharType="end"/>
+      </w:r>
+    </w:p>
+    <w:p>
+      <w:pPr>
+        <w:pStyle w:val="15"/>
+        <w:tabs>
+          <w:tab w:val="right" w:leader="dot" w:pos="9746"/>
+        </w:tabs>
+        <w:rPr>
+          <w:rFonts w:ascii="Bookman Old Style" w:hAnsi="Bookman Old Style" w:eastAsiaTheme="minorEastAsia" w:cstheme="minorBidi"/>
+          <w:kern w:val="2"/>
+          <w:szCs w:val="24"/>
+          <w:lang w:val="en-US" w:eastAsia="zh-CN" w:bidi="ar-SA"/>
+        </w:rPr>
+      </w:pPr>
+      <w:r>
+        <w:rPr>
+          <w:rFonts w:ascii="Bookman Old Style" w:hAnsi="Bookman Old Style" w:eastAsiaTheme="minorEastAsia" w:cstheme="minorBidi"/>
+          <w:kern w:val="2"/>
+          <w:szCs w:val="24"/>
+          <w:lang w:val="en-US" w:eastAsia="zh-CN" w:bidi="ar-SA"/>
+        </w:rPr>
+        <w:fldChar w:fldCharType="begin"/>
+      </w:r>
+      <w:r>
+        <w:rPr>
+          <w:rFonts w:ascii="Bookman Old Style" w:hAnsi="Bookman Old Style" w:eastAsiaTheme="minorEastAsia" w:cstheme="minorBidi"/>
+          <w:kern w:val="2"/>
+          <w:szCs w:val="24"/>
+          <w:lang w:val="en-US" w:eastAsia="zh-CN" w:bidi="ar-SA"/>
+        </w:rPr>
+        <w:instrText xml:space="preserve"> HYPERLINK \l _Toc140036798 </w:instrText>
+      </w:r>
+      <w:r>
+        <w:rPr>
+          <w:rFonts w:ascii="Bookman Old Style" w:hAnsi="Bookman Old Style" w:eastAsiaTheme="minorEastAsia" w:cstheme="minorBidi"/>
+          <w:kern w:val="2"/>
+          <w:szCs w:val="24"/>
+          <w:lang w:val="en-US" w:eastAsia="zh-CN" w:bidi="ar-SA"/>
+        </w:rPr>
+        <w:fldChar w:fldCharType="separate"/>
+      </w:r>
+      <w:r>
+        <w:rPr>
+          <w:rFonts w:hint="default" w:ascii="Bookman Old Style" w:hAnsi="Bookman Old Style" w:eastAsiaTheme="minorEastAsia" w:cstheme="minorBidi"/>
+          <w:kern w:val="2"/>
+          <w:szCs w:val="24"/>
+          <w:lang w:val="en-US" w:eastAsia="zh-CN" w:bidi="ar-SA"/>
+        </w:rPr>
+        <w:t>2. Amélioration du projet</w:t>
+      </w:r>
+      <w:r>
+        <w:rPr>
+          <w:rFonts w:ascii="Bookman Old Style" w:hAnsi="Bookman Old Style" w:eastAsiaTheme="minorEastAsia" w:cstheme="minorBidi"/>
+          <w:kern w:val="2"/>
+          <w:szCs w:val="24"/>
+          <w:lang w:val="en-US" w:eastAsia="zh-CN" w:bidi="ar-SA"/>
+        </w:rPr>
+        <w:tab/>
+      </w:r>
+      <w:r>
+        <w:rPr>
+          <w:rFonts w:ascii="Bookman Old Style" w:hAnsi="Bookman Old Style" w:eastAsiaTheme="minorEastAsia" w:cstheme="minorBidi"/>
+          <w:kern w:val="2"/>
+          <w:szCs w:val="24"/>
+          <w:lang w:val="en-US" w:eastAsia="zh-CN" w:bidi="ar-SA"/>
+        </w:rPr>
+        <w:fldChar w:fldCharType="begin"/>
+      </w:r>
+      <w:r>
+        <w:rPr>
+          <w:rFonts w:ascii="Bookman Old Style" w:hAnsi="Bookman Old Style" w:eastAsiaTheme="minorEastAsia" w:cstheme="minorBidi"/>
+          <w:kern w:val="2"/>
+          <w:szCs w:val="24"/>
+          <w:lang w:val="en-US" w:eastAsia="zh-CN" w:bidi="ar-SA"/>
+        </w:rPr>
+        <w:instrText xml:space="preserve"> PAGEREF _Toc140036798 </w:instrText>
+      </w:r>
+      <w:r>
+        <w:rPr>
+          <w:rFonts w:ascii="Bookman Old Style" w:hAnsi="Bookman Old Style" w:eastAsiaTheme="minorEastAsia" w:cstheme="minorBidi"/>
+          <w:kern w:val="2"/>
+          <w:szCs w:val="24"/>
+          <w:lang w:val="en-US" w:eastAsia="zh-CN" w:bidi="ar-SA"/>
+        </w:rPr>
+        <w:fldChar w:fldCharType="separate"/>
+      </w:r>
+      <w:r>
+        <w:rPr>
+          <w:rFonts w:ascii="Bookman Old Style" w:hAnsi="Bookman Old Style" w:eastAsiaTheme="minorEastAsia" w:cstheme="minorBidi"/>
+          <w:kern w:val="2"/>
+          <w:szCs w:val="24"/>
+          <w:lang w:val="en-US" w:eastAsia="zh-CN" w:bidi="ar-SA"/>
+        </w:rPr>
+        <w:t>4</w:t>
+      </w:r>
+      <w:r>
+        <w:rPr>
+          <w:rFonts w:ascii="Bookman Old Style" w:hAnsi="Bookman Old Style" w:eastAsiaTheme="minorEastAsia" w:cstheme="minorBidi"/>
+          <w:kern w:val="2"/>
+          <w:szCs w:val="24"/>
+          <w:lang w:val="en-US" w:eastAsia="zh-CN" w:bidi="ar-SA"/>
+        </w:rPr>
+        <w:fldChar w:fldCharType="end"/>
+      </w:r>
+      <w:r>
+        <w:rPr>
+          <w:rFonts w:ascii="Bookman Old Style" w:hAnsi="Bookman Old Style" w:eastAsiaTheme="minorEastAsia" w:cstheme="minorBidi"/>
+          <w:kern w:val="2"/>
+          <w:szCs w:val="24"/>
+          <w:lang w:val="en-US" w:eastAsia="zh-CN" w:bidi="ar-SA"/>
+        </w:rPr>
+        <w:fldChar w:fldCharType="end"/>
+      </w:r>
+    </w:p>
+    <w:p>
+      <w:pPr>
+        <w:pStyle w:val="15"/>
+        <w:sectPr>
+          <w:headerReference r:id="rId3" w:type="default"/>
+          <w:footerReference r:id="rId4" w:type="default"/>
+          <w:pgSz w:w="11906" w:h="16838"/>
+          <w:pgMar w:top="1440" w:right="1080" w:bottom="1440" w:left="1080" w:header="851" w:footer="992" w:gutter="0"/>
+          <w:pgNumType w:fmt="decimal"/>
+          <w:cols w:space="425" w:num="1"/>
+          <w:docGrid w:type="lines" w:linePitch="312" w:charSpace="0"/>
+        </w:sectPr>
+      </w:pPr>
+      <w:r>
+        <w:rPr>
+          <w:rFonts w:ascii="Bookman Old Style" w:hAnsi="Bookman Old Style" w:eastAsiaTheme="minorEastAsia" w:cstheme="minorBidi"/>
+          <w:kern w:val="2"/>
+          <w:szCs w:val="24"/>
+          <w:lang w:val="en-US" w:eastAsia="zh-CN" w:bidi="ar-SA"/>
+        </w:rPr>
+        <w:fldChar w:fldCharType="end"/>
+      </w:r>
+    </w:p>
+    <w:p>
+      <w:pPr>
+        <w:pStyle w:val="2"/>
+      </w:pPr>
+      <w:bookmarkStart w:id="0" w:name="_Toc1219151167"/>
+      <w:r>
+        <w:t>1</w:t>
+      </w:r>
+      <w:r>
+        <w:t>. Déroulé du projet</w:t>
+      </w:r>
+      <w:bookmarkEnd w:id="0"/>
+    </w:p>
+    <w:p>
+      <w:pPr>
+        <w:pStyle w:val="3"/>
+        <w:ind w:firstLine="420" w:firstLineChars="0"/>
+      </w:pPr>
+    </w:p>
+    <w:p>
+      <w:pPr>
+        <w:pStyle w:val="3"/>
+        <w:ind w:firstLine="420" w:firstLineChars="0"/>
+      </w:pPr>
+      <w:bookmarkStart w:id="1" w:name="_Toc1254600334"/>
+      <w:r>
+        <w:t>1.1. Préparation du projet</w:t>
+      </w:r>
+      <w:bookmarkEnd w:id="1"/>
+    </w:p>
+    <w:p/>
+    <w:p>
+      <w:pPr>
+        <w:ind w:firstLine="420" w:firstLineChars="0"/>
+      </w:pPr>
+      <w:r>
+        <w:t>Dans un premier temps, il a fallu préparer l</w:t>
+      </w:r>
+      <w:r>
+        <w:rPr>
+          <w:rFonts w:hint="default"/>
+        </w:rPr>
+        <w:t>’environnement de travail. Nous avons choisi d’utiliser l’IDE (</w:t>
+      </w:r>
+      <w:r>
+        <w:rPr>
+          <w:rFonts w:hint="default"/>
+          <w:i/>
+          <w:iCs/>
+        </w:rPr>
+        <w:t>Integrated Development Environment</w:t>
+      </w:r>
+      <w:r>
+        <w:rPr>
+          <w:rFonts w:hint="default"/>
+          <w:i w:val="0"/>
+          <w:iCs w:val="0"/>
+        </w:rPr>
+        <w:t xml:space="preserve">) </w:t>
+      </w:r>
+      <w:r>
+        <w:rPr>
+          <w:rFonts w:hint="default"/>
+          <w:i/>
+          <w:iCs/>
+        </w:rPr>
+        <w:t>CLion</w:t>
+      </w:r>
+      <w:r>
+        <w:rPr>
+          <w:rFonts w:hint="default"/>
+          <w:i w:val="0"/>
+          <w:iCs w:val="0"/>
+        </w:rPr>
+        <w:t xml:space="preserve"> pour ses multiples fonctions pratiques. </w:t>
+      </w:r>
+      <w:r>
+        <w:rPr>
+          <w:rFonts w:hint="default"/>
+          <w:i w:val="0"/>
+          <w:iCs w:val="0"/>
+        </w:rPr>
+        <w:t xml:space="preserve">On peut citer son débogueur permettant de parcourir le code pas à pas, sa fonction complétion de mot et bien d’autres outils. </w:t>
+      </w:r>
+      <w:r>
+        <w:rPr>
+          <w:rFonts w:hint="default"/>
+          <w:i w:val="0"/>
+          <w:iCs w:val="0"/>
+        </w:rPr>
+        <w:t xml:space="preserve">Ensuite, nous avons construit un dépôt de version, sur la plateforme </w:t>
+      </w:r>
+      <w:r>
+        <w:rPr>
+          <w:rFonts w:hint="default"/>
+          <w:i/>
+          <w:iCs/>
+        </w:rPr>
+        <w:t>GitHub</w:t>
+      </w:r>
+      <w:r>
+        <w:rPr>
+          <w:rFonts w:hint="default"/>
+          <w:i w:val="0"/>
+          <w:iCs w:val="0"/>
+        </w:rPr>
+        <w:t>, pour pouvoir partager notre code plus facilement et retourner vers d’anciennes versions de code en cas de problème. Après cette préparation, nous avons relevé les informations importantes contenues dans le sujet.</w:t>
+      </w:r>
+    </w:p>
+    <w:p/>
+    <w:p>
+      <w:pPr>
+        <w:pStyle w:val="3"/>
+        <w:ind w:firstLine="420" w:firstLineChars="0"/>
+      </w:pPr>
+      <w:bookmarkStart w:id="2" w:name="_Toc240823536"/>
+      <w:r>
+        <w:t>1.2. Processus principal</w:t>
+      </w:r>
+      <w:bookmarkEnd w:id="2"/>
+    </w:p>
+    <w:p>
+      <w:pPr>
+        <w:ind w:firstLine="420" w:firstLineChars="0"/>
+      </w:pPr>
     </w:p>
     <w:p>
       <w:pPr>
@@ -1302,20 +2132,523 @@
         <w:adjustRightInd/>
         <w:snapToGrid/>
         <w:spacing w:line="240" w:lineRule="auto"/>
-        <w:ind w:left="0" w:leftChars="0" w:right="0" w:rightChars="0" w:firstLine="0" w:firstLineChars="0"/>
+        <w:ind w:right="0" w:rightChars="0" w:firstLine="420" w:firstLineChars="0"/>
         <w:textAlignment w:val="auto"/>
         <w:outlineLvl w:val="9"/>
-      </w:pPr>
-      <w:r>
-        <w:rPr>
-          <w:rFonts w:ascii="Bookman Old Style" w:hAnsi="Bookman Old Style" w:eastAsiaTheme="minorEastAsia" w:cstheme="minorBidi"/>
-          <w:kern w:val="2"/>
-          <w:szCs w:val="24"/>
-          <w:lang w:eastAsia="zh-CN" w:bidi="ar-SA"/>
-        </w:rPr>
-        <w:fldChar w:fldCharType="end"/>
-      </w:r>
-    </w:p>
+        <w:rPr>
+          <w:rFonts w:hint="default"/>
+          <w:i w:val="0"/>
+          <w:iCs w:val="0"/>
+        </w:rPr>
+      </w:pPr>
+      <w:r>
+        <w:t xml:space="preserve">Le projet </w:t>
+      </w:r>
+      <w:r>
+        <w:t xml:space="preserve">a </w:t>
+      </w:r>
+      <w:r>
+        <w:t>deman</w:t>
+      </w:r>
+      <w:r>
+        <w:t>dé</w:t>
+      </w:r>
+      <w:r>
+        <w:t xml:space="preserve"> l</w:t>
+      </w:r>
+      <w:r>
+        <w:rPr>
+          <w:rFonts w:hint="default"/>
+        </w:rPr>
+        <w:t xml:space="preserve">’utilisation de file FIFO. Nous avons décidé de reprendre le code d’une </w:t>
+      </w:r>
+      <w:r>
+        <w:rPr>
+          <w:rFonts w:hint="default"/>
+        </w:rPr>
+        <w:t>pile</w:t>
+      </w:r>
+      <w:r>
+        <w:rPr>
+          <w:rFonts w:hint="default"/>
+        </w:rPr>
+        <w:t xml:space="preserve">, dans notre cours de </w:t>
+      </w:r>
+      <w:r>
+        <w:rPr>
+          <w:rFonts w:hint="default"/>
+          <w:i/>
+          <w:iCs/>
+        </w:rPr>
+        <w:t>Structures de données</w:t>
+      </w:r>
+      <w:r>
+        <w:rPr>
+          <w:rFonts w:hint="default"/>
+        </w:rPr>
+        <w:t>. Il permet de manipuler plus facilement le contenu et répondre aux cahiers des charges. De plus, ce code permet de ne pas “sur-allouer” de l’espace mémoire mais, d’allouer l’espace nécessaire pour chaque file</w:t>
+      </w:r>
+      <w:r>
+        <w:rPr>
+          <w:rFonts w:hint="default"/>
+          <w:i w:val="0"/>
+          <w:iCs w:val="0"/>
+        </w:rPr>
+        <w:t xml:space="preserve">. </w:t>
+      </w:r>
+    </w:p>
+    <w:p>
+      <w:pPr>
+        <w:ind w:firstLine="420" w:firstLineChars="0"/>
+      </w:pPr>
+      <w:r>
+        <w:t>Parmi ses fonctions classiques, nous avons la fonction push qui permet de rajouter des passagers dans la file. Pop nous permet de supprimer une donnée de la liste.</w:t>
+      </w:r>
+    </w:p>
+    <w:p>
+      <w:pPr>
+        <w:ind w:firstLine="420" w:firstLineChars="0"/>
+      </w:pPr>
+    </w:p>
+    <w:p>
+      <w:pPr>
+        <w:ind w:firstLine="420" w:firstLineChars="0"/>
+        <w:rPr>
+          <w:i w:val="0"/>
+          <w:iCs w:val="0"/>
+        </w:rPr>
+      </w:pPr>
+      <w:r>
+        <w:t>Selon le cahier des charges, la structure d</w:t>
+      </w:r>
+      <w:r>
+        <w:rPr>
+          <w:rFonts w:hint="default"/>
+        </w:rPr>
+        <w:t>’un passager</w:t>
+      </w:r>
+      <w:r>
+        <w:rPr>
+          <w:i w:val="0"/>
+          <w:iCs w:val="0"/>
+        </w:rPr>
+        <w:t xml:space="preserve"> doit être la suivante :</w:t>
+      </w:r>
+    </w:p>
+    <w:p>
+      <w:pPr>
+        <w:ind w:firstLine="420" w:firstLineChars="0"/>
+        <w:rPr>
+          <w:i w:val="0"/>
+          <w:iCs w:val="0"/>
+        </w:rPr>
+      </w:pPr>
+    </w:p>
+    <w:tbl>
+      <w:tblPr>
+        <w:tblW w:w="9837" w:type="dxa"/>
+        <w:tblInd w:w="0" w:type="dxa"/>
+        <w:tblBorders>
+          <w:top w:val="single" w:color="auto" w:sz="4" w:space="0"/>
+          <w:left w:val="single" w:color="auto" w:sz="4" w:space="0"/>
+          <w:bottom w:val="single" w:color="auto" w:sz="4" w:space="0"/>
+          <w:right w:val="single" w:color="auto" w:sz="4" w:space="0"/>
+          <w:insideH w:val="single" w:color="auto" w:sz="4" w:space="0"/>
+          <w:insideV w:val="single" w:color="auto" w:sz="4" w:space="0"/>
+        </w:tblBorders>
+        <w:tblLayout w:type="fixed"/>
+        <w:tblCellMar>
+          <w:left w:w="108" w:type="dxa"/>
+          <w:right w:w="108" w:type="dxa"/>
+        </w:tblCellMar>
+      </w:tblPr>
+      <w:tblGrid>
+        <w:gridCol w:w="9837"/>
+      </w:tblGrid>
+      <w:tr>
+        <w:tblPrEx>
+          <w:tblBorders>
+            <w:top w:val="single" w:color="auto" w:sz="4" w:space="0"/>
+            <w:left w:val="single" w:color="auto" w:sz="4" w:space="0"/>
+            <w:bottom w:val="single" w:color="auto" w:sz="4" w:space="0"/>
+            <w:right w:val="single" w:color="auto" w:sz="4" w:space="0"/>
+            <w:insideH w:val="single" w:color="auto" w:sz="4" w:space="0"/>
+            <w:insideV w:val="single" w:color="auto" w:sz="4" w:space="0"/>
+          </w:tblBorders>
+          <w:tblLayout w:type="fixed"/>
+          <w:tblCellMar>
+            <w:left w:w="108" w:type="dxa"/>
+            <w:right w:w="108" w:type="dxa"/>
+          </w:tblCellMar>
+        </w:tblPrEx>
+        <w:tc>
+          <w:tcPr>
+            <w:tcW w:w="9837" w:type="dxa"/>
+          </w:tcPr>
+          <w:p>
+            <w:pPr>
+              <w:pStyle w:val="6"/>
+              <w:keepNext w:val="0"/>
+              <w:keepLines w:val="0"/>
+              <w:widowControl/>
+              <w:suppressLineNumbers w:val="0"/>
+              <w:shd w:val="clear" w:fill="2B2B2B"/>
+              <w:rPr>
+                <w:i w:val="0"/>
+                <w:iCs w:val="0"/>
+                <w:vertAlign w:val="baseline"/>
+              </w:rPr>
+            </w:pPr>
+            <w:r>
+              <w:rPr>
+                <w:rFonts w:hint="default" w:ascii="Ubuntu Mono" w:hAnsi="Ubuntu Mono" w:eastAsia="Ubuntu Mono" w:cs="Ubuntu Mono"/>
+                <w:b/>
+                <w:color w:val="CC7832"/>
+                <w:shd w:val="clear" w:fill="2B2B2B"/>
+              </w:rPr>
+              <w:t>typedef struct</w:t>
+            </w:r>
+            <w:r>
+              <w:rPr>
+                <w:rFonts w:hint="default" w:ascii="Ubuntu Mono" w:hAnsi="Ubuntu Mono" w:eastAsia="Ubuntu Mono" w:cs="Ubuntu Mono"/>
+                <w:b/>
+                <w:color w:val="CC7832"/>
+                <w:shd w:val="clear" w:fill="2B2B2B"/>
+              </w:rPr>
+              <w:br w:type="textWrapping"/>
+            </w:r>
+            <w:r>
+              <w:rPr>
+                <w:rFonts w:hint="default" w:ascii="Ubuntu Mono" w:hAnsi="Ubuntu Mono" w:eastAsia="Ubuntu Mono" w:cs="Ubuntu Mono"/>
+                <w:color w:val="A9B7C6"/>
+                <w:shd w:val="clear" w:fill="2B2B2B"/>
+              </w:rPr>
+              <w:t>{</w:t>
+            </w:r>
+            <w:r>
+              <w:rPr>
+                <w:rFonts w:hint="default" w:ascii="Ubuntu Mono" w:hAnsi="Ubuntu Mono" w:eastAsia="Ubuntu Mono" w:cs="Ubuntu Mono"/>
+                <w:color w:val="A9B7C6"/>
+                <w:shd w:val="clear" w:fill="2B2B2B"/>
+              </w:rPr>
+              <w:br w:type="textWrapping"/>
+            </w:r>
+            <w:r>
+              <w:rPr>
+                <w:rFonts w:hint="default" w:ascii="Ubuntu Mono" w:hAnsi="Ubuntu Mono" w:eastAsia="Ubuntu Mono" w:cs="Ubuntu Mono"/>
+                <w:color w:val="A9B7C6"/>
+                <w:shd w:val="clear" w:fill="2B2B2B"/>
+              </w:rPr>
+              <w:t xml:space="preserve">    </w:t>
+            </w:r>
+            <w:r>
+              <w:rPr>
+                <w:rFonts w:hint="default" w:ascii="Ubuntu Mono" w:hAnsi="Ubuntu Mono" w:eastAsia="Ubuntu Mono" w:cs="Ubuntu Mono"/>
+                <w:color w:val="B9BCD1"/>
+                <w:shd w:val="clear" w:fill="2B2B2B"/>
+              </w:rPr>
+              <w:t xml:space="preserve">uint32_t </w:t>
+            </w:r>
+            <w:r>
+              <w:rPr>
+                <w:rFonts w:hint="default" w:ascii="Ubuntu Mono" w:hAnsi="Ubuntu Mono" w:eastAsia="Ubuntu Mono" w:cs="Ubuntu Mono"/>
+                <w:color w:val="9373A5"/>
+                <w:shd w:val="clear" w:fill="2B2B2B"/>
+              </w:rPr>
+              <w:t>identification_number</w:t>
+            </w:r>
+            <w:r>
+              <w:rPr>
+                <w:rFonts w:hint="default" w:ascii="Ubuntu Mono" w:hAnsi="Ubuntu Mono" w:eastAsia="Ubuntu Mono" w:cs="Ubuntu Mono"/>
+                <w:color w:val="CC7832"/>
+                <w:shd w:val="clear" w:fill="2B2B2B"/>
+              </w:rPr>
+              <w:t xml:space="preserve">; </w:t>
+            </w:r>
+            <w:r>
+              <w:rPr>
+                <w:rFonts w:hint="default" w:ascii="Ubuntu Mono" w:hAnsi="Ubuntu Mono" w:eastAsia="Ubuntu Mono" w:cs="Ubuntu Mono"/>
+                <w:color w:val="808080"/>
+                <w:shd w:val="clear" w:fill="2B2B2B"/>
+              </w:rPr>
+              <w:t>// Numero d'identification unique</w:t>
+            </w:r>
+            <w:r>
+              <w:rPr>
+                <w:rFonts w:hint="default" w:ascii="Ubuntu Mono" w:hAnsi="Ubuntu Mono" w:eastAsia="Ubuntu Mono" w:cs="Ubuntu Mono"/>
+                <w:color w:val="808080"/>
+                <w:shd w:val="clear" w:fill="2B2B2B"/>
+              </w:rPr>
+              <w:br w:type="textWrapping"/>
+            </w:r>
+            <w:r>
+              <w:rPr>
+                <w:rFonts w:hint="default" w:ascii="Ubuntu Mono" w:hAnsi="Ubuntu Mono" w:eastAsia="Ubuntu Mono" w:cs="Ubuntu Mono"/>
+                <w:color w:val="808080"/>
+                <w:shd w:val="clear" w:fill="2B2B2B"/>
+              </w:rPr>
+              <w:t xml:space="preserve">    </w:t>
+            </w:r>
+            <w:r>
+              <w:rPr>
+                <w:rFonts w:hint="default" w:ascii="Ubuntu Mono" w:hAnsi="Ubuntu Mono" w:eastAsia="Ubuntu Mono" w:cs="Ubuntu Mono"/>
+                <w:color w:val="B9BCD1"/>
+                <w:shd w:val="clear" w:fill="2B2B2B"/>
+              </w:rPr>
+              <w:t xml:space="preserve">uint8_t </w:t>
+            </w:r>
+            <w:r>
+              <w:rPr>
+                <w:rFonts w:hint="default" w:ascii="Ubuntu Mono" w:hAnsi="Ubuntu Mono" w:eastAsia="Ubuntu Mono" w:cs="Ubuntu Mono"/>
+                <w:color w:val="9373A5"/>
+                <w:shd w:val="clear" w:fill="2B2B2B"/>
+              </w:rPr>
+              <w:t>station_start</w:t>
+            </w:r>
+            <w:r>
+              <w:rPr>
+                <w:rFonts w:hint="default" w:ascii="Ubuntu Mono" w:hAnsi="Ubuntu Mono" w:eastAsia="Ubuntu Mono" w:cs="Ubuntu Mono"/>
+                <w:color w:val="CC7832"/>
+                <w:shd w:val="clear" w:fill="2B2B2B"/>
+              </w:rPr>
+              <w:t xml:space="preserve">; </w:t>
+            </w:r>
+            <w:r>
+              <w:rPr>
+                <w:rFonts w:hint="default" w:ascii="Ubuntu Mono" w:hAnsi="Ubuntu Mono" w:eastAsia="Ubuntu Mono" w:cs="Ubuntu Mono"/>
+                <w:color w:val="808080"/>
+                <w:shd w:val="clear" w:fill="2B2B2B"/>
+              </w:rPr>
+              <w:t>// Station de depart</w:t>
+            </w:r>
+            <w:r>
+              <w:rPr>
+                <w:rFonts w:hint="default" w:ascii="Ubuntu Mono" w:hAnsi="Ubuntu Mono" w:eastAsia="Ubuntu Mono" w:cs="Ubuntu Mono"/>
+                <w:color w:val="808080"/>
+                <w:shd w:val="clear" w:fill="2B2B2B"/>
+              </w:rPr>
+              <w:br w:type="textWrapping"/>
+            </w:r>
+            <w:r>
+              <w:rPr>
+                <w:rFonts w:hint="default" w:ascii="Ubuntu Mono" w:hAnsi="Ubuntu Mono" w:eastAsia="Ubuntu Mono" w:cs="Ubuntu Mono"/>
+                <w:color w:val="808080"/>
+                <w:shd w:val="clear" w:fill="2B2B2B"/>
+              </w:rPr>
+              <w:t xml:space="preserve">    </w:t>
+            </w:r>
+            <w:r>
+              <w:rPr>
+                <w:rFonts w:hint="default" w:ascii="Ubuntu Mono" w:hAnsi="Ubuntu Mono" w:eastAsia="Ubuntu Mono" w:cs="Ubuntu Mono"/>
+                <w:color w:val="B9BCD1"/>
+                <w:shd w:val="clear" w:fill="2B2B2B"/>
+              </w:rPr>
+              <w:t xml:space="preserve">uint8_t </w:t>
+            </w:r>
+            <w:r>
+              <w:rPr>
+                <w:rFonts w:hint="default" w:ascii="Ubuntu Mono" w:hAnsi="Ubuntu Mono" w:eastAsia="Ubuntu Mono" w:cs="Ubuntu Mono"/>
+                <w:color w:val="9373A5"/>
+                <w:shd w:val="clear" w:fill="2B2B2B"/>
+              </w:rPr>
+              <w:t>station_end</w:t>
+            </w:r>
+            <w:r>
+              <w:rPr>
+                <w:rFonts w:hint="default" w:ascii="Ubuntu Mono" w:hAnsi="Ubuntu Mono" w:eastAsia="Ubuntu Mono" w:cs="Ubuntu Mono"/>
+                <w:color w:val="CC7832"/>
+                <w:shd w:val="clear" w:fill="2B2B2B"/>
+              </w:rPr>
+              <w:t xml:space="preserve">; </w:t>
+            </w:r>
+            <w:r>
+              <w:rPr>
+                <w:rFonts w:hint="default" w:ascii="Ubuntu Mono" w:hAnsi="Ubuntu Mono" w:eastAsia="Ubuntu Mono" w:cs="Ubuntu Mono"/>
+                <w:color w:val="808080"/>
+                <w:shd w:val="clear" w:fill="2B2B2B"/>
+              </w:rPr>
+              <w:t>// Station d'arrivee</w:t>
+            </w:r>
+            <w:r>
+              <w:rPr>
+                <w:rFonts w:hint="default" w:ascii="Ubuntu Mono" w:hAnsi="Ubuntu Mono" w:eastAsia="Ubuntu Mono" w:cs="Ubuntu Mono"/>
+                <w:color w:val="808080"/>
+                <w:shd w:val="clear" w:fill="2B2B2B"/>
+              </w:rPr>
+              <w:br w:type="textWrapping"/>
+            </w:r>
+            <w:r>
+              <w:rPr>
+                <w:rFonts w:hint="default" w:ascii="Ubuntu Mono" w:hAnsi="Ubuntu Mono" w:eastAsia="Ubuntu Mono" w:cs="Ubuntu Mono"/>
+                <w:color w:val="808080"/>
+                <w:shd w:val="clear" w:fill="2B2B2B"/>
+              </w:rPr>
+              <w:t xml:space="preserve">    </w:t>
+            </w:r>
+            <w:r>
+              <w:rPr>
+                <w:rFonts w:hint="default" w:ascii="Ubuntu Mono" w:hAnsi="Ubuntu Mono" w:eastAsia="Ubuntu Mono" w:cs="Ubuntu Mono"/>
+                <w:color w:val="B9BCD1"/>
+                <w:shd w:val="clear" w:fill="2B2B2B"/>
+              </w:rPr>
+              <w:t xml:space="preserve">uint32_t </w:t>
+            </w:r>
+            <w:r>
+              <w:rPr>
+                <w:rFonts w:hint="default" w:ascii="Ubuntu Mono" w:hAnsi="Ubuntu Mono" w:eastAsia="Ubuntu Mono" w:cs="Ubuntu Mono"/>
+                <w:color w:val="9373A5"/>
+                <w:shd w:val="clear" w:fill="2B2B2B"/>
+              </w:rPr>
+              <w:t>wait_time_past</w:t>
+            </w:r>
+            <w:r>
+              <w:rPr>
+                <w:rFonts w:hint="default" w:ascii="Ubuntu Mono" w:hAnsi="Ubuntu Mono" w:eastAsia="Ubuntu Mono" w:cs="Ubuntu Mono"/>
+                <w:color w:val="CC7832"/>
+                <w:shd w:val="clear" w:fill="2B2B2B"/>
+              </w:rPr>
+              <w:t xml:space="preserve">; </w:t>
+            </w:r>
+            <w:r>
+              <w:rPr>
+                <w:rFonts w:hint="default" w:ascii="Ubuntu Mono" w:hAnsi="Ubuntu Mono" w:eastAsia="Ubuntu Mono" w:cs="Ubuntu Mono"/>
+                <w:color w:val="808080"/>
+                <w:shd w:val="clear" w:fill="2B2B2B"/>
+              </w:rPr>
+              <w:t>// Temps d'attente ecoule</w:t>
+            </w:r>
+            <w:r>
+              <w:rPr>
+                <w:rFonts w:hint="default" w:ascii="Ubuntu Mono" w:hAnsi="Ubuntu Mono" w:eastAsia="Ubuntu Mono" w:cs="Ubuntu Mono"/>
+                <w:color w:val="808080"/>
+                <w:shd w:val="clear" w:fill="2B2B2B"/>
+              </w:rPr>
+              <w:br w:type="textWrapping"/>
+            </w:r>
+            <w:r>
+              <w:rPr>
+                <w:rFonts w:hint="default" w:ascii="Ubuntu Mono" w:hAnsi="Ubuntu Mono" w:eastAsia="Ubuntu Mono" w:cs="Ubuntu Mono"/>
+                <w:color w:val="808080"/>
+                <w:shd w:val="clear" w:fill="2B2B2B"/>
+              </w:rPr>
+              <w:t xml:space="preserve">    </w:t>
+            </w:r>
+            <w:r>
+              <w:rPr>
+                <w:rFonts w:hint="default" w:ascii="Ubuntu Mono" w:hAnsi="Ubuntu Mono" w:eastAsia="Ubuntu Mono" w:cs="Ubuntu Mono"/>
+                <w:color w:val="B9BCD1"/>
+                <w:shd w:val="clear" w:fill="2B2B2B"/>
+              </w:rPr>
+              <w:t xml:space="preserve">uint8_t </w:t>
+            </w:r>
+            <w:r>
+              <w:rPr>
+                <w:rFonts w:hint="default" w:ascii="Ubuntu Mono" w:hAnsi="Ubuntu Mono" w:eastAsia="Ubuntu Mono" w:cs="Ubuntu Mono"/>
+                <w:color w:val="9373A5"/>
+                <w:shd w:val="clear" w:fill="2B2B2B"/>
+              </w:rPr>
+              <w:t>transfert</w:t>
+            </w:r>
+            <w:r>
+              <w:rPr>
+                <w:rFonts w:hint="default" w:ascii="Ubuntu Mono" w:hAnsi="Ubuntu Mono" w:eastAsia="Ubuntu Mono" w:cs="Ubuntu Mono"/>
+                <w:color w:val="CC7832"/>
+                <w:shd w:val="clear" w:fill="2B2B2B"/>
+              </w:rPr>
+              <w:t xml:space="preserve">; </w:t>
+            </w:r>
+            <w:r>
+              <w:rPr>
+                <w:rFonts w:hint="default" w:ascii="Ubuntu Mono" w:hAnsi="Ubuntu Mono" w:eastAsia="Ubuntu Mono" w:cs="Ubuntu Mono"/>
+                <w:color w:val="808080"/>
+                <w:shd w:val="clear" w:fill="2B2B2B"/>
+              </w:rPr>
+              <w:t>// Transfert entre le circuit de metro et d'autobus est requis</w:t>
+            </w:r>
+            <w:r>
+              <w:rPr>
+                <w:rFonts w:hint="default" w:ascii="Ubuntu Mono" w:hAnsi="Ubuntu Mono" w:eastAsia="Ubuntu Mono" w:cs="Ubuntu Mono"/>
+                <w:color w:val="808080"/>
+                <w:shd w:val="clear" w:fill="2B2B2B"/>
+              </w:rPr>
+              <w:br w:type="textWrapping"/>
+            </w:r>
+            <w:r>
+              <w:rPr>
+                <w:rFonts w:hint="default" w:ascii="Ubuntu Mono" w:hAnsi="Ubuntu Mono" w:eastAsia="Ubuntu Mono" w:cs="Ubuntu Mono"/>
+                <w:color w:val="808080"/>
+                <w:shd w:val="clear" w:fill="2B2B2B"/>
+              </w:rPr>
+              <w:t xml:space="preserve">    </w:t>
+            </w:r>
+            <w:r>
+              <w:rPr>
+                <w:rFonts w:hint="default" w:ascii="Ubuntu Mono" w:hAnsi="Ubuntu Mono" w:eastAsia="Ubuntu Mono" w:cs="Ubuntu Mono"/>
+                <w:color w:val="B9BCD1"/>
+                <w:shd w:val="clear" w:fill="2B2B2B"/>
+              </w:rPr>
+              <w:t xml:space="preserve">uint32_t </w:t>
+            </w:r>
+            <w:r>
+              <w:rPr>
+                <w:rFonts w:hint="default" w:ascii="Ubuntu Mono" w:hAnsi="Ubuntu Mono" w:eastAsia="Ubuntu Mono" w:cs="Ubuntu Mono"/>
+                <w:color w:val="9373A5"/>
+                <w:shd w:val="clear" w:fill="2B2B2B"/>
+              </w:rPr>
+              <w:t>wait_time_maximum</w:t>
+            </w:r>
+            <w:r>
+              <w:rPr>
+                <w:rFonts w:hint="default" w:ascii="Ubuntu Mono" w:hAnsi="Ubuntu Mono" w:eastAsia="Ubuntu Mono" w:cs="Ubuntu Mono"/>
+                <w:color w:val="CC7832"/>
+                <w:shd w:val="clear" w:fill="2B2B2B"/>
+              </w:rPr>
+              <w:t xml:space="preserve">; </w:t>
+            </w:r>
+            <w:r>
+              <w:rPr>
+                <w:rFonts w:hint="default" w:ascii="Ubuntu Mono" w:hAnsi="Ubuntu Mono" w:eastAsia="Ubuntu Mono" w:cs="Ubuntu Mono"/>
+                <w:color w:val="808080"/>
+                <w:shd w:val="clear" w:fill="2B2B2B"/>
+              </w:rPr>
+              <w:t>// Temps d'attente maximal</w:t>
+            </w:r>
+            <w:r>
+              <w:rPr>
+                <w:rFonts w:hint="default" w:ascii="Ubuntu Mono" w:hAnsi="Ubuntu Mono" w:eastAsia="Ubuntu Mono" w:cs="Ubuntu Mono"/>
+                <w:color w:val="808080"/>
+                <w:shd w:val="clear" w:fill="2B2B2B"/>
+              </w:rPr>
+              <w:br w:type="textWrapping"/>
+            </w:r>
+            <w:r>
+              <w:rPr>
+                <w:rFonts w:hint="default" w:ascii="Ubuntu Mono" w:hAnsi="Ubuntu Mono" w:eastAsia="Ubuntu Mono" w:cs="Ubuntu Mono"/>
+                <w:color w:val="A9B7C6"/>
+                <w:shd w:val="clear" w:fill="2B2B2B"/>
+              </w:rPr>
+              <w:t>}</w:t>
+            </w:r>
+            <w:r>
+              <w:rPr>
+                <w:rFonts w:hint="default" w:ascii="Ubuntu Mono" w:hAnsi="Ubuntu Mono" w:eastAsia="Ubuntu Mono" w:cs="Ubuntu Mono"/>
+                <w:color w:val="B9BCD1"/>
+                <w:shd w:val="clear" w:fill="2B2B2B"/>
+              </w:rPr>
+              <w:t>passenger</w:t>
+            </w:r>
+            <w:r>
+              <w:rPr>
+                <w:rFonts w:hint="default" w:ascii="Ubuntu Mono" w:hAnsi="Ubuntu Mono" w:eastAsia="Ubuntu Mono" w:cs="Ubuntu Mono"/>
+                <w:color w:val="CC7832"/>
+                <w:shd w:val="clear" w:fill="2B2B2B"/>
+              </w:rPr>
+              <w:t>;</w:t>
+            </w:r>
+          </w:p>
+        </w:tc>
+      </w:tr>
+    </w:tbl>
     <w:p>
       <w:pPr>
         <w:keepNext w:val="0"/>
@@ -1332,77 +2665,22 @@
         <w:adjustRightInd/>
         <w:snapToGrid/>
         <w:spacing w:line="240" w:lineRule="auto"/>
-        <w:ind w:left="0" w:leftChars="0" w:right="0" w:rightChars="0" w:firstLine="0" w:firstLineChars="0"/>
+        <w:ind w:right="0" w:rightChars="0"/>
+        <w:jc w:val="center"/>
         <w:textAlignment w:val="auto"/>
         <w:outlineLvl w:val="9"/>
-        <w:sectPr>
-          <w:headerReference r:id="rId3" w:type="default"/>
-          <w:footerReference r:id="rId4" w:type="default"/>
-          <w:pgSz w:w="11906" w:h="16838"/>
-          <w:pgMar w:top="1440" w:right="1800" w:bottom="1440" w:left="1800" w:header="851" w:footer="992" w:gutter="0"/>
-          <w:pgNumType w:fmt="decimal"/>
-          <w:cols w:space="425" w:num="1"/>
-          <w:docGrid w:type="lines" w:linePitch="312" w:charSpace="0"/>
-        </w:sectPr>
-      </w:pPr>
-      <w:bookmarkStart w:id="0" w:name="_Toc897729441"/>
-    </w:p>
-    <w:p>
-      <w:pPr>
-        <w:pStyle w:val="2"/>
-      </w:pPr>
-      <w:r>
-        <w:t>1. Préparation du projet</w:t>
-      </w:r>
-      <w:bookmarkEnd w:id="0"/>
-    </w:p>
-    <w:p>
-      <w:pPr/>
-    </w:p>
-    <w:p>
-      <w:pPr>
-        <w:ind w:firstLine="420" w:firstLineChars="0"/>
-      </w:pPr>
-      <w:r>
-        <w:t>Dans un premier temps, il a fallu préparer l</w:t>
-      </w:r>
-      <w:r>
-        <w:rPr>
-          <w:rFonts w:hint="default"/>
-        </w:rPr>
-        <w:t>’environnement de travail. Nous avons choisi d’utiliser l’IDE (</w:t>
-      </w:r>
-      <w:r>
         <w:rPr>
           <w:rFonts w:hint="default"/>
           <w:i/>
           <w:iCs/>
         </w:rPr>
-        <w:t>Integrated Development Environment</w:t>
-      </w:r>
-      <w:r>
-        <w:rPr>
-          <w:rFonts w:hint="default"/>
-          <w:i w:val="0"/>
-          <w:iCs w:val="0"/>
-        </w:rPr>
-        <w:t xml:space="preserve">) </w:t>
-      </w:r>
-      <w:r>
-        <w:rPr>
-          <w:rFonts w:hint="default"/>
+      </w:pPr>
+      <w:r>
+        <w:rPr>
           <w:i/>
           <w:iCs/>
         </w:rPr>
-        <w:t>CLion</w:t>
-      </w:r>
-      <w:r>
-        <w:rPr>
-          <w:rFonts w:hint="default"/>
-          <w:i w:val="0"/>
-          <w:iCs w:val="0"/>
-        </w:rPr>
-        <w:t xml:space="preserve"> pour ses multiples fonctions pratiques. Ensuite, nous avons construit un dépôt de version, sur la plateforme </w:t>
+        <w:t>Structure d</w:t>
       </w:r>
       <w:r>
         <w:rPr>
@@ -1410,15 +2688,547 @@
           <w:i/>
           <w:iCs/>
         </w:rPr>
-        <w:t>GitHub</w:t>
-      </w:r>
-      <w:r>
-        <w:rPr>
-          <w:rFonts w:hint="default"/>
-          <w:i w:val="0"/>
-          <w:iCs w:val="0"/>
-        </w:rPr>
-        <w:t>, pour pouvoir partager notre code plus facilement et retourner vers d’anciennes versions de code en cas de problème. Après cette préparation, nous avons relevé les informations importantes contenues dans le sujet.</w:t>
+        <w:t>’un passager</w:t>
+      </w:r>
+    </w:p>
+    <w:p>
+      <w:pPr>
+        <w:keepNext w:val="0"/>
+        <w:keepLines w:val="0"/>
+        <w:pageBreakBefore w:val="0"/>
+        <w:widowControl w:val="0"/>
+        <w:kinsoku/>
+        <w:wordWrap/>
+        <w:overflowPunct/>
+        <w:topLinePunct w:val="0"/>
+        <w:autoSpaceDE/>
+        <w:autoSpaceDN/>
+        <w:bidi w:val="0"/>
+        <w:adjustRightInd/>
+        <w:snapToGrid/>
+        <w:spacing w:line="240" w:lineRule="auto"/>
+        <w:ind w:right="0" w:rightChars="0"/>
+        <w:jc w:val="center"/>
+        <w:textAlignment w:val="auto"/>
+        <w:outlineLvl w:val="9"/>
+        <w:rPr>
+          <w:rFonts w:hint="default"/>
+          <w:i/>
+          <w:iCs/>
+        </w:rPr>
+      </w:pPr>
+    </w:p>
+    <w:p>
+      <w:pPr>
+        <w:keepNext w:val="0"/>
+        <w:keepLines w:val="0"/>
+        <w:pageBreakBefore w:val="0"/>
+        <w:widowControl w:val="0"/>
+        <w:kinsoku/>
+        <w:wordWrap/>
+        <w:overflowPunct/>
+        <w:topLinePunct w:val="0"/>
+        <w:autoSpaceDE/>
+        <w:autoSpaceDN/>
+        <w:bidi w:val="0"/>
+        <w:adjustRightInd/>
+        <w:snapToGrid/>
+        <w:spacing w:line="240" w:lineRule="auto"/>
+        <w:ind w:right="0" w:rightChars="0" w:firstLine="420" w:firstLineChars="0"/>
+        <w:textAlignment w:val="auto"/>
+        <w:outlineLvl w:val="9"/>
+        <w:rPr>
+          <w:rFonts w:hint="default"/>
+        </w:rPr>
+      </w:pPr>
+      <w:r>
+        <w:t xml:space="preserve">Lors de la récupération des données sur le fichier, nous </w:t>
+      </w:r>
+      <w:r>
+        <w:t xml:space="preserve">avons pensé </w:t>
+      </w:r>
+      <w:r>
+        <w:t>que le nombre de passager était inutile. Or, plus tard, nous avons remarqué qu</w:t>
+      </w:r>
+      <w:r>
+        <w:rPr>
+          <w:rFonts w:hint="default"/>
+        </w:rPr>
+        <w:t xml:space="preserve">’il avait son utilité pour la condition d’arrêt de </w:t>
+      </w:r>
+      <w:r>
+        <w:rPr>
+          <w:rFonts w:hint="default"/>
+        </w:rPr>
+        <w:t>certaines</w:t>
+      </w:r>
+      <w:r>
+        <w:rPr>
+          <w:rFonts w:hint="default"/>
+        </w:rPr>
+        <w:t xml:space="preserve"> boucle</w:t>
+      </w:r>
+      <w:r>
+        <w:rPr>
+          <w:rFonts w:hint="default"/>
+        </w:rPr>
+        <w:t>s</w:t>
+      </w:r>
+      <w:r>
+        <w:rPr>
+          <w:rFonts w:hint="default"/>
+        </w:rPr>
+        <w:t xml:space="preserve"> while. Nous avons décidé de déclarer une variable globale pour récupérer la valeur et la décrémenter par la suite.</w:t>
+      </w:r>
+      <w:r>
+        <w:rPr>
+          <w:rFonts w:hint="default"/>
+        </w:rPr>
+        <w:t xml:space="preserve"> Après cela, nous avons récupéré chaque passager avec une fonction pour l’inclure dans la bonne file d’attente.</w:t>
+      </w:r>
+    </w:p>
+    <w:p>
+      <w:pPr>
+        <w:keepNext w:val="0"/>
+        <w:keepLines w:val="0"/>
+        <w:pageBreakBefore w:val="0"/>
+        <w:widowControl w:val="0"/>
+        <w:kinsoku/>
+        <w:wordWrap/>
+        <w:overflowPunct/>
+        <w:topLinePunct w:val="0"/>
+        <w:autoSpaceDE/>
+        <w:autoSpaceDN/>
+        <w:bidi w:val="0"/>
+        <w:adjustRightInd/>
+        <w:snapToGrid/>
+        <w:spacing w:line="240" w:lineRule="auto"/>
+        <w:ind w:right="0" w:rightChars="0" w:firstLine="420" w:firstLineChars="0"/>
+        <w:textAlignment w:val="auto"/>
+        <w:outlineLvl w:val="9"/>
+        <w:rPr>
+          <w:rFonts w:hint="default"/>
+        </w:rPr>
+      </w:pPr>
+    </w:p>
+    <w:p>
+      <w:pPr>
+        <w:ind w:firstLine="420" w:firstLineChars="0"/>
+      </w:pPr>
+      <w:r>
+        <w:t>N</w:t>
+      </w:r>
+      <w:r>
+        <w:rPr>
+          <w:rFonts w:hint="default"/>
+        </w:rPr>
+        <w:t>ous avons</w:t>
+      </w:r>
+      <w:r>
+        <w:t xml:space="preserve"> mis en place le tube nommé </w:t>
+      </w:r>
+      <w:r>
+        <w:rPr>
+          <w:i/>
+          <w:iCs/>
+        </w:rPr>
+        <w:t>communication.fifo</w:t>
+      </w:r>
+      <w:r>
+        <w:t xml:space="preserve"> avec </w:t>
+      </w:r>
+      <w:r>
+        <w:t xml:space="preserve">la fonction </w:t>
+      </w:r>
+      <w:r>
+        <w:rPr>
+          <w:i/>
+          <w:iCs/>
+        </w:rPr>
+        <w:t>mkfifo</w:t>
+      </w:r>
+      <w:r>
+        <w:t xml:space="preserve">. Avec </w:t>
+      </w:r>
+      <w:r>
+        <w:rPr>
+          <w:i/>
+          <w:iCs/>
+        </w:rPr>
+        <w:t>fork( ),</w:t>
+      </w:r>
+      <w:r>
+        <w:t xml:space="preserve"> nous avons pu créer un processus taxi. Ensuite, nous avons envoyé en paramètre les files d</w:t>
+      </w:r>
+      <w:r>
+        <w:rPr>
+          <w:rFonts w:hint="default"/>
+        </w:rPr>
+        <w:t xml:space="preserve">’attente </w:t>
+      </w:r>
+      <w:r>
+        <w:t xml:space="preserve">qui contenaient des passagers. On parcours ces files pour récupérer ou débarquer les passagers à chaque station. </w:t>
+      </w:r>
+    </w:p>
+    <w:p>
+      <w:pPr>
+        <w:ind w:firstLine="420" w:firstLineChars="0"/>
+      </w:pPr>
+    </w:p>
+    <w:tbl>
+      <w:tblPr>
+        <w:tblW w:w="9850" w:type="dxa"/>
+        <w:tblInd w:w="0" w:type="dxa"/>
+        <w:tblBorders>
+          <w:top w:val="single" w:color="auto" w:sz="4" w:space="0"/>
+          <w:left w:val="single" w:color="auto" w:sz="4" w:space="0"/>
+          <w:bottom w:val="single" w:color="auto" w:sz="4" w:space="0"/>
+          <w:right w:val="single" w:color="auto" w:sz="4" w:space="0"/>
+          <w:insideH w:val="single" w:color="auto" w:sz="4" w:space="0"/>
+          <w:insideV w:val="single" w:color="auto" w:sz="4" w:space="0"/>
+        </w:tblBorders>
+        <w:tblLayout w:type="fixed"/>
+        <w:tblCellMar>
+          <w:left w:w="108" w:type="dxa"/>
+          <w:right w:w="108" w:type="dxa"/>
+        </w:tblCellMar>
+      </w:tblPr>
+      <w:tblGrid>
+        <w:gridCol w:w="9850"/>
+      </w:tblGrid>
+      <w:tr>
+        <w:tblPrEx>
+          <w:tblBorders>
+            <w:top w:val="single" w:color="auto" w:sz="4" w:space="0"/>
+            <w:left w:val="single" w:color="auto" w:sz="4" w:space="0"/>
+            <w:bottom w:val="single" w:color="auto" w:sz="4" w:space="0"/>
+            <w:right w:val="single" w:color="auto" w:sz="4" w:space="0"/>
+            <w:insideH w:val="single" w:color="auto" w:sz="4" w:space="0"/>
+            <w:insideV w:val="single" w:color="auto" w:sz="4" w:space="0"/>
+          </w:tblBorders>
+          <w:tblLayout w:type="fixed"/>
+          <w:tblCellMar>
+            <w:left w:w="108" w:type="dxa"/>
+            <w:right w:w="108" w:type="dxa"/>
+          </w:tblCellMar>
+        </w:tblPrEx>
+        <w:tc>
+          <w:tcPr>
+            <w:tcW w:w="9850" w:type="dxa"/>
+          </w:tcPr>
+          <w:p>
+            <w:pPr>
+              <w:pStyle w:val="6"/>
+              <w:keepNext w:val="0"/>
+              <w:keepLines w:val="0"/>
+              <w:widowControl/>
+              <w:suppressLineNumbers w:val="0"/>
+              <w:shd w:val="clear" w:fill="2B2B2B"/>
+              <w:rPr>
+                <w:vertAlign w:val="baseline"/>
+              </w:rPr>
+            </w:pPr>
+            <w:r>
+              <w:rPr>
+                <w:rFonts w:hint="default" w:ascii="Ubuntu Mono" w:hAnsi="Ubuntu Mono" w:eastAsia="Ubuntu Mono" w:cs="Ubuntu Mono"/>
+                <w:b/>
+                <w:color w:val="CC7832"/>
+                <w:shd w:val="clear" w:fill="2B2B2B"/>
+              </w:rPr>
+              <w:t xml:space="preserve">char </w:t>
+            </w:r>
+            <w:r>
+              <w:rPr>
+                <w:rFonts w:hint="default" w:ascii="Ubuntu Mono" w:hAnsi="Ubuntu Mono" w:eastAsia="Ubuntu Mono" w:cs="Ubuntu Mono"/>
+                <w:color w:val="A9B7C6"/>
+                <w:shd w:val="clear" w:fill="2B2B2B"/>
+              </w:rPr>
+              <w:t xml:space="preserve">*myfifo = </w:t>
+            </w:r>
+            <w:r>
+              <w:rPr>
+                <w:rFonts w:hint="default" w:ascii="Ubuntu Mono" w:hAnsi="Ubuntu Mono" w:eastAsia="Ubuntu Mono" w:cs="Ubuntu Mono"/>
+                <w:color w:val="6A8759"/>
+                <w:shd w:val="clear" w:fill="2B2B2B"/>
+              </w:rPr>
+              <w:t>"communication.fifo"</w:t>
+            </w:r>
+            <w:r>
+              <w:rPr>
+                <w:rFonts w:hint="default" w:ascii="Ubuntu Mono" w:hAnsi="Ubuntu Mono" w:eastAsia="Ubuntu Mono" w:cs="Ubuntu Mono"/>
+                <w:color w:val="CC7832"/>
+                <w:shd w:val="clear" w:fill="2B2B2B"/>
+              </w:rPr>
+              <w:t>;</w:t>
+            </w:r>
+            <w:r>
+              <w:rPr>
+                <w:rFonts w:hint="default" w:ascii="Ubuntu Mono" w:hAnsi="Ubuntu Mono" w:eastAsia="Ubuntu Mono" w:cs="Ubuntu Mono"/>
+                <w:color w:val="CC7832"/>
+                <w:shd w:val="clear" w:fill="2B2B2B"/>
+              </w:rPr>
+              <w:br w:type="textWrapping"/>
+            </w:r>
+            <w:r>
+              <w:rPr>
+                <w:rFonts w:hint="default" w:ascii="Ubuntu Mono" w:hAnsi="Ubuntu Mono" w:eastAsia="Ubuntu Mono" w:cs="Ubuntu Mono"/>
+                <w:color w:val="CC7832"/>
+                <w:shd w:val="clear" w:fill="2B2B2B"/>
+              </w:rPr>
+              <w:br w:type="textWrapping"/>
+            </w:r>
+            <w:r>
+              <w:rPr>
+                <w:rFonts w:hint="default" w:ascii="Ubuntu Mono" w:hAnsi="Ubuntu Mono" w:eastAsia="Ubuntu Mono" w:cs="Ubuntu Mono"/>
+                <w:color w:val="808080"/>
+                <w:shd w:val="clear" w:fill="2B2B2B"/>
+              </w:rPr>
+              <w:t>// Creation d'un tube nomme avec permission : READ, WRITE, EXECUTE/SEARCH by OWNER</w:t>
+            </w:r>
+            <w:r>
+              <w:rPr>
+                <w:rFonts w:hint="default" w:ascii="Ubuntu Mono" w:hAnsi="Ubuntu Mono" w:eastAsia="Ubuntu Mono" w:cs="Ubuntu Mono"/>
+                <w:color w:val="808080"/>
+                <w:shd w:val="clear" w:fill="2B2B2B"/>
+              </w:rPr>
+              <w:br w:type="textWrapping"/>
+            </w:r>
+            <w:r>
+              <w:rPr>
+                <w:rFonts w:hint="default" w:ascii="Ubuntu Mono" w:hAnsi="Ubuntu Mono" w:eastAsia="Ubuntu Mono" w:cs="Ubuntu Mono"/>
+                <w:b/>
+                <w:color w:val="CC7832"/>
+                <w:shd w:val="clear" w:fill="2B2B2B"/>
+              </w:rPr>
+              <w:t>if</w:t>
+            </w:r>
+            <w:r>
+              <w:rPr>
+                <w:rFonts w:hint="default" w:ascii="Ubuntu Mono" w:hAnsi="Ubuntu Mono" w:eastAsia="Ubuntu Mono" w:cs="Ubuntu Mono"/>
+                <w:color w:val="A9B7C6"/>
+                <w:shd w:val="clear" w:fill="2B2B2B"/>
+              </w:rPr>
+              <w:t>(mkfifo((myfifo)</w:t>
+            </w:r>
+            <w:r>
+              <w:rPr>
+                <w:rFonts w:hint="default" w:ascii="Ubuntu Mono" w:hAnsi="Ubuntu Mono" w:eastAsia="Ubuntu Mono" w:cs="Ubuntu Mono"/>
+                <w:color w:val="CC7832"/>
+                <w:shd w:val="clear" w:fill="2B2B2B"/>
+              </w:rPr>
+              <w:t xml:space="preserve">, </w:t>
+            </w:r>
+            <w:r>
+              <w:rPr>
+                <w:rFonts w:hint="default" w:ascii="Ubuntu Mono" w:hAnsi="Ubuntu Mono" w:eastAsia="Ubuntu Mono" w:cs="Ubuntu Mono"/>
+                <w:color w:val="908B25"/>
+                <w:shd w:val="clear" w:fill="2B2B2B"/>
+              </w:rPr>
+              <w:t>S_IRWXU</w:t>
+            </w:r>
+            <w:r>
+              <w:rPr>
+                <w:rFonts w:hint="default" w:ascii="Ubuntu Mono" w:hAnsi="Ubuntu Mono" w:eastAsia="Ubuntu Mono" w:cs="Ubuntu Mono"/>
+                <w:color w:val="A9B7C6"/>
+                <w:shd w:val="clear" w:fill="2B2B2B"/>
+              </w:rPr>
+              <w:t>) == -</w:t>
+            </w:r>
+            <w:r>
+              <w:rPr>
+                <w:rFonts w:hint="default" w:ascii="Ubuntu Mono" w:hAnsi="Ubuntu Mono" w:eastAsia="Ubuntu Mono" w:cs="Ubuntu Mono"/>
+                <w:color w:val="6897BB"/>
+                <w:shd w:val="clear" w:fill="2B2B2B"/>
+              </w:rPr>
+              <w:t>1</w:t>
+            </w:r>
+            <w:r>
+              <w:rPr>
+                <w:rFonts w:hint="default" w:ascii="Ubuntu Mono" w:hAnsi="Ubuntu Mono" w:eastAsia="Ubuntu Mono" w:cs="Ubuntu Mono"/>
+                <w:color w:val="A9B7C6"/>
+                <w:shd w:val="clear" w:fill="2B2B2B"/>
+              </w:rPr>
+              <w:t>)</w:t>
+            </w:r>
+            <w:r>
+              <w:rPr>
+                <w:rFonts w:hint="default" w:ascii="Ubuntu Mono" w:hAnsi="Ubuntu Mono" w:eastAsia="Ubuntu Mono" w:cs="Ubuntu Mono"/>
+                <w:color w:val="A9B7C6"/>
+                <w:shd w:val="clear" w:fill="2B2B2B"/>
+              </w:rPr>
+              <w:br w:type="textWrapping"/>
+            </w:r>
+            <w:r>
+              <w:rPr>
+                <w:rFonts w:hint="default" w:ascii="Ubuntu Mono" w:hAnsi="Ubuntu Mono" w:eastAsia="Ubuntu Mono" w:cs="Ubuntu Mono"/>
+                <w:color w:val="A9B7C6"/>
+                <w:shd w:val="clear" w:fill="2B2B2B"/>
+              </w:rPr>
+              <w:t>{</w:t>
+            </w:r>
+            <w:r>
+              <w:rPr>
+                <w:rFonts w:hint="default" w:ascii="Ubuntu Mono" w:hAnsi="Ubuntu Mono" w:eastAsia="Ubuntu Mono" w:cs="Ubuntu Mono"/>
+                <w:color w:val="A9B7C6"/>
+                <w:shd w:val="clear" w:fill="2B2B2B"/>
+              </w:rPr>
+              <w:br w:type="textWrapping"/>
+            </w:r>
+            <w:r>
+              <w:rPr>
+                <w:rFonts w:hint="default" w:ascii="Ubuntu Mono" w:hAnsi="Ubuntu Mono" w:eastAsia="Ubuntu Mono" w:cs="Ubuntu Mono"/>
+                <w:color w:val="A9B7C6"/>
+                <w:shd w:val="clear" w:fill="2B2B2B"/>
+              </w:rPr>
+              <w:t xml:space="preserve">    fprintf(</w:t>
+            </w:r>
+            <w:r>
+              <w:rPr>
+                <w:rFonts w:hint="default" w:ascii="Ubuntu Mono" w:hAnsi="Ubuntu Mono" w:eastAsia="Ubuntu Mono" w:cs="Ubuntu Mono"/>
+                <w:color w:val="908B25"/>
+                <w:shd w:val="clear" w:fill="2B2B2B"/>
+              </w:rPr>
+              <w:t>stderr</w:t>
+            </w:r>
+            <w:r>
+              <w:rPr>
+                <w:rFonts w:hint="default" w:ascii="Ubuntu Mono" w:hAnsi="Ubuntu Mono" w:eastAsia="Ubuntu Mono" w:cs="Ubuntu Mono"/>
+                <w:color w:val="CC7832"/>
+                <w:shd w:val="clear" w:fill="2B2B2B"/>
+              </w:rPr>
+              <w:t xml:space="preserve">, </w:t>
+            </w:r>
+            <w:r>
+              <w:rPr>
+                <w:rFonts w:hint="default" w:ascii="Ubuntu Mono" w:hAnsi="Ubuntu Mono" w:eastAsia="Ubuntu Mono" w:cs="Ubuntu Mono"/>
+                <w:color w:val="6A8759"/>
+                <w:shd w:val="clear" w:fill="2B2B2B"/>
+              </w:rPr>
+              <w:t>"Erreur lors de la creation du tube.</w:t>
+            </w:r>
+            <w:r>
+              <w:rPr>
+                <w:rFonts w:hint="default" w:ascii="Ubuntu Mono" w:hAnsi="Ubuntu Mono" w:eastAsia="Ubuntu Mono" w:cs="Ubuntu Mono"/>
+                <w:color w:val="CC7832"/>
+                <w:shd w:val="clear" w:fill="2B2B2B"/>
+              </w:rPr>
+              <w:t>\n</w:t>
+            </w:r>
+            <w:r>
+              <w:rPr>
+                <w:rFonts w:hint="default" w:ascii="Ubuntu Mono" w:hAnsi="Ubuntu Mono" w:eastAsia="Ubuntu Mono" w:cs="Ubuntu Mono"/>
+                <w:color w:val="6A8759"/>
+                <w:shd w:val="clear" w:fill="2B2B2B"/>
+              </w:rPr>
+              <w:t>"</w:t>
+            </w:r>
+            <w:r>
+              <w:rPr>
+                <w:rFonts w:hint="default" w:ascii="Ubuntu Mono" w:hAnsi="Ubuntu Mono" w:eastAsia="Ubuntu Mono" w:cs="Ubuntu Mono"/>
+                <w:color w:val="A9B7C6"/>
+                <w:shd w:val="clear" w:fill="2B2B2B"/>
+              </w:rPr>
+              <w:t>)</w:t>
+            </w:r>
+            <w:r>
+              <w:rPr>
+                <w:rFonts w:hint="default" w:ascii="Ubuntu Mono" w:hAnsi="Ubuntu Mono" w:eastAsia="Ubuntu Mono" w:cs="Ubuntu Mono"/>
+                <w:color w:val="CC7832"/>
+                <w:shd w:val="clear" w:fill="2B2B2B"/>
+              </w:rPr>
+              <w:t>;</w:t>
+            </w:r>
+            <w:r>
+              <w:rPr>
+                <w:rFonts w:hint="default" w:ascii="Ubuntu Mono" w:hAnsi="Ubuntu Mono" w:eastAsia="Ubuntu Mono" w:cs="Ubuntu Mono"/>
+                <w:color w:val="CC7832"/>
+                <w:shd w:val="clear" w:fill="2B2B2B"/>
+              </w:rPr>
+              <w:br w:type="textWrapping"/>
+            </w:r>
+            <w:r>
+              <w:rPr>
+                <w:rFonts w:hint="default" w:ascii="Ubuntu Mono" w:hAnsi="Ubuntu Mono" w:eastAsia="Ubuntu Mono" w:cs="Ubuntu Mono"/>
+                <w:color w:val="CC7832"/>
+                <w:shd w:val="clear" w:fill="2B2B2B"/>
+              </w:rPr>
+              <w:t xml:space="preserve">    </w:t>
+            </w:r>
+            <w:r>
+              <w:rPr>
+                <w:rFonts w:hint="default" w:ascii="Ubuntu Mono" w:hAnsi="Ubuntu Mono" w:eastAsia="Ubuntu Mono" w:cs="Ubuntu Mono"/>
+                <w:color w:val="A9B7C6"/>
+                <w:shd w:val="clear" w:fill="2B2B2B"/>
+              </w:rPr>
+              <w:t>exit(</w:t>
+            </w:r>
+            <w:r>
+              <w:rPr>
+                <w:rFonts w:hint="default" w:ascii="Ubuntu Mono" w:hAnsi="Ubuntu Mono" w:eastAsia="Ubuntu Mono" w:cs="Ubuntu Mono"/>
+                <w:color w:val="908B25"/>
+                <w:shd w:val="clear" w:fill="2B2B2B"/>
+              </w:rPr>
+              <w:t>EXIT_FAILURE</w:t>
+            </w:r>
+            <w:r>
+              <w:rPr>
+                <w:rFonts w:hint="default" w:ascii="Ubuntu Mono" w:hAnsi="Ubuntu Mono" w:eastAsia="Ubuntu Mono" w:cs="Ubuntu Mono"/>
+                <w:color w:val="A9B7C6"/>
+                <w:shd w:val="clear" w:fill="2B2B2B"/>
+              </w:rPr>
+              <w:t>)</w:t>
+            </w:r>
+            <w:r>
+              <w:rPr>
+                <w:rFonts w:hint="default" w:ascii="Ubuntu Mono" w:hAnsi="Ubuntu Mono" w:eastAsia="Ubuntu Mono" w:cs="Ubuntu Mono"/>
+                <w:color w:val="CC7832"/>
+                <w:shd w:val="clear" w:fill="2B2B2B"/>
+              </w:rPr>
+              <w:t>;</w:t>
+            </w:r>
+            <w:r>
+              <w:rPr>
+                <w:rFonts w:hint="default" w:ascii="Ubuntu Mono" w:hAnsi="Ubuntu Mono" w:eastAsia="Ubuntu Mono" w:cs="Ubuntu Mono"/>
+                <w:color w:val="CC7832"/>
+                <w:shd w:val="clear" w:fill="2B2B2B"/>
+              </w:rPr>
+              <w:br w:type="textWrapping"/>
+            </w:r>
+            <w:r>
+              <w:rPr>
+                <w:rFonts w:hint="default" w:ascii="Ubuntu Mono" w:hAnsi="Ubuntu Mono" w:eastAsia="Ubuntu Mono" w:cs="Ubuntu Mono"/>
+                <w:color w:val="A9B7C6"/>
+                <w:shd w:val="clear" w:fill="2B2B2B"/>
+              </w:rPr>
+              <w:t>}</w:t>
+            </w:r>
+          </w:p>
+        </w:tc>
+      </w:tr>
+    </w:tbl>
+    <w:p>
+      <w:pPr>
+        <w:ind w:firstLine="420" w:firstLineChars="0"/>
+        <w:jc w:val="center"/>
+        <w:rPr>
+          <w:i/>
+          <w:iCs/>
+        </w:rPr>
+      </w:pPr>
+      <w:r>
+        <w:rPr>
+          <w:i/>
+          <w:iCs/>
+        </w:rPr>
+        <w:t>Creation d</w:t>
+      </w:r>
+      <w:r>
+        <w:rPr>
+          <w:rFonts w:hint="default"/>
+          <w:i/>
+          <w:iCs/>
+        </w:rPr>
+        <w:t>’un tube nommé communication.fifo</w:t>
       </w:r>
     </w:p>
     <w:p>
@@ -1440,6 +3250,713 @@
         <w:ind w:right="0" w:rightChars="0"/>
         <w:textAlignment w:val="auto"/>
         <w:outlineLvl w:val="9"/>
+        <w:rPr>
+          <w:rFonts w:hint="default"/>
+        </w:rPr>
+      </w:pPr>
+    </w:p>
+    <w:p>
+      <w:pPr>
+        <w:pStyle w:val="3"/>
+        <w:ind w:firstLine="420" w:firstLineChars="0"/>
+        <w:rPr>
+          <w:rFonts w:hint="default"/>
+        </w:rPr>
+      </w:pPr>
+      <w:bookmarkStart w:id="3" w:name="_Toc917439799"/>
+      <w:r>
+        <w:rPr>
+          <w:rFonts w:hint="default"/>
+        </w:rPr>
+        <w:t>1.3. Les threads autobus et métro</w:t>
+      </w:r>
+      <w:bookmarkEnd w:id="3"/>
+    </w:p>
+    <w:p>
+      <w:pPr>
+        <w:rPr>
+          <w:rFonts w:hint="default"/>
+        </w:rPr>
+      </w:pPr>
+    </w:p>
+    <w:p>
+      <w:pPr>
+        <w:numPr>
+          <w:ilvl w:val="0"/>
+          <w:numId w:val="0"/>
+        </w:numPr>
+        <w:ind w:firstLine="420" w:firstLineChars="0"/>
+        <w:rPr>
+          <w:rFonts w:hint="default"/>
+        </w:rPr>
+      </w:pPr>
+      <w:r>
+        <w:rPr>
+          <w:rFonts w:hint="default"/>
+        </w:rPr>
+        <w:t>Quelques</w:t>
+      </w:r>
+      <w:r>
+        <w:rPr>
+          <w:rFonts w:hint="default"/>
+        </w:rPr>
+        <w:t xml:space="preserve"> problèmes ont été soulevés</w:t>
+      </w:r>
+      <w:r>
+        <w:rPr>
+          <w:rFonts w:hint="default"/>
+        </w:rPr>
+        <w:t xml:space="preserve"> durant l’implémentation de ces threads.</w:t>
+      </w:r>
+    </w:p>
+    <w:p>
+      <w:pPr>
+        <w:numPr>
+          <w:ilvl w:val="0"/>
+          <w:numId w:val="0"/>
+        </w:numPr>
+        <w:ind w:firstLine="420" w:firstLineChars="0"/>
+        <w:rPr>
+          <w:rFonts w:hint="default"/>
+        </w:rPr>
+      </w:pPr>
+      <w:r>
+        <w:rPr>
+          <w:rFonts w:hint="default"/>
+        </w:rPr>
+        <w:t xml:space="preserve"> </w:t>
+      </w:r>
+    </w:p>
+    <w:p>
+      <w:pPr>
+        <w:numPr>
+          <w:ilvl w:val="0"/>
+          <w:numId w:val="0"/>
+        </w:numPr>
+        <w:ind w:firstLine="420" w:firstLineChars="0"/>
+        <w:rPr>
+          <w:rFonts w:hint="default"/>
+        </w:rPr>
+      </w:pPr>
+      <w:r>
+        <w:rPr>
+          <w:rFonts w:hint="default"/>
+        </w:rPr>
+        <w:t>Le processus nous a renvoyé un signal SIGSEGV. Ce problème est dû au fait d’accéder à un pointeur NULL durant la modification d’une</w:t>
+      </w:r>
+      <w:r>
+        <w:rPr>
+          <w:rFonts w:hint="default"/>
+        </w:rPr>
+        <w:t xml:space="preserve"> file de passagers d’un autobus ou d’un métro. La fonction se chargeant de cela, brisait la chaine de la file. Elle ne changeait pas l’adresse du maillon suivant du maillon précédent. Ce qui impliquait que le maillon précédent conservait l’adresse du maillon supprimé. </w:t>
+      </w:r>
+    </w:p>
+    <w:p>
+      <w:pPr>
+        <w:numPr>
+          <w:ilvl w:val="0"/>
+          <w:numId w:val="0"/>
+        </w:numPr>
+        <w:ind w:firstLine="420" w:firstLineChars="0"/>
+        <w:rPr>
+          <w:rFonts w:hint="default"/>
+          <w:i w:val="0"/>
+          <w:iCs w:val="0"/>
+        </w:rPr>
+      </w:pPr>
+      <w:r>
+        <w:rPr>
+          <w:rFonts w:hint="default"/>
+        </w:rPr>
+        <w:t xml:space="preserve">Pour résoudre ce problème, nous avons repris la fonction </w:t>
+      </w:r>
+      <w:r>
+        <w:rPr>
+          <w:rFonts w:hint="default"/>
+          <w:i/>
+          <w:iCs/>
+        </w:rPr>
+        <w:t>remove_chain</w:t>
+      </w:r>
+      <w:r>
+        <w:rPr>
+          <w:rFonts w:hint="default"/>
+        </w:rPr>
+        <w:t xml:space="preserve"> implémentée en </w:t>
+      </w:r>
+      <w:r>
+        <w:rPr>
+          <w:rFonts w:hint="default"/>
+          <w:i/>
+          <w:iCs/>
+        </w:rPr>
+        <w:t>Structures de données</w:t>
+      </w:r>
+      <w:r>
+        <w:rPr>
+          <w:rFonts w:hint="default"/>
+          <w:i w:val="0"/>
+          <w:iCs w:val="0"/>
+        </w:rPr>
+        <w:t>. De plus, nous avons implémenté une fonction pour récupérer la position du maillon à supprimer, utile à la fonction précédemment mentionnée.</w:t>
+      </w:r>
+    </w:p>
+    <w:p>
+      <w:pPr>
+        <w:numPr>
+          <w:ilvl w:val="0"/>
+          <w:numId w:val="0"/>
+        </w:numPr>
+        <w:ind w:firstLine="420" w:firstLineChars="0"/>
+        <w:rPr>
+          <w:rFonts w:hint="default"/>
+        </w:rPr>
+      </w:pPr>
+    </w:p>
+    <w:p>
+      <w:pPr>
+        <w:numPr>
+          <w:ilvl w:val="0"/>
+          <w:numId w:val="0"/>
+        </w:numPr>
+        <w:ind w:firstLine="420" w:firstLineChars="0"/>
+        <w:rPr>
+          <w:rFonts w:hint="default"/>
+        </w:rPr>
+      </w:pPr>
+      <w:r>
+        <w:rPr>
+          <w:rFonts w:hint="default"/>
+        </w:rPr>
+        <w:t>Lorsque nous avons exécuté notre programme, le processus s’est figé et a tourné en boucle. Après l’usage du débogueur, nous avons pu</w:t>
+      </w:r>
+      <w:r>
+        <w:rPr>
+          <w:rFonts w:hint="default"/>
+        </w:rPr>
+        <w:t xml:space="preserve"> détecter et</w:t>
+      </w:r>
+      <w:r>
+        <w:rPr>
+          <w:rFonts w:hint="default"/>
+        </w:rPr>
+        <w:t xml:space="preserve"> régler cette erreur qui s’</w:t>
+      </w:r>
+      <w:r>
+        <w:rPr>
+          <w:rFonts w:hint="default"/>
+        </w:rPr>
+        <w:t>est</w:t>
+      </w:r>
+      <w:r>
+        <w:rPr>
+          <w:rFonts w:hint="default"/>
+        </w:rPr>
+        <w:t xml:space="preserve"> glissée dans une </w:t>
+      </w:r>
+      <w:r>
+        <w:rPr>
+          <w:rFonts w:hint="default"/>
+        </w:rPr>
+        <w:t>condition du thread métro</w:t>
+      </w:r>
+      <w:r>
+        <w:rPr>
+          <w:rFonts w:hint="default"/>
+        </w:rPr>
+        <w:t xml:space="preserve">. </w:t>
+      </w:r>
+    </w:p>
+    <w:p>
+      <w:pPr>
+        <w:numPr>
+          <w:ilvl w:val="0"/>
+          <w:numId w:val="0"/>
+        </w:numPr>
+        <w:ind w:firstLine="420" w:firstLineChars="0"/>
+        <w:rPr>
+          <w:rFonts w:hint="default"/>
+        </w:rPr>
+      </w:pPr>
+    </w:p>
+    <w:tbl>
+      <w:tblPr>
+        <w:tblW w:w="9837" w:type="dxa"/>
+        <w:tblInd w:w="0" w:type="dxa"/>
+        <w:tblBorders>
+          <w:top w:val="single" w:color="auto" w:sz="4" w:space="0"/>
+          <w:left w:val="single" w:color="auto" w:sz="4" w:space="0"/>
+          <w:bottom w:val="single" w:color="auto" w:sz="4" w:space="0"/>
+          <w:right w:val="single" w:color="auto" w:sz="4" w:space="0"/>
+          <w:insideH w:val="single" w:color="auto" w:sz="4" w:space="0"/>
+          <w:insideV w:val="single" w:color="auto" w:sz="4" w:space="0"/>
+        </w:tblBorders>
+        <w:tblLayout w:type="fixed"/>
+        <w:tblCellMar>
+          <w:left w:w="108" w:type="dxa"/>
+          <w:right w:w="108" w:type="dxa"/>
+        </w:tblCellMar>
+      </w:tblPr>
+      <w:tblGrid>
+        <w:gridCol w:w="9837"/>
+      </w:tblGrid>
+      <w:tr>
+        <w:tblPrEx>
+          <w:tblBorders>
+            <w:top w:val="single" w:color="auto" w:sz="4" w:space="0"/>
+            <w:left w:val="single" w:color="auto" w:sz="4" w:space="0"/>
+            <w:bottom w:val="single" w:color="auto" w:sz="4" w:space="0"/>
+            <w:right w:val="single" w:color="auto" w:sz="4" w:space="0"/>
+            <w:insideH w:val="single" w:color="auto" w:sz="4" w:space="0"/>
+            <w:insideV w:val="single" w:color="auto" w:sz="4" w:space="0"/>
+          </w:tblBorders>
+          <w:tblLayout w:type="fixed"/>
+          <w:tblCellMar>
+            <w:left w:w="108" w:type="dxa"/>
+            <w:right w:w="108" w:type="dxa"/>
+          </w:tblCellMar>
+        </w:tblPrEx>
+        <w:tc>
+          <w:tcPr>
+            <w:tcW w:w="9837" w:type="dxa"/>
+          </w:tcPr>
+          <w:p>
+            <w:pPr>
+              <w:pStyle w:val="6"/>
+              <w:keepNext w:val="0"/>
+              <w:keepLines w:val="0"/>
+              <w:widowControl/>
+              <w:suppressLineNumbers w:val="0"/>
+              <w:shd w:val="clear" w:fill="2B2B2B"/>
+              <w:rPr>
+                <w:rFonts w:hint="default"/>
+                <w:vertAlign w:val="baseline"/>
+              </w:rPr>
+            </w:pPr>
+            <w:r>
+              <w:rPr>
+                <w:rFonts w:hint="default" w:ascii="Ubuntu Mono" w:hAnsi="Ubuntu Mono" w:eastAsia="Ubuntu Mono" w:cs="Ubuntu Mono"/>
+                <w:b/>
+                <w:color w:val="CC7832"/>
+                <w:shd w:val="clear" w:fill="2B2B2B"/>
+              </w:rPr>
+              <w:t>else if</w:t>
+            </w:r>
+            <w:r>
+              <w:rPr>
+                <w:rFonts w:hint="default" w:ascii="Ubuntu Mono" w:hAnsi="Ubuntu Mono" w:eastAsia="Ubuntu Mono" w:cs="Ubuntu Mono"/>
+                <w:color w:val="A9B7C6"/>
+                <w:shd w:val="clear" w:fill="2B2B2B"/>
+              </w:rPr>
+              <w:t xml:space="preserve">((count_station == </w:t>
+            </w:r>
+            <w:r>
+              <w:rPr>
+                <w:rFonts w:hint="default" w:ascii="Ubuntu Mono" w:hAnsi="Ubuntu Mono" w:eastAsia="Ubuntu Mono" w:cs="Ubuntu Mono"/>
+                <w:color w:val="6897BB"/>
+                <w:shd w:val="clear" w:fill="2B2B2B"/>
+              </w:rPr>
+              <w:t>0</w:t>
+            </w:r>
+            <w:r>
+              <w:rPr>
+                <w:rFonts w:hint="default" w:ascii="Ubuntu Mono" w:hAnsi="Ubuntu Mono" w:eastAsia="Ubuntu Mono" w:cs="Ubuntu Mono"/>
+                <w:color w:val="A9B7C6"/>
+                <w:shd w:val="clear" w:fill="2B2B2B"/>
+              </w:rPr>
+              <w:t>) &amp;&amp; (chain_subway-&gt;</w:t>
+            </w:r>
+            <w:r>
+              <w:rPr>
+                <w:rFonts w:hint="default" w:ascii="Ubuntu Mono" w:hAnsi="Ubuntu Mono" w:eastAsia="Ubuntu Mono" w:cs="Ubuntu Mono"/>
+                <w:color w:val="9373A5"/>
+                <w:shd w:val="clear" w:fill="2B2B2B"/>
+              </w:rPr>
+              <w:t>data</w:t>
+            </w:r>
+            <w:r>
+              <w:rPr>
+                <w:rFonts w:hint="default" w:ascii="Ubuntu Mono" w:hAnsi="Ubuntu Mono" w:eastAsia="Ubuntu Mono" w:cs="Ubuntu Mono"/>
+                <w:color w:val="A9B7C6"/>
+                <w:shd w:val="clear" w:fill="2B2B2B"/>
+              </w:rPr>
+              <w:t>-&gt;</w:t>
+            </w:r>
+            <w:r>
+              <w:rPr>
+                <w:rFonts w:hint="default" w:ascii="Ubuntu Mono" w:hAnsi="Ubuntu Mono" w:eastAsia="Ubuntu Mono" w:cs="Ubuntu Mono"/>
+                <w:color w:val="9373A5"/>
+                <w:shd w:val="clear" w:fill="2B2B2B"/>
+              </w:rPr>
+              <w:t xml:space="preserve">transfert </w:t>
+            </w:r>
+            <w:r>
+              <w:rPr>
+                <w:rFonts w:hint="default" w:ascii="Ubuntu Mono" w:hAnsi="Ubuntu Mono" w:eastAsia="Ubuntu Mono" w:cs="Ubuntu Mono"/>
+                <w:color w:val="A9B7C6"/>
+                <w:shd w:val="clear" w:fill="2B2B2B"/>
+              </w:rPr>
+              <w:t xml:space="preserve">== </w:t>
+            </w:r>
+            <w:r>
+              <w:rPr>
+                <w:rFonts w:hint="default" w:ascii="Ubuntu Mono" w:hAnsi="Ubuntu Mono" w:eastAsia="Ubuntu Mono" w:cs="Ubuntu Mono"/>
+                <w:color w:val="6897BB"/>
+                <w:shd w:val="clear" w:fill="2B2B2B"/>
+              </w:rPr>
+              <w:t>1</w:t>
+            </w:r>
+            <w:r>
+              <w:rPr>
+                <w:rFonts w:hint="default" w:ascii="Ubuntu Mono" w:hAnsi="Ubuntu Mono" w:eastAsia="Ubuntu Mono" w:cs="Ubuntu Mono"/>
+                <w:color w:val="A9B7C6"/>
+                <w:shd w:val="clear" w:fill="2B2B2B"/>
+              </w:rPr>
+              <w:t>))</w:t>
+            </w:r>
+          </w:p>
+        </w:tc>
+      </w:tr>
+    </w:tbl>
+    <w:p>
+      <w:pPr>
+        <w:numPr>
+          <w:ilvl w:val="0"/>
+          <w:numId w:val="0"/>
+        </w:numPr>
+        <w:jc w:val="center"/>
+        <w:rPr>
+          <w:rFonts w:hint="default"/>
+          <w:i/>
+          <w:iCs/>
+        </w:rPr>
+      </w:pPr>
+      <w:r>
+        <w:rPr>
+          <w:rFonts w:hint="default"/>
+          <w:i/>
+          <w:iCs/>
+        </w:rPr>
+        <w:t>Condition incorrecte provoquant une boucle infini dans le while</w:t>
+      </w:r>
+    </w:p>
+    <w:p>
+      <w:pPr>
+        <w:numPr>
+          <w:ilvl w:val="0"/>
+          <w:numId w:val="0"/>
+        </w:numPr>
+        <w:jc w:val="center"/>
+        <w:rPr>
+          <w:rFonts w:hint="default"/>
+          <w:i/>
+          <w:iCs/>
+        </w:rPr>
+      </w:pPr>
+    </w:p>
+    <w:p>
+      <w:pPr>
+        <w:numPr>
+          <w:ilvl w:val="0"/>
+          <w:numId w:val="0"/>
+        </w:numPr>
+        <w:ind w:firstLine="420" w:firstLineChars="0"/>
+        <w:rPr>
+          <w:rFonts w:hint="default"/>
+        </w:rPr>
+      </w:pPr>
+      <w:r>
+        <w:rPr>
+          <w:rFonts w:hint="default"/>
+        </w:rPr>
+        <w:t>La condition vérifiait le transfert des passagers vers la queue de la station de bus.</w:t>
+      </w:r>
+    </w:p>
+    <w:p>
+      <w:pPr>
+        <w:numPr>
+          <w:ilvl w:val="0"/>
+          <w:numId w:val="0"/>
+        </w:numPr>
+        <w:ind w:firstLine="420" w:firstLineChars="0"/>
+        <w:rPr>
+          <w:rFonts w:hint="default"/>
+        </w:rPr>
+      </w:pPr>
+    </w:p>
+    <w:tbl>
+      <w:tblPr>
+        <w:tblW w:w="9837" w:type="dxa"/>
+        <w:tblInd w:w="0" w:type="dxa"/>
+        <w:tblBorders>
+          <w:top w:val="single" w:color="auto" w:sz="4" w:space="0"/>
+          <w:left w:val="single" w:color="auto" w:sz="4" w:space="0"/>
+          <w:bottom w:val="single" w:color="auto" w:sz="4" w:space="0"/>
+          <w:right w:val="single" w:color="auto" w:sz="4" w:space="0"/>
+          <w:insideH w:val="single" w:color="auto" w:sz="4" w:space="0"/>
+          <w:insideV w:val="single" w:color="auto" w:sz="4" w:space="0"/>
+        </w:tblBorders>
+        <w:tblLayout w:type="fixed"/>
+        <w:tblCellMar>
+          <w:left w:w="108" w:type="dxa"/>
+          <w:right w:w="108" w:type="dxa"/>
+        </w:tblCellMar>
+      </w:tblPr>
+      <w:tblGrid>
+        <w:gridCol w:w="9837"/>
+      </w:tblGrid>
+      <w:tr>
+        <w:tblPrEx>
+          <w:tblBorders>
+            <w:top w:val="single" w:color="auto" w:sz="4" w:space="0"/>
+            <w:left w:val="single" w:color="auto" w:sz="4" w:space="0"/>
+            <w:bottom w:val="single" w:color="auto" w:sz="4" w:space="0"/>
+            <w:right w:val="single" w:color="auto" w:sz="4" w:space="0"/>
+            <w:insideH w:val="single" w:color="auto" w:sz="4" w:space="0"/>
+            <w:insideV w:val="single" w:color="auto" w:sz="4" w:space="0"/>
+          </w:tblBorders>
+          <w:tblLayout w:type="fixed"/>
+          <w:tblCellMar>
+            <w:left w:w="108" w:type="dxa"/>
+            <w:right w:w="108" w:type="dxa"/>
+          </w:tblCellMar>
+        </w:tblPrEx>
+        <w:tc>
+          <w:tcPr>
+            <w:tcW w:w="9837" w:type="dxa"/>
+          </w:tcPr>
+          <w:p>
+            <w:pPr>
+              <w:pStyle w:val="6"/>
+              <w:keepNext w:val="0"/>
+              <w:keepLines w:val="0"/>
+              <w:widowControl/>
+              <w:suppressLineNumbers w:val="0"/>
+              <w:shd w:val="clear" w:fill="2B2B2B"/>
+              <w:rPr>
+                <w:rFonts w:hint="default"/>
+                <w:vertAlign w:val="baseline"/>
+              </w:rPr>
+            </w:pPr>
+            <w:r>
+              <w:rPr>
+                <w:rFonts w:hint="default" w:ascii="Ubuntu Mono" w:hAnsi="Ubuntu Mono" w:eastAsia="Ubuntu Mono" w:cs="Ubuntu Mono"/>
+                <w:b/>
+                <w:color w:val="CC7832"/>
+                <w:shd w:val="clear" w:fill="2B2B2B"/>
+              </w:rPr>
+              <w:t>else if</w:t>
+            </w:r>
+            <w:r>
+              <w:rPr>
+                <w:rFonts w:hint="default" w:ascii="Ubuntu Mono" w:hAnsi="Ubuntu Mono" w:eastAsia="Ubuntu Mono" w:cs="Ubuntu Mono"/>
+                <w:color w:val="A9B7C6"/>
+                <w:shd w:val="clear" w:fill="2B2B2B"/>
+              </w:rPr>
+              <w:t xml:space="preserve">((count_station == </w:t>
+            </w:r>
+            <w:r>
+              <w:rPr>
+                <w:rFonts w:hint="default" w:ascii="Ubuntu Mono" w:hAnsi="Ubuntu Mono" w:eastAsia="Ubuntu Mono" w:cs="Ubuntu Mono"/>
+                <w:color w:val="908B25"/>
+                <w:shd w:val="clear" w:fill="2B2B2B"/>
+              </w:rPr>
+              <w:t>MAX_STATION_BUS</w:t>
+            </w:r>
+            <w:r>
+              <w:rPr>
+                <w:rFonts w:hint="default" w:ascii="Ubuntu Mono" w:hAnsi="Ubuntu Mono" w:eastAsia="Ubuntu Mono" w:cs="Ubuntu Mono"/>
+                <w:color w:val="A9B7C6"/>
+                <w:shd w:val="clear" w:fill="2B2B2B"/>
+              </w:rPr>
+              <w:t>) &amp;&amp; (chain_subway-&gt;</w:t>
+            </w:r>
+            <w:r>
+              <w:rPr>
+                <w:rFonts w:hint="default" w:ascii="Ubuntu Mono" w:hAnsi="Ubuntu Mono" w:eastAsia="Ubuntu Mono" w:cs="Ubuntu Mono"/>
+                <w:color w:val="9373A5"/>
+                <w:shd w:val="clear" w:fill="2B2B2B"/>
+              </w:rPr>
+              <w:t>data</w:t>
+            </w:r>
+            <w:r>
+              <w:rPr>
+                <w:rFonts w:hint="default" w:ascii="Ubuntu Mono" w:hAnsi="Ubuntu Mono" w:eastAsia="Ubuntu Mono" w:cs="Ubuntu Mono"/>
+                <w:color w:val="A9B7C6"/>
+                <w:shd w:val="clear" w:fill="2B2B2B"/>
+              </w:rPr>
+              <w:t>-&gt;</w:t>
+            </w:r>
+            <w:r>
+              <w:rPr>
+                <w:rFonts w:hint="default" w:ascii="Ubuntu Mono" w:hAnsi="Ubuntu Mono" w:eastAsia="Ubuntu Mono" w:cs="Ubuntu Mono"/>
+                <w:color w:val="9373A5"/>
+                <w:shd w:val="clear" w:fill="2B2B2B"/>
+              </w:rPr>
+              <w:t xml:space="preserve">transfert </w:t>
+            </w:r>
+            <w:r>
+              <w:rPr>
+                <w:rFonts w:hint="default" w:ascii="Ubuntu Mono" w:hAnsi="Ubuntu Mono" w:eastAsia="Ubuntu Mono" w:cs="Ubuntu Mono"/>
+                <w:color w:val="A9B7C6"/>
+                <w:shd w:val="clear" w:fill="2B2B2B"/>
+              </w:rPr>
+              <w:t xml:space="preserve">== </w:t>
+            </w:r>
+            <w:r>
+              <w:rPr>
+                <w:rFonts w:hint="default" w:ascii="Ubuntu Mono" w:hAnsi="Ubuntu Mono" w:eastAsia="Ubuntu Mono" w:cs="Ubuntu Mono"/>
+                <w:color w:val="6897BB"/>
+                <w:shd w:val="clear" w:fill="2B2B2B"/>
+              </w:rPr>
+              <w:t>1</w:t>
+            </w:r>
+            <w:r>
+              <w:rPr>
+                <w:rFonts w:hint="default" w:ascii="Ubuntu Mono" w:hAnsi="Ubuntu Mono" w:eastAsia="Ubuntu Mono" w:cs="Ubuntu Mono"/>
+                <w:color w:val="A9B7C6"/>
+                <w:shd w:val="clear" w:fill="2B2B2B"/>
+              </w:rPr>
+              <w:t>))</w:t>
+            </w:r>
+          </w:p>
+        </w:tc>
+      </w:tr>
+    </w:tbl>
+    <w:p>
+      <w:pPr>
+        <w:numPr>
+          <w:ilvl w:val="0"/>
+          <w:numId w:val="0"/>
+        </w:numPr>
+        <w:jc w:val="center"/>
+        <w:rPr>
+          <w:rFonts w:hint="default"/>
+          <w:i/>
+          <w:iCs/>
+        </w:rPr>
+      </w:pPr>
+      <w:r>
+        <w:rPr>
+          <w:rFonts w:hint="default"/>
+          <w:i/>
+          <w:iCs/>
+        </w:rPr>
+        <w:t>Correction de la condition</w:t>
+      </w:r>
+    </w:p>
+    <w:p>
+      <w:pPr>
+        <w:numPr>
+          <w:ilvl w:val="0"/>
+          <w:numId w:val="0"/>
+        </w:numPr>
+        <w:rPr>
+          <w:rFonts w:hint="default"/>
+        </w:rPr>
+      </w:pPr>
+    </w:p>
+    <w:p>
+      <w:pPr>
+        <w:numPr>
+          <w:ilvl w:val="0"/>
+          <w:numId w:val="0"/>
+        </w:numPr>
+        <w:ind w:firstLine="420" w:firstLineChars="0"/>
+        <w:rPr>
+          <w:rFonts w:hint="default"/>
+        </w:rPr>
+      </w:pPr>
+      <w:r>
+        <w:rPr>
+          <w:rFonts w:hint="default"/>
+        </w:rPr>
+        <w:t xml:space="preserve">Mise à part ces problèmes, nous avons utilisé quatre sémaphores. Soit A, B, C, D, les quatre sémaphores que nous allons expliquer leur rôle et leur valeur initiale. </w:t>
+      </w:r>
+    </w:p>
+    <w:p>
+      <w:pPr>
+        <w:numPr>
+          <w:ilvl w:val="0"/>
+          <w:numId w:val="0"/>
+        </w:numPr>
+        <w:ind w:firstLine="420" w:firstLineChars="0"/>
+        <w:rPr>
+          <w:rFonts w:hint="default"/>
+        </w:rPr>
+      </w:pPr>
+      <w:r>
+        <w:rPr>
+          <w:rFonts w:hint="default"/>
+        </w:rPr>
+        <w:t>A est le sémaphore pour bloquer le cycle du thread bus. Il est initialisé à 1. Le thread enverra une requête post pour débloquer le sémaphore C. Il utilisera ensuite, la requête wait pour attendre la fin de l’exécution du cycle du vérificateur.</w:t>
+      </w:r>
+    </w:p>
+    <w:p>
+      <w:pPr>
+        <w:numPr>
+          <w:ilvl w:val="0"/>
+          <w:numId w:val="0"/>
+        </w:numPr>
+        <w:ind w:firstLine="420" w:firstLineChars="0"/>
+        <w:rPr>
+          <w:rFonts w:hint="default"/>
+        </w:rPr>
+      </w:pPr>
+      <w:r>
+        <w:rPr>
+          <w:rFonts w:hint="default"/>
+        </w:rPr>
+        <w:t>B est le sémaphore pour bloquer le cycle du thread metro. Il est initialisé à 1. Le thread enverra une requête post pour débloquer le sémaphore D. Il utilisera ensuite, la requête wait pour attendre la fin de l’exécution du cycle du vérificateur.</w:t>
+      </w:r>
+    </w:p>
+    <w:p>
+      <w:pPr>
+        <w:numPr>
+          <w:ilvl w:val="0"/>
+          <w:numId w:val="0"/>
+        </w:numPr>
+        <w:ind w:firstLine="420" w:firstLineChars="0"/>
+        <w:rPr>
+          <w:rFonts w:hint="default"/>
+        </w:rPr>
+      </w:pPr>
+      <w:r>
+        <w:rPr>
+          <w:rFonts w:hint="default"/>
+        </w:rPr>
+        <w:t>C et D sont les sémaphores pour bloquer le cycle du thread vérificateur. Il est initialisé à 0. Le thread commencera par utiliser la requête wait pour attendre la fin des exécutions des cycles du bus et du metro. A la fin, il utilisera la requête post pour débloquer les sémaphores A et B.</w:t>
+      </w:r>
+    </w:p>
+    <w:p>
+      <w:pPr>
+        <w:rPr>
+          <w:rFonts w:hint="default"/>
+        </w:rPr>
+      </w:pPr>
+    </w:p>
+    <w:p>
+      <w:pPr>
+        <w:pStyle w:val="3"/>
+        <w:ind w:firstLine="420" w:firstLineChars="0"/>
+        <w:rPr>
+          <w:rFonts w:hint="default"/>
+        </w:rPr>
+      </w:pPr>
+      <w:bookmarkStart w:id="4" w:name="_Toc474863057"/>
+      <w:r>
+        <w:rPr>
+          <w:rFonts w:hint="default"/>
+        </w:rPr>
+        <w:t>1.4. Le thread vérificateur</w:t>
+      </w:r>
+      <w:bookmarkEnd w:id="4"/>
+    </w:p>
+    <w:p>
+      <w:pPr>
+        <w:rPr>
+          <w:rFonts w:hint="default"/>
+        </w:rPr>
       </w:pPr>
     </w:p>
     <w:p>
@@ -1461,7 +3978,16 @@
         <w:ind w:right="0" w:rightChars="0" w:firstLine="420" w:firstLineChars="0"/>
         <w:textAlignment w:val="auto"/>
         <w:outlineLvl w:val="9"/>
-      </w:pPr>
+        <w:rPr>
+          <w:rFonts w:hint="default"/>
+        </w:rPr>
+      </w:pPr>
+      <w:r>
+        <w:rPr>
+          <w:rFonts w:hint="default"/>
+        </w:rPr>
+        <w:t>L’implémentation du tube de communication a été un peu compliquée. Nous nous sommes posés la question de savoir si nous pouvions passer une structure dans un pipe et si nous pouvions la récupérer. Pour répondre à ce problème, nous avons fait des recherches sur internet et tester les solutions proposées. Durant ces tests, un problème récurent est survenu :</w:t>
+      </w:r>
     </w:p>
     <w:p>
       <w:pPr>
@@ -1482,227 +4008,6 @@
         <w:ind w:right="0" w:rightChars="0" w:firstLine="420" w:firstLineChars="0"/>
         <w:textAlignment w:val="auto"/>
         <w:outlineLvl w:val="9"/>
-      </w:pPr>
-      <w:r>
-        <w:t>Au début, nous pensions que le nombre de passager était inutile. Or, plus tard, nous avions remarqué qu</w:t>
-      </w:r>
-      <w:r>
-        <w:rPr>
-          <w:rFonts w:hint="default"/>
-        </w:rPr>
-        <w:t>’il avait son utilité pour la condition d’arrêt de la boucle while. Nous avons décidé de déclarer une variable globale pour récupérer la valeur et la décrémenter par la suite.</w:t>
-      </w:r>
-      <w:bookmarkStart w:id="1" w:name="_GoBack"/>
-      <w:bookmarkEnd w:id="1"/>
-    </w:p>
-    <w:p>
-      <w:pPr>
-        <w:keepNext w:val="0"/>
-        <w:keepLines w:val="0"/>
-        <w:pageBreakBefore w:val="0"/>
-        <w:widowControl w:val="0"/>
-        <w:kinsoku/>
-        <w:wordWrap/>
-        <w:overflowPunct/>
-        <w:topLinePunct w:val="0"/>
-        <w:autoSpaceDE/>
-        <w:autoSpaceDN/>
-        <w:bidi w:val="0"/>
-        <w:adjustRightInd/>
-        <w:snapToGrid/>
-        <w:spacing w:line="240" w:lineRule="auto"/>
-        <w:ind w:right="0" w:rightChars="0"/>
-        <w:textAlignment w:val="auto"/>
-        <w:outlineLvl w:val="9"/>
-      </w:pPr>
-    </w:p>
-    <w:p>
-      <w:pPr>
-        <w:keepNext w:val="0"/>
-        <w:keepLines w:val="0"/>
-        <w:pageBreakBefore w:val="0"/>
-        <w:widowControl w:val="0"/>
-        <w:kinsoku/>
-        <w:wordWrap/>
-        <w:overflowPunct/>
-        <w:topLinePunct w:val="0"/>
-        <w:autoSpaceDE/>
-        <w:autoSpaceDN/>
-        <w:bidi w:val="0"/>
-        <w:adjustRightInd/>
-        <w:snapToGrid/>
-        <w:spacing w:line="240" w:lineRule="auto"/>
-        <w:ind w:right="0" w:rightChars="0"/>
-        <w:textAlignment w:val="auto"/>
-        <w:outlineLvl w:val="9"/>
-      </w:pPr>
-    </w:p>
-    <w:p>
-      <w:pPr>
-        <w:keepNext w:val="0"/>
-        <w:keepLines w:val="0"/>
-        <w:pageBreakBefore w:val="0"/>
-        <w:widowControl w:val="0"/>
-        <w:kinsoku/>
-        <w:wordWrap/>
-        <w:overflowPunct/>
-        <w:topLinePunct w:val="0"/>
-        <w:autoSpaceDE/>
-        <w:autoSpaceDN/>
-        <w:bidi w:val="0"/>
-        <w:adjustRightInd/>
-        <w:snapToGrid/>
-        <w:spacing w:line="240" w:lineRule="auto"/>
-        <w:ind w:right="0" w:rightChars="0" w:firstLine="420" w:firstLineChars="0"/>
-        <w:textAlignment w:val="auto"/>
-        <w:outlineLvl w:val="9"/>
-        <w:rPr>
-          <w:rFonts w:hint="default"/>
-        </w:rPr>
-      </w:pPr>
-      <w:r>
-        <w:t>Le projet demande l</w:t>
-      </w:r>
-      <w:r>
-        <w:rPr>
-          <w:rFonts w:hint="default"/>
-        </w:rPr>
-        <w:t xml:space="preserve">’utilisation de file FIFO. Nous avons décidé de reprendre le code d’une file, dans notre cours de </w:t>
-      </w:r>
-      <w:r>
-        <w:rPr>
-          <w:rFonts w:hint="default"/>
-          <w:i/>
-          <w:iCs/>
-        </w:rPr>
-        <w:t>Structures de données</w:t>
-      </w:r>
-      <w:r>
-        <w:rPr>
-          <w:rFonts w:hint="default"/>
-        </w:rPr>
-        <w:t xml:space="preserve">. Il permet de manipuler plus facilement le contenu et répondre aux cahiers des charges. De plus, ce code permet de ne pas “sur-allouer” de l’espace mémoire mais, d’allouer l’espace nécessaire pour chaque file et chaque structure </w:t>
-      </w:r>
-      <w:r>
-        <w:rPr>
-          <w:rFonts w:hint="default"/>
-          <w:i/>
-          <w:iCs/>
-        </w:rPr>
-        <w:t>passenger</w:t>
-      </w:r>
-      <w:r>
-        <w:rPr>
-          <w:rFonts w:hint="default"/>
-          <w:i w:val="0"/>
-          <w:iCs w:val="0"/>
-        </w:rPr>
-        <w:t xml:space="preserve">. </w:t>
-      </w:r>
-      <w:r>
-        <w:rPr>
-          <w:rFonts w:hint="default"/>
-        </w:rPr>
-        <w:t xml:space="preserve"> </w:t>
-      </w:r>
-    </w:p>
-    <w:p>
-      <w:pPr>
-        <w:keepNext w:val="0"/>
-        <w:keepLines w:val="0"/>
-        <w:pageBreakBefore w:val="0"/>
-        <w:widowControl w:val="0"/>
-        <w:kinsoku/>
-        <w:wordWrap/>
-        <w:overflowPunct/>
-        <w:topLinePunct w:val="0"/>
-        <w:autoSpaceDE/>
-        <w:autoSpaceDN/>
-        <w:bidi w:val="0"/>
-        <w:adjustRightInd/>
-        <w:snapToGrid/>
-        <w:spacing w:line="240" w:lineRule="auto"/>
-        <w:ind w:right="0" w:rightChars="0" w:firstLine="420" w:firstLineChars="0"/>
-        <w:textAlignment w:val="auto"/>
-        <w:outlineLvl w:val="9"/>
-        <w:rPr>
-          <w:rFonts w:hint="default"/>
-        </w:rPr>
-      </w:pPr>
-    </w:p>
-    <w:p>
-      <w:pPr>
-        <w:keepNext w:val="0"/>
-        <w:keepLines w:val="0"/>
-        <w:pageBreakBefore w:val="0"/>
-        <w:widowControl w:val="0"/>
-        <w:kinsoku/>
-        <w:wordWrap/>
-        <w:overflowPunct/>
-        <w:topLinePunct w:val="0"/>
-        <w:autoSpaceDE/>
-        <w:autoSpaceDN/>
-        <w:bidi w:val="0"/>
-        <w:adjustRightInd/>
-        <w:snapToGrid/>
-        <w:spacing w:line="240" w:lineRule="auto"/>
-        <w:ind w:right="0" w:rightChars="0" w:firstLine="420" w:firstLineChars="0"/>
-        <w:textAlignment w:val="auto"/>
-        <w:outlineLvl w:val="9"/>
-        <w:rPr>
-          <w:rFonts w:hint="default"/>
-        </w:rPr>
-      </w:pPr>
-    </w:p>
-    <w:p>
-      <w:pPr>
-        <w:keepNext w:val="0"/>
-        <w:keepLines w:val="0"/>
-        <w:pageBreakBefore w:val="0"/>
-        <w:widowControl w:val="0"/>
-        <w:kinsoku/>
-        <w:wordWrap/>
-        <w:overflowPunct/>
-        <w:topLinePunct w:val="0"/>
-        <w:autoSpaceDE/>
-        <w:autoSpaceDN/>
-        <w:bidi w:val="0"/>
-        <w:adjustRightInd/>
-        <w:snapToGrid/>
-        <w:spacing w:line="240" w:lineRule="auto"/>
-        <w:ind w:right="0" w:rightChars="0" w:firstLine="420" w:firstLineChars="0"/>
-        <w:textAlignment w:val="auto"/>
-        <w:outlineLvl w:val="9"/>
-        <w:rPr>
-          <w:rFonts w:hint="default"/>
-        </w:rPr>
-      </w:pPr>
-      <w:r>
-        <w:rPr>
-          <w:rFonts w:hint="default"/>
-        </w:rPr>
-        <w:t>L’implémentation du tube de communication a été un peu compliquée. Nous nous sommes posés la question de savoir si nous pouvions passer une structure dans un pipe et si nous pouvions la récupérer. Pour répondre à ce problème, nous avons fait des recherches sur internet et tester les solutions proposées. Durant ces tests, un problème récurent est survenu :</w:t>
-      </w:r>
-    </w:p>
-    <w:p>
-      <w:pPr>
-        <w:keepNext w:val="0"/>
-        <w:keepLines w:val="0"/>
-        <w:pageBreakBefore w:val="0"/>
-        <w:widowControl w:val="0"/>
-        <w:kinsoku/>
-        <w:wordWrap/>
-        <w:overflowPunct/>
-        <w:topLinePunct w:val="0"/>
-        <w:autoSpaceDE/>
-        <w:autoSpaceDN/>
-        <w:bidi w:val="0"/>
-        <w:adjustRightInd/>
-        <w:snapToGrid/>
-        <w:spacing w:line="240" w:lineRule="auto"/>
-        <w:ind w:right="0" w:rightChars="0" w:firstLine="420" w:firstLineChars="0"/>
-        <w:textAlignment w:val="auto"/>
-        <w:outlineLvl w:val="9"/>
         <w:rPr>
           <w:rFonts w:hint="default"/>
         </w:rPr>
@@ -1711,7 +4016,7 @@
     <w:tbl>
       <w:tblPr>
         <w:tblStyle w:val="17"/>
-        <w:tblW w:w="8522" w:type="dxa"/>
+        <w:tblW w:w="9837" w:type="dxa"/>
         <w:tblInd w:w="0" w:type="dxa"/>
         <w:tblBorders>
           <w:top w:val="single" w:color="auto" w:sz="4" w:space="0"/>
@@ -1730,7 +4035,7 @@
         </w:tblCellMar>
       </w:tblPr>
       <w:tblGrid>
-        <w:gridCol w:w="8522"/>
+        <w:gridCol w:w="9837"/>
       </w:tblGrid>
       <w:tr>
         <w:tblPrEx>
@@ -1752,7 +4057,7 @@
         </w:tblPrEx>
         <w:tc>
           <w:tcPr>
-            <w:tcW w:w="8522" w:type="dxa"/>
+            <w:tcW w:w="9837" w:type="dxa"/>
           </w:tcPr>
           <w:p>
             <w:pPr>
@@ -1806,10 +4111,48 @@
         <w:snapToGrid/>
         <w:spacing w:line="240" w:lineRule="auto"/>
         <w:ind w:right="0" w:rightChars="0"/>
+        <w:jc w:val="center"/>
         <w:textAlignment w:val="auto"/>
         <w:outlineLvl w:val="9"/>
         <w:rPr>
           <w:rFonts w:hint="default"/>
+          <w:i/>
+          <w:iCs/>
+        </w:rPr>
+      </w:pPr>
+      <w:r>
+        <w:rPr>
+          <w:rFonts w:hint="default"/>
+          <w:i/>
+          <w:iCs/>
+        </w:rPr>
+        <w:t>Message d’erreur</w:t>
+      </w:r>
+    </w:p>
+    <w:p>
+      <w:pPr>
+        <w:keepNext w:val="0"/>
+        <w:keepLines w:val="0"/>
+        <w:pageBreakBefore w:val="0"/>
+        <w:widowControl w:val="0"/>
+        <w:kinsoku/>
+        <w:wordWrap/>
+        <w:overflowPunct/>
+        <w:topLinePunct w:val="0"/>
+        <w:autoSpaceDE/>
+        <w:autoSpaceDN/>
+        <w:bidi w:val="0"/>
+        <w:adjustRightInd/>
+        <w:snapToGrid/>
+        <w:spacing w:line="240" w:lineRule="auto"/>
+        <w:ind w:right="0" w:rightChars="0"/>
+        <w:jc w:val="center"/>
+        <w:textAlignment w:val="auto"/>
+        <w:outlineLvl w:val="9"/>
+        <w:rPr>
+          <w:rFonts w:hint="default"/>
+          <w:i/>
+          <w:iCs/>
         </w:rPr>
       </w:pPr>
     </w:p>
@@ -1909,7 +4252,7 @@
     <w:tbl>
       <w:tblPr>
         <w:tblStyle w:val="17"/>
-        <w:tblW w:w="8522" w:type="dxa"/>
+        <w:tblW w:w="9837" w:type="dxa"/>
         <w:tblInd w:w="0" w:type="dxa"/>
         <w:tblBorders>
           <w:top w:val="single" w:color="auto" w:sz="4" w:space="0"/>
@@ -1928,7 +4271,7 @@
         </w:tblCellMar>
       </w:tblPr>
       <w:tblGrid>
-        <w:gridCol w:w="8522"/>
+        <w:gridCol w:w="9837"/>
       </w:tblGrid>
       <w:tr>
         <w:tblPrEx>
@@ -1950,7 +4293,7 @@
         </w:tblPrEx>
         <w:tc>
           <w:tcPr>
-            <w:tcW w:w="8522" w:type="dxa"/>
+            <w:tcW w:w="9837" w:type="dxa"/>
           </w:tcPr>
           <w:p>
             <w:pPr>
@@ -2044,6 +4387,41 @@
         </w:tc>
       </w:tr>
     </w:tbl>
+    <w:p>
+      <w:pPr>
+        <w:keepNext w:val="0"/>
+        <w:keepLines w:val="0"/>
+        <w:pageBreakBefore w:val="0"/>
+        <w:widowControl w:val="0"/>
+        <w:kinsoku/>
+        <w:wordWrap/>
+        <w:overflowPunct/>
+        <w:topLinePunct w:val="0"/>
+        <w:autoSpaceDE/>
+        <w:autoSpaceDN/>
+        <w:bidi w:val="0"/>
+        <w:adjustRightInd/>
+        <w:snapToGrid/>
+        <w:spacing w:line="240" w:lineRule="auto"/>
+        <w:ind w:right="0" w:rightChars="0"/>
+        <w:jc w:val="center"/>
+        <w:textAlignment w:val="auto"/>
+        <w:outlineLvl w:val="9"/>
+        <w:rPr>
+          <w:rFonts w:hint="default"/>
+          <w:i/>
+          <w:iCs/>
+        </w:rPr>
+      </w:pPr>
+      <w:r>
+        <w:rPr>
+          <w:rFonts w:hint="default"/>
+          <w:i/>
+          <w:iCs/>
+        </w:rPr>
+        <w:t>Fonction read posant problème</w:t>
+      </w:r>
+    </w:p>
     <w:p>
       <w:pPr>
         <w:keepNext w:val="0"/>
@@ -2213,7 +4591,7 @@
     <w:tbl>
       <w:tblPr>
         <w:tblStyle w:val="17"/>
-        <w:tblW w:w="8522" w:type="dxa"/>
+        <w:tblW w:w="9850" w:type="dxa"/>
         <w:tblInd w:w="0" w:type="dxa"/>
         <w:tblBorders>
           <w:top w:val="single" w:color="auto" w:sz="4" w:space="0"/>
@@ -2232,7 +4610,7 @@
         </w:tblCellMar>
       </w:tblPr>
       <w:tblGrid>
-        <w:gridCol w:w="8522"/>
+        <w:gridCol w:w="9850"/>
       </w:tblGrid>
       <w:tr>
         <w:tblPrEx>
@@ -2254,7 +4632,7 @@
         </w:tblPrEx>
         <w:tc>
           <w:tcPr>
-            <w:tcW w:w="8522" w:type="dxa"/>
+            <w:tcW w:w="9850" w:type="dxa"/>
           </w:tcPr>
           <w:p>
             <w:pPr>
@@ -2364,22 +4742,23 @@
         <w:adjustRightInd/>
         <w:snapToGrid/>
         <w:spacing w:line="240" w:lineRule="auto"/>
-        <w:ind w:right="0" w:rightChars="0" w:firstLine="420" w:firstLineChars="0"/>
+        <w:ind w:right="0" w:rightChars="0"/>
+        <w:jc w:val="center"/>
         <w:textAlignment w:val="auto"/>
         <w:outlineLvl w:val="9"/>
         <w:rPr>
           <w:rFonts w:hint="default"/>
-          <w:i w:val="0"/>
-          <w:iCs w:val="0"/>
-        </w:rPr>
-      </w:pPr>
-      <w:r>
-        <w:rPr>
-          <w:rFonts w:hint="default"/>
-          <w:i w:val="0"/>
-          <w:iCs w:val="0"/>
-        </w:rPr>
-        <w:t xml:space="preserve"> </w:t>
+          <w:i/>
+          <w:iCs/>
+        </w:rPr>
+      </w:pPr>
+      <w:r>
+        <w:rPr>
+          <w:rFonts w:hint="default"/>
+          <w:i/>
+          <w:iCs/>
+        </w:rPr>
+        <w:t>Fonction read résolue</w:t>
       </w:r>
     </w:p>
     <w:p>
@@ -2398,570 +4777,408 @@
         <w:adjustRightInd/>
         <w:snapToGrid/>
         <w:spacing w:line="240" w:lineRule="auto"/>
-        <w:ind w:left="0" w:leftChars="0" w:right="0" w:rightChars="0" w:firstLine="420" w:firstLineChars="0"/>
+        <w:ind w:right="0" w:rightChars="0"/>
         <w:textAlignment w:val="auto"/>
         <w:outlineLvl w:val="9"/>
         <w:rPr>
           <w:rFonts w:hint="default"/>
         </w:rPr>
       </w:pPr>
-      <w:r>
-        <w:t>Concernant les threads nous avons utiliser ce que nous avions vu en cours c</w:t>
-      </w:r>
-      <w:r>
-        <w:rPr>
-          <w:rFonts w:hint="default"/>
-        </w:rPr>
-        <w:t>’est-à-dire la bibliothéque pthread. Cette bibliothéque nous permet d’utiliser la fonction pthread_create.</w:t>
-      </w:r>
-    </w:p>
-    <w:p>
-      <w:pPr>
-        <w:keepNext w:val="0"/>
-        <w:keepLines w:val="0"/>
-        <w:pageBreakBefore w:val="0"/>
+    </w:p>
+    <w:p>
+      <w:pPr>
+        <w:pStyle w:val="3"/>
+        <w:ind w:firstLine="420" w:firstLineChars="0"/>
+        <w:rPr>
+          <w:rFonts w:hint="default"/>
+        </w:rPr>
+      </w:pPr>
+      <w:bookmarkStart w:id="5" w:name="_Toc407396744"/>
+      <w:r>
+        <w:rPr>
+          <w:rFonts w:hint="default"/>
+        </w:rPr>
+        <w:t>1.5. Le processus taxis</w:t>
+      </w:r>
+      <w:bookmarkEnd w:id="5"/>
+    </w:p>
+    <w:p>
+      <w:pPr>
+        <w:numPr>
+          <w:ilvl w:val="0"/>
+          <w:numId w:val="0"/>
+        </w:numPr>
+        <w:ind w:firstLine="420" w:firstLineChars="0"/>
+      </w:pPr>
+    </w:p>
+    <w:p>
+      <w:pPr>
+        <w:numPr>
+          <w:ilvl w:val="0"/>
+          <w:numId w:val="0"/>
+        </w:numPr>
+        <w:ind w:firstLine="420" w:firstLineChars="0"/>
+        <w:rPr>
+          <w:rFonts w:hint="default"/>
+        </w:rPr>
+      </w:pPr>
+      <w:r>
+        <w:rPr>
+          <w:rFonts w:hint="default"/>
+        </w:rPr>
+        <w:t xml:space="preserve">Le principal problème (et qui reste encore à jour) est la mise en place de ce tube de communication. Il semblerait que la ré-ouverture en lecture par les taxis ne fonctionne pas ou bien, la récupération de la structure mène à une structure parfois vide ou aberrante. On peut aussi noter le fait que l’écriture n’arrive pas à écrire ou se bloque dans le thread vérificateur. Même avec des recherches sur internet ou des tests, rien ne semble être résolu... </w:t>
+      </w:r>
+    </w:p>
+    <w:p>
+      <w:pPr>
+        <w:numPr>
+          <w:ilvl w:val="0"/>
+          <w:numId w:val="0"/>
+        </w:numPr>
+        <w:ind w:firstLine="420" w:firstLineChars="0"/>
+        <w:rPr>
+          <w:rFonts w:hint="default"/>
+        </w:rPr>
+      </w:pPr>
+    </w:p>
+    <w:p>
+      <w:pPr>
+        <w:pStyle w:val="2"/>
+        <w:numPr>
+          <w:numId w:val="0"/>
+        </w:numPr>
+        <w:rPr>
+          <w:rFonts w:hint="default"/>
+        </w:rPr>
+      </w:pPr>
+      <w:bookmarkStart w:id="6" w:name="_Toc140036798"/>
+      <w:r>
+        <w:rPr>
+          <w:rFonts w:hint="default"/>
+        </w:rPr>
+        <w:t xml:space="preserve">2. </w:t>
+      </w:r>
+      <w:r>
+        <w:rPr>
+          <w:rFonts w:hint="default"/>
+        </w:rPr>
+        <w:t>Amélioration</w:t>
+      </w:r>
+      <w:r>
+        <w:rPr>
+          <w:rFonts w:hint="default"/>
+        </w:rPr>
+        <w:t xml:space="preserve"> du projet</w:t>
+      </w:r>
+      <w:bookmarkEnd w:id="6"/>
+    </w:p>
+    <w:p>
+      <w:pPr>
         <w:widowControl w:val="0"/>
-        <w:kinsoku/>
-        <w:wordWrap/>
-        <w:overflowPunct/>
-        <w:topLinePunct w:val="0"/>
-        <w:autoSpaceDE/>
-        <w:autoSpaceDN/>
-        <w:bidi w:val="0"/>
-        <w:adjustRightInd/>
-        <w:snapToGrid/>
-        <w:spacing w:line="240" w:lineRule="auto"/>
-        <w:ind w:left="0" w:leftChars="0" w:right="0" w:rightChars="0" w:firstLine="0" w:firstLineChars="0"/>
-        <w:textAlignment w:val="auto"/>
-        <w:outlineLvl w:val="9"/>
-        <w:rPr>
-          <w:rFonts w:hint="default"/>
-        </w:rPr>
-      </w:pPr>
-      <w:r>
-        <w:rPr>
-          <w:rFonts w:hint="default"/>
-        </w:rPr>
-        <w:t>Après avoir creer le thread métro, le thread bus et le thread vérificateur nous sommes posés la question de savoir si il fallait créer la file du métro et du bus dans le thread ou le considérer comme une variable globale.</w:t>
-      </w:r>
-    </w:p>
-    <w:p>
-      <w:pPr>
-        <w:keepNext w:val="0"/>
-        <w:keepLines w:val="0"/>
-        <w:pageBreakBefore w:val="0"/>
-        <w:widowControl w:val="0"/>
-        <w:kinsoku/>
-        <w:wordWrap/>
-        <w:overflowPunct/>
-        <w:topLinePunct w:val="0"/>
-        <w:autoSpaceDE/>
-        <w:autoSpaceDN/>
-        <w:bidi w:val="0"/>
-        <w:adjustRightInd/>
-        <w:snapToGrid/>
-        <w:spacing w:line="240" w:lineRule="auto"/>
-        <w:ind w:left="0" w:leftChars="0" w:right="0" w:rightChars="0" w:firstLine="0" w:firstLineChars="0"/>
-        <w:textAlignment w:val="auto"/>
-        <w:outlineLvl w:val="9"/>
-        <w:rPr>
-          <w:rFonts w:hint="default"/>
-        </w:rPr>
-      </w:pPr>
-      <w:r>
-        <w:rPr>
-          <w:rFonts w:hint="default"/>
-        </w:rPr>
-        <w:t>Dans notre projet nous les avons considérés comme des variables globales.</w:t>
-      </w:r>
-    </w:p>
-    <w:p>
-      <w:pPr>
-        <w:keepNext w:val="0"/>
-        <w:keepLines w:val="0"/>
-        <w:pageBreakBefore w:val="0"/>
-        <w:widowControl w:val="0"/>
-        <w:kinsoku/>
-        <w:wordWrap/>
-        <w:overflowPunct/>
-        <w:topLinePunct w:val="0"/>
-        <w:autoSpaceDE/>
-        <w:autoSpaceDN/>
-        <w:bidi w:val="0"/>
-        <w:adjustRightInd/>
-        <w:snapToGrid/>
-        <w:spacing w:line="240" w:lineRule="auto"/>
-        <w:ind w:left="0" w:leftChars="0" w:right="0" w:rightChars="0" w:firstLine="0" w:firstLineChars="0"/>
-        <w:textAlignment w:val="auto"/>
-        <w:outlineLvl w:val="9"/>
-        <w:rPr>
-          <w:rFonts w:hint="default"/>
-        </w:rPr>
-      </w:pPr>
-      <w:r>
-        <w:rPr>
-          <w:rFonts w:hint="default"/>
-        </w:rPr>
-        <w:t>Pour la suite nous avons entrer en paramètre de la fonction un tableau de file qui correspond au file de chaque station noté de 0 à 7.</w:t>
-      </w:r>
-    </w:p>
-    <w:p>
-      <w:pPr>
-        <w:keepNext w:val="0"/>
-        <w:keepLines w:val="0"/>
-        <w:pageBreakBefore w:val="0"/>
-        <w:widowControl w:val="0"/>
-        <w:kinsoku/>
-        <w:wordWrap/>
-        <w:overflowPunct/>
-        <w:topLinePunct w:val="0"/>
-        <w:autoSpaceDE/>
-        <w:autoSpaceDN/>
-        <w:bidi w:val="0"/>
-        <w:adjustRightInd/>
-        <w:snapToGrid/>
-        <w:spacing w:line="240" w:lineRule="auto"/>
-        <w:ind w:left="0" w:leftChars="0" w:right="0" w:rightChars="0" w:firstLine="0" w:firstLineChars="0"/>
-        <w:textAlignment w:val="auto"/>
-        <w:outlineLvl w:val="9"/>
-        <w:rPr>
-          <w:rFonts w:hint="default"/>
-        </w:rPr>
-      </w:pPr>
-      <w:r>
-        <w:rPr>
-          <w:rFonts w:hint="default"/>
-        </w:rPr>
-        <w:t>Puis on parcours la file de la station correspondante et on récupère les passagers.</w:t>
-      </w:r>
-    </w:p>
-    <w:p>
-      <w:pPr>
-        <w:keepNext w:val="0"/>
-        <w:keepLines w:val="0"/>
-        <w:pageBreakBefore w:val="0"/>
-        <w:widowControl w:val="0"/>
-        <w:kinsoku/>
-        <w:wordWrap/>
-        <w:overflowPunct/>
-        <w:topLinePunct w:val="0"/>
-        <w:autoSpaceDE/>
-        <w:autoSpaceDN/>
-        <w:bidi w:val="0"/>
-        <w:adjustRightInd/>
-        <w:snapToGrid/>
-        <w:spacing w:line="240" w:lineRule="auto"/>
-        <w:ind w:left="0" w:leftChars="0" w:right="0" w:rightChars="0" w:firstLine="0" w:firstLineChars="0"/>
-        <w:textAlignment w:val="auto"/>
-        <w:outlineLvl w:val="9"/>
-      </w:pPr>
-      <w:r>
-        <w:t>Enfin on teste pour chaque station si le passager est arrivé à destination.</w:t>
-      </w:r>
-    </w:p>
-    <w:p>
-      <w:pPr>
-        <w:keepNext w:val="0"/>
-        <w:keepLines w:val="0"/>
-        <w:pageBreakBefore w:val="0"/>
-        <w:widowControl w:val="0"/>
-        <w:kinsoku/>
-        <w:wordWrap/>
-        <w:overflowPunct/>
-        <w:topLinePunct w:val="0"/>
-        <w:autoSpaceDE/>
-        <w:autoSpaceDN/>
-        <w:bidi w:val="0"/>
-        <w:adjustRightInd/>
-        <w:snapToGrid/>
-        <w:spacing w:line="240" w:lineRule="auto"/>
-        <w:ind w:left="0" w:leftChars="0" w:right="0" w:rightChars="0" w:firstLine="0" w:firstLineChars="0"/>
-        <w:textAlignment w:val="auto"/>
-        <w:outlineLvl w:val="9"/>
-      </w:pPr>
-    </w:p>
-    <w:p>
-      <w:pPr>
-        <w:keepNext w:val="0"/>
-        <w:keepLines w:val="0"/>
-        <w:pageBreakBefore w:val="0"/>
-        <w:widowControl w:val="0"/>
-        <w:kinsoku/>
-        <w:wordWrap/>
-        <w:overflowPunct/>
-        <w:topLinePunct w:val="0"/>
-        <w:autoSpaceDE/>
-        <w:autoSpaceDN/>
-        <w:bidi w:val="0"/>
-        <w:adjustRightInd/>
-        <w:snapToGrid/>
-        <w:spacing w:line="240" w:lineRule="auto"/>
-        <w:ind w:left="0" w:leftChars="0" w:right="0" w:rightChars="0" w:firstLine="0" w:firstLineChars="0"/>
-        <w:textAlignment w:val="auto"/>
-        <w:outlineLvl w:val="9"/>
-      </w:pPr>
-    </w:p>
-    <w:p>
-      <w:pPr>
-        <w:keepNext w:val="0"/>
-        <w:keepLines w:val="0"/>
-        <w:pageBreakBefore w:val="0"/>
-        <w:widowControl w:val="0"/>
-        <w:kinsoku/>
-        <w:wordWrap/>
-        <w:overflowPunct/>
-        <w:topLinePunct w:val="0"/>
-        <w:autoSpaceDE/>
-        <w:autoSpaceDN/>
-        <w:bidi w:val="0"/>
-        <w:adjustRightInd/>
-        <w:snapToGrid/>
-        <w:spacing w:line="240" w:lineRule="auto"/>
-        <w:ind w:left="0" w:leftChars="0" w:right="0" w:rightChars="0" w:firstLine="0" w:firstLineChars="0"/>
-        <w:textAlignment w:val="auto"/>
-        <w:outlineLvl w:val="9"/>
-      </w:pPr>
-    </w:p>
-    <w:p>
-      <w:pPr>
-        <w:keepNext w:val="0"/>
-        <w:keepLines w:val="0"/>
-        <w:pageBreakBefore w:val="0"/>
-        <w:widowControl w:val="0"/>
-        <w:kinsoku/>
-        <w:wordWrap/>
-        <w:overflowPunct/>
-        <w:topLinePunct w:val="0"/>
-        <w:autoSpaceDE/>
-        <w:autoSpaceDN/>
-        <w:bidi w:val="0"/>
-        <w:adjustRightInd/>
-        <w:snapToGrid/>
-        <w:spacing w:line="240" w:lineRule="auto"/>
-        <w:ind w:left="0" w:leftChars="0" w:right="0" w:rightChars="0" w:firstLine="0" w:firstLineChars="0"/>
-        <w:textAlignment w:val="auto"/>
-        <w:outlineLvl w:val="9"/>
-      </w:pPr>
-    </w:p>
-    <w:p>
-      <w:pPr>
-        <w:keepNext w:val="0"/>
-        <w:keepLines w:val="0"/>
-        <w:pageBreakBefore w:val="0"/>
-        <w:widowControl w:val="0"/>
-        <w:kinsoku/>
-        <w:wordWrap/>
-        <w:overflowPunct/>
-        <w:topLinePunct w:val="0"/>
-        <w:autoSpaceDE/>
-        <w:autoSpaceDN/>
-        <w:bidi w:val="0"/>
-        <w:adjustRightInd/>
-        <w:snapToGrid/>
-        <w:spacing w:line="240" w:lineRule="auto"/>
-        <w:ind w:left="0" w:leftChars="0" w:right="0" w:rightChars="0" w:firstLine="0" w:firstLineChars="0"/>
-        <w:textAlignment w:val="auto"/>
-        <w:outlineLvl w:val="9"/>
-      </w:pPr>
-    </w:p>
-    <w:p>
-      <w:pPr>
-        <w:keepNext w:val="0"/>
-        <w:keepLines w:val="0"/>
-        <w:pageBreakBefore w:val="0"/>
-        <w:widowControl w:val="0"/>
-        <w:kinsoku/>
-        <w:wordWrap/>
-        <w:overflowPunct/>
-        <w:topLinePunct w:val="0"/>
-        <w:autoSpaceDE/>
-        <w:autoSpaceDN/>
-        <w:bidi w:val="0"/>
-        <w:adjustRightInd/>
-        <w:snapToGrid/>
-        <w:spacing w:line="240" w:lineRule="auto"/>
-        <w:ind w:left="0" w:leftChars="0" w:right="0" w:rightChars="0" w:firstLine="0" w:firstLineChars="0"/>
-        <w:textAlignment w:val="auto"/>
-        <w:outlineLvl w:val="9"/>
-      </w:pPr>
-    </w:p>
-    <w:p>
-      <w:pPr>
-        <w:keepNext w:val="0"/>
-        <w:keepLines w:val="0"/>
-        <w:pageBreakBefore w:val="0"/>
-        <w:widowControl w:val="0"/>
-        <w:kinsoku/>
-        <w:wordWrap/>
-        <w:overflowPunct/>
-        <w:topLinePunct w:val="0"/>
-        <w:autoSpaceDE/>
-        <w:autoSpaceDN/>
-        <w:bidi w:val="0"/>
-        <w:adjustRightInd/>
-        <w:snapToGrid/>
-        <w:spacing w:line="240" w:lineRule="auto"/>
-        <w:ind w:left="0" w:leftChars="0" w:right="0" w:rightChars="0" w:firstLine="0" w:firstLineChars="0"/>
-        <w:textAlignment w:val="auto"/>
-        <w:outlineLvl w:val="9"/>
-      </w:pPr>
-    </w:p>
-    <w:p>
-      <w:pPr>
-        <w:keepNext w:val="0"/>
-        <w:keepLines w:val="0"/>
-        <w:pageBreakBefore w:val="0"/>
-        <w:widowControl w:val="0"/>
-        <w:kinsoku/>
-        <w:wordWrap/>
-        <w:overflowPunct/>
-        <w:topLinePunct w:val="0"/>
-        <w:autoSpaceDE/>
-        <w:autoSpaceDN/>
-        <w:bidi w:val="0"/>
-        <w:adjustRightInd/>
-        <w:snapToGrid/>
-        <w:spacing w:line="240" w:lineRule="auto"/>
-        <w:ind w:left="0" w:leftChars="0" w:right="0" w:rightChars="0" w:firstLine="0" w:firstLineChars="0"/>
-        <w:textAlignment w:val="auto"/>
-        <w:outlineLvl w:val="9"/>
-      </w:pPr>
-    </w:p>
-    <w:p>
-      <w:pPr>
-        <w:keepNext w:val="0"/>
-        <w:keepLines w:val="0"/>
-        <w:pageBreakBefore w:val="0"/>
-        <w:widowControl w:val="0"/>
-        <w:kinsoku/>
-        <w:wordWrap/>
-        <w:overflowPunct/>
-        <w:topLinePunct w:val="0"/>
-        <w:autoSpaceDE/>
-        <w:autoSpaceDN/>
-        <w:bidi w:val="0"/>
-        <w:adjustRightInd/>
-        <w:snapToGrid/>
-        <w:spacing w:line="240" w:lineRule="auto"/>
-        <w:ind w:left="0" w:leftChars="0" w:right="0" w:rightChars="0" w:firstLine="0" w:firstLineChars="0"/>
-        <w:textAlignment w:val="auto"/>
-        <w:outlineLvl w:val="9"/>
-      </w:pPr>
-    </w:p>
-    <w:p>
-      <w:pPr>
-        <w:keepNext w:val="0"/>
-        <w:keepLines w:val="0"/>
-        <w:pageBreakBefore w:val="0"/>
-        <w:widowControl w:val="0"/>
-        <w:kinsoku/>
-        <w:wordWrap/>
-        <w:overflowPunct/>
-        <w:topLinePunct w:val="0"/>
-        <w:autoSpaceDE/>
-        <w:autoSpaceDN/>
-        <w:bidi w:val="0"/>
-        <w:adjustRightInd/>
-        <w:snapToGrid/>
-        <w:spacing w:line="240" w:lineRule="auto"/>
-        <w:ind w:left="0" w:leftChars="0" w:right="0" w:rightChars="0" w:firstLine="0" w:firstLineChars="0"/>
-        <w:textAlignment w:val="auto"/>
-        <w:outlineLvl w:val="9"/>
-      </w:pPr>
-    </w:p>
-    <w:p>
-      <w:pPr>
-        <w:keepNext w:val="0"/>
-        <w:keepLines w:val="0"/>
-        <w:pageBreakBefore w:val="0"/>
-        <w:widowControl w:val="0"/>
-        <w:kinsoku/>
-        <w:wordWrap/>
-        <w:overflowPunct/>
-        <w:topLinePunct w:val="0"/>
-        <w:autoSpaceDE/>
-        <w:autoSpaceDN/>
-        <w:bidi w:val="0"/>
-        <w:adjustRightInd/>
-        <w:snapToGrid/>
-        <w:spacing w:line="240" w:lineRule="auto"/>
-        <w:ind w:left="0" w:leftChars="0" w:right="0" w:rightChars="0" w:firstLine="0" w:firstLineChars="0"/>
-        <w:textAlignment w:val="auto"/>
-        <w:outlineLvl w:val="9"/>
-      </w:pPr>
-    </w:p>
-    <w:p>
-      <w:pPr>
-        <w:keepNext w:val="0"/>
-        <w:keepLines w:val="0"/>
-        <w:pageBreakBefore w:val="0"/>
-        <w:widowControl w:val="0"/>
-        <w:kinsoku/>
-        <w:wordWrap/>
-        <w:overflowPunct/>
-        <w:topLinePunct w:val="0"/>
-        <w:autoSpaceDE/>
-        <w:autoSpaceDN/>
-        <w:bidi w:val="0"/>
-        <w:adjustRightInd/>
-        <w:snapToGrid/>
-        <w:spacing w:line="240" w:lineRule="auto"/>
-        <w:ind w:left="0" w:leftChars="0" w:right="0" w:rightChars="0" w:firstLine="0" w:firstLineChars="0"/>
-        <w:textAlignment w:val="auto"/>
-        <w:outlineLvl w:val="9"/>
-      </w:pPr>
-    </w:p>
-    <w:p>
-      <w:pPr>
-        <w:keepNext w:val="0"/>
-        <w:keepLines w:val="0"/>
-        <w:pageBreakBefore w:val="0"/>
-        <w:widowControl w:val="0"/>
-        <w:kinsoku/>
-        <w:wordWrap/>
-        <w:overflowPunct/>
-        <w:topLinePunct w:val="0"/>
-        <w:autoSpaceDE/>
-        <w:autoSpaceDN/>
-        <w:bidi w:val="0"/>
-        <w:adjustRightInd/>
-        <w:snapToGrid/>
-        <w:spacing w:line="240" w:lineRule="auto"/>
-        <w:ind w:left="0" w:leftChars="0" w:right="0" w:rightChars="0" w:firstLine="0" w:firstLineChars="0"/>
-        <w:textAlignment w:val="auto"/>
-        <w:outlineLvl w:val="9"/>
-      </w:pPr>
-    </w:p>
-    <w:p>
-      <w:pPr>
-        <w:keepNext w:val="0"/>
-        <w:keepLines w:val="0"/>
-        <w:pageBreakBefore w:val="0"/>
-        <w:widowControl w:val="0"/>
-        <w:kinsoku/>
-        <w:wordWrap/>
-        <w:overflowPunct/>
-        <w:topLinePunct w:val="0"/>
-        <w:autoSpaceDE/>
-        <w:autoSpaceDN/>
-        <w:bidi w:val="0"/>
-        <w:adjustRightInd/>
-        <w:snapToGrid/>
-        <w:spacing w:line="240" w:lineRule="auto"/>
-        <w:ind w:left="0" w:leftChars="0" w:right="0" w:rightChars="0" w:firstLine="0" w:firstLineChars="0"/>
-        <w:textAlignment w:val="auto"/>
-        <w:outlineLvl w:val="9"/>
-      </w:pPr>
-    </w:p>
-    <w:p>
-      <w:pPr>
-        <w:keepNext w:val="0"/>
-        <w:keepLines w:val="0"/>
-        <w:pageBreakBefore w:val="0"/>
-        <w:widowControl w:val="0"/>
-        <w:kinsoku/>
-        <w:wordWrap/>
-        <w:overflowPunct/>
-        <w:topLinePunct w:val="0"/>
-        <w:autoSpaceDE/>
-        <w:autoSpaceDN/>
-        <w:bidi w:val="0"/>
-        <w:adjustRightInd/>
-        <w:snapToGrid/>
-        <w:spacing w:line="240" w:lineRule="auto"/>
-        <w:ind w:left="0" w:leftChars="0" w:right="0" w:rightChars="0" w:firstLine="0" w:firstLineChars="0"/>
-        <w:textAlignment w:val="auto"/>
-        <w:outlineLvl w:val="9"/>
-      </w:pPr>
-    </w:p>
-    <w:p>
-      <w:pPr>
-        <w:keepNext w:val="0"/>
-        <w:keepLines w:val="0"/>
-        <w:pageBreakBefore w:val="0"/>
-        <w:widowControl w:val="0"/>
-        <w:kinsoku/>
-        <w:wordWrap/>
-        <w:overflowPunct/>
-        <w:topLinePunct w:val="0"/>
-        <w:autoSpaceDE/>
-        <w:autoSpaceDN/>
-        <w:bidi w:val="0"/>
-        <w:adjustRightInd/>
-        <w:snapToGrid/>
-        <w:spacing w:line="240" w:lineRule="auto"/>
-        <w:ind w:left="0" w:leftChars="0" w:right="0" w:rightChars="0" w:firstLine="0" w:firstLineChars="0"/>
-        <w:textAlignment w:val="auto"/>
-        <w:outlineLvl w:val="9"/>
-      </w:pPr>
-    </w:p>
-    <w:p>
-      <w:pPr>
-        <w:keepNext w:val="0"/>
-        <w:keepLines w:val="0"/>
-        <w:pageBreakBefore w:val="0"/>
-        <w:widowControl w:val="0"/>
-        <w:kinsoku/>
-        <w:wordWrap/>
-        <w:overflowPunct/>
-        <w:topLinePunct w:val="0"/>
-        <w:autoSpaceDE/>
-        <w:autoSpaceDN/>
-        <w:bidi w:val="0"/>
-        <w:adjustRightInd/>
-        <w:snapToGrid/>
-        <w:spacing w:line="240" w:lineRule="auto"/>
-        <w:ind w:left="0" w:leftChars="0" w:right="0" w:rightChars="0" w:firstLine="0" w:firstLineChars="0"/>
-        <w:textAlignment w:val="auto"/>
-        <w:outlineLvl w:val="9"/>
-      </w:pPr>
-    </w:p>
-    <w:p>
-      <w:pPr>
-        <w:keepNext w:val="0"/>
-        <w:keepLines w:val="0"/>
-        <w:pageBreakBefore w:val="0"/>
-        <w:widowControl w:val="0"/>
-        <w:kinsoku/>
-        <w:wordWrap/>
-        <w:overflowPunct/>
-        <w:topLinePunct w:val="0"/>
-        <w:autoSpaceDE/>
-        <w:autoSpaceDN/>
-        <w:bidi w:val="0"/>
-        <w:adjustRightInd/>
-        <w:snapToGrid/>
-        <w:spacing w:line="240" w:lineRule="auto"/>
-        <w:ind w:left="0" w:leftChars="0" w:right="0" w:rightChars="0" w:firstLine="0" w:firstLineChars="0"/>
-        <w:textAlignment w:val="auto"/>
-        <w:outlineLvl w:val="9"/>
-      </w:pPr>
-    </w:p>
-    <w:p>
-      <w:pPr>
-        <w:keepNext w:val="0"/>
-        <w:keepLines w:val="0"/>
-        <w:pageBreakBefore w:val="0"/>
-        <w:widowControl w:val="0"/>
-        <w:kinsoku/>
-        <w:wordWrap/>
-        <w:overflowPunct/>
-        <w:topLinePunct w:val="0"/>
-        <w:autoSpaceDE/>
-        <w:autoSpaceDN/>
-        <w:bidi w:val="0"/>
-        <w:adjustRightInd/>
-        <w:snapToGrid/>
-        <w:spacing w:line="240" w:lineRule="auto"/>
-        <w:ind w:left="0" w:leftChars="0" w:right="0" w:rightChars="0" w:firstLine="0" w:firstLineChars="0"/>
-        <w:textAlignment w:val="auto"/>
-        <w:outlineLvl w:val="9"/>
-      </w:pPr>
+        <w:numPr>
+          <w:ilvl w:val="0"/>
+          <w:numId w:val="0"/>
+        </w:numPr>
+        <w:jc w:val="both"/>
+        <w:rPr>
+          <w:rFonts w:hint="default"/>
+        </w:rPr>
+      </w:pPr>
+    </w:p>
+    <w:p>
+      <w:pPr>
+        <w:numPr>
+          <w:ilvl w:val="0"/>
+          <w:numId w:val="0"/>
+        </w:numPr>
+        <w:ind w:firstLine="420" w:firstLineChars="0"/>
+        <w:rPr>
+          <w:rFonts w:hint="default"/>
+        </w:rPr>
+      </w:pPr>
+      <w:r>
+        <w:rPr>
+          <w:rFonts w:hint="default"/>
+        </w:rPr>
+        <w:t>Le cahier des charges demandait à ce que le thread vérificateur envoyait le passager à un taxi spécifique. Nous avons décidé qu’il serait plus pertinent que tous les taxis récupèrent le passager. Dès qu’un taxi est disponible, il récupère directement le passager. Il n’y a donc pas de choix de taxi.</w:t>
+      </w:r>
+    </w:p>
+    <w:p>
+      <w:pPr>
+        <w:numPr>
+          <w:ilvl w:val="0"/>
+          <w:numId w:val="0"/>
+        </w:numPr>
+        <w:ind w:firstLine="420" w:firstLineChars="0"/>
+        <w:rPr>
+          <w:rFonts w:hint="default"/>
+        </w:rPr>
+      </w:pPr>
+    </w:p>
+    <w:p>
+      <w:pPr>
+        <w:numPr>
+          <w:ilvl w:val="0"/>
+          <w:numId w:val="0"/>
+        </w:numPr>
+        <w:ind w:firstLine="420" w:firstLineChars="0"/>
+        <w:rPr>
+          <w:rFonts w:hint="default"/>
+        </w:rPr>
+      </w:pPr>
+      <w:r>
+        <w:rPr>
+          <w:rFonts w:hint="default"/>
+        </w:rPr>
+        <w:t>Pour étendre le simulateur à plusieurs bus circulant dans le même sens, il faut déclarer une constante contenant le nombre de bus souhaité. Ensuite, il faudra allouer dynamiquement un tableau de pthread_t pour obtenir plusieurs identifiants de thread. Après cela, une boucle for sera utilisée pour créer plusieurs thread.</w:t>
+      </w:r>
+    </w:p>
+    <w:p>
+      <w:pPr>
+        <w:numPr>
+          <w:ilvl w:val="0"/>
+          <w:numId w:val="0"/>
+        </w:numPr>
+        <w:ind w:firstLine="420" w:firstLineChars="0"/>
+        <w:rPr>
+          <w:rFonts w:hint="default"/>
+        </w:rPr>
+      </w:pPr>
+      <w:r>
+        <w:rPr>
+          <w:rFonts w:hint="default"/>
+        </w:rPr>
+        <w:t>La fonction associée au thread devra contenir un semaphore et un mutex en plus pour utiliser le rendez-vous bilatéral. On déclarera un compteur en variable général en plus, initialisé à 0. Il faudra :</w:t>
+      </w:r>
+    </w:p>
+    <w:p>
+      <w:pPr>
+        <w:numPr>
+          <w:ilvl w:val="0"/>
+          <w:numId w:val="0"/>
+        </w:numPr>
+        <w:ind w:firstLine="420" w:firstLineChars="0"/>
+        <w:rPr>
+          <w:rFonts w:hint="default"/>
+        </w:rPr>
+      </w:pPr>
+      <w:r>
+        <w:rPr>
+          <w:rFonts w:hint="default"/>
+        </w:rPr>
+        <w:t xml:space="preserve">- verrouiller avec le mutex à la fin du while, </w:t>
+      </w:r>
+    </w:p>
+    <w:p>
+      <w:pPr>
+        <w:numPr>
+          <w:ilvl w:val="0"/>
+          <w:numId w:val="0"/>
+        </w:numPr>
+        <w:ind w:firstLine="420" w:firstLineChars="0"/>
+        <w:rPr>
+          <w:rFonts w:hint="default"/>
+        </w:rPr>
+      </w:pPr>
+      <w:r>
+        <w:rPr>
+          <w:rFonts w:hint="default"/>
+        </w:rPr>
+        <w:t xml:space="preserve">- incrémenter le compteur, </w:t>
+      </w:r>
+    </w:p>
+    <w:p>
+      <w:pPr>
+        <w:numPr>
+          <w:ilvl w:val="0"/>
+          <w:numId w:val="0"/>
+        </w:numPr>
+        <w:ind w:firstLine="420" w:firstLineChars="0"/>
+        <w:rPr>
+          <w:rFonts w:hint="default"/>
+        </w:rPr>
+      </w:pPr>
+      <w:r>
+        <w:rPr>
+          <w:rFonts w:hint="default"/>
+        </w:rPr>
+        <w:t xml:space="preserve">- vérifier si le compteur est égale au nombre de bus, </w:t>
+      </w:r>
+    </w:p>
+    <w:p>
+      <w:pPr>
+        <w:numPr>
+          <w:ilvl w:val="0"/>
+          <w:numId w:val="0"/>
+        </w:numPr>
+        <w:ind w:firstLine="420" w:firstLineChars="0"/>
+        <w:rPr>
+          <w:rFonts w:hint="default"/>
+        </w:rPr>
+      </w:pPr>
+      <w:r>
+        <w:rPr>
+          <w:rFonts w:hint="default"/>
+        </w:rPr>
+        <w:t xml:space="preserve">- utiliser la fonction post pour l’arrivé de tous les threads, </w:t>
+      </w:r>
+    </w:p>
+    <w:p>
+      <w:pPr>
+        <w:numPr>
+          <w:ilvl w:val="0"/>
+          <w:numId w:val="0"/>
+        </w:numPr>
+        <w:ind w:firstLine="420" w:firstLineChars="0"/>
+        <w:rPr>
+          <w:rFonts w:hint="default"/>
+        </w:rPr>
+      </w:pPr>
+      <w:r>
+        <w:rPr>
+          <w:rFonts w:hint="default"/>
+        </w:rPr>
+        <w:t>- déverrouiller le mutex</w:t>
+      </w:r>
+    </w:p>
+    <w:p>
+      <w:pPr>
+        <w:numPr>
+          <w:ilvl w:val="0"/>
+          <w:numId w:val="0"/>
+        </w:numPr>
+        <w:ind w:firstLine="420" w:firstLineChars="0"/>
+        <w:rPr>
+          <w:rFonts w:hint="default"/>
+        </w:rPr>
+      </w:pPr>
+      <w:r>
+        <w:rPr>
+          <w:rFonts w:hint="default"/>
+        </w:rPr>
+        <w:t>- utiliser la fonction wait pour attendre tous les threads</w:t>
+      </w:r>
+    </w:p>
+    <w:p>
+      <w:pPr>
+        <w:numPr>
+          <w:ilvl w:val="0"/>
+          <w:numId w:val="0"/>
+        </w:numPr>
+        <w:ind w:firstLine="420" w:firstLineChars="0"/>
+        <w:rPr>
+          <w:rFonts w:hint="default"/>
+        </w:rPr>
+      </w:pPr>
+      <w:r>
+        <w:rPr>
+          <w:rFonts w:hint="default"/>
+        </w:rPr>
+        <w:t>- utiliser enfin la fonction post pour libérer.</w:t>
+      </w:r>
+    </w:p>
+    <w:p>
+      <w:pPr>
+        <w:numPr>
+          <w:ilvl w:val="0"/>
+          <w:numId w:val="0"/>
+        </w:numPr>
+        <w:ind w:firstLine="420" w:firstLineChars="0"/>
+        <w:rPr>
+          <w:rFonts w:hint="default"/>
+        </w:rPr>
+      </w:pPr>
+      <w:r>
+        <w:rPr>
+          <w:rFonts w:hint="default"/>
+        </w:rPr>
+        <w:t>Le sémaphore sera initialisé à 0. A noter qu’il faudra utiliser la fonction pthread_join() à la fin du fork() et désallouer ce qui a été alloué.</w:t>
+      </w:r>
+    </w:p>
+    <w:p>
+      <w:pPr>
+        <w:numPr>
+          <w:ilvl w:val="0"/>
+          <w:numId w:val="0"/>
+        </w:numPr>
+        <w:ind w:firstLine="420" w:firstLineChars="0"/>
+        <w:rPr>
+          <w:rFonts w:hint="default"/>
+        </w:rPr>
+      </w:pPr>
+      <w:r>
+        <w:rPr>
+          <w:rFonts w:hint="default"/>
+        </w:rPr>
+        <w:t>L’ajout de bus n’est pas nécessaire après une certaine limite. Il n’existe pas beaucoup de stations. En revanche, si le nombre de station augmente alors, il serait intéressant d’ajouter des autobus. D’ailleurs, il est aussi possible d’ajouter des métros en plus.</w:t>
+      </w:r>
+    </w:p>
+    <w:p>
+      <w:pPr>
+        <w:numPr>
+          <w:ilvl w:val="0"/>
+          <w:numId w:val="0"/>
+        </w:numPr>
+        <w:ind w:firstLine="420" w:firstLineChars="0"/>
+        <w:rPr>
+          <w:rFonts w:hint="default"/>
+        </w:rPr>
+      </w:pPr>
+    </w:p>
+    <w:p>
+      <w:pPr>
+        <w:numPr>
+          <w:ilvl w:val="0"/>
+          <w:numId w:val="0"/>
+        </w:numPr>
+        <w:ind w:firstLine="420" w:firstLineChars="0"/>
+        <w:rPr>
+          <w:rFonts w:hint="default"/>
+        </w:rPr>
+      </w:pPr>
+      <w:r>
+        <w:rPr>
+          <w:rFonts w:hint="default"/>
+        </w:rPr>
+        <w:t>D’autre part, il est possible d’ajouter une pile contenant les passagers arrivés par ordre d’arrivé dans le temps. Cette pile permet de vérifier avec exactitude que chaque passager soit arrivé à la bonne station. Par contre, le fait d’implémenter cette pile consomme une partie de la mémoire.</w:t>
+      </w:r>
+    </w:p>
+    <w:p>
+      <w:pPr>
+        <w:numPr>
+          <w:ilvl w:val="0"/>
+          <w:numId w:val="0"/>
+        </w:numPr>
+        <w:ind w:firstLine="420" w:firstLineChars="0"/>
+        <w:rPr>
+          <w:rFonts w:hint="default"/>
+        </w:rPr>
+      </w:pPr>
+    </w:p>
+    <w:p>
+      <w:pPr>
+        <w:numPr>
+          <w:ilvl w:val="0"/>
+          <w:numId w:val="0"/>
+        </w:numPr>
+        <w:ind w:firstLine="420" w:firstLineChars="0"/>
+        <w:rPr>
+          <w:rFonts w:hint="default"/>
+        </w:rPr>
+      </w:pPr>
+      <w:r>
+        <w:rPr>
+          <w:rFonts w:hint="default"/>
+        </w:rPr>
+        <w:t>Il faudra noter que la manière dont sont implémentées les files d’attentes n’est pas pertinente pour la durabilité du projet. En effet, imaginons que l’on souhaite ajouter stations avec d’autres plateformes de changements. Il est plus difficile de récupérer la station dans un tableau de file d’attente.</w:t>
+      </w:r>
+      <w:bookmarkStart w:id="7" w:name="_GoBack"/>
+      <w:bookmarkEnd w:id="7"/>
     </w:p>
     <w:sectPr>
       <w:footerReference r:id="rId5" w:type="default"/>
       <w:pgSz w:w="11906" w:h="16838"/>
-      <w:pgMar w:top="1440" w:right="1800" w:bottom="1440" w:left="1800" w:header="851" w:footer="992" w:gutter="0"/>
+      <w:pgMar w:top="1440" w:right="1080" w:bottom="1440" w:left="1080" w:header="851" w:footer="992" w:gutter="0"/>
       <w:pgNumType w:fmt="decimal" w:start="1"/>
       <w:cols w:space="425" w:num="1"/>
       <w:docGrid w:type="lines" w:linePitch="312" w:charSpace="0"/>
@@ -3183,20 +5400,20 @@
     <w:lsdException w:unhideWhenUsed="0" w:uiPriority="0" w:semiHidden="0" w:name="index 7"/>
     <w:lsdException w:unhideWhenUsed="0" w:uiPriority="0" w:semiHidden="0" w:name="index 8"/>
     <w:lsdException w:unhideWhenUsed="0" w:uiPriority="0" w:semiHidden="0" w:name="index 9"/>
-    <w:lsdException w:unhideWhenUsed="0" w:uiPriority="0" w:semiHidden="0" w:name="toc 1"/>
-    <w:lsdException w:unhideWhenUsed="0" w:uiPriority="0" w:semiHidden="0" w:name="toc 2"/>
-    <w:lsdException w:unhideWhenUsed="0" w:uiPriority="0" w:semiHidden="0" w:name="toc 3"/>
-    <w:lsdException w:unhideWhenUsed="0" w:uiPriority="0" w:semiHidden="0" w:name="toc 4"/>
-    <w:lsdException w:unhideWhenUsed="0" w:uiPriority="0" w:semiHidden="0" w:name="toc 5"/>
-    <w:lsdException w:unhideWhenUsed="0" w:uiPriority="0" w:semiHidden="0" w:name="toc 6"/>
-    <w:lsdException w:unhideWhenUsed="0" w:uiPriority="0" w:semiHidden="0" w:name="toc 7"/>
-    <w:lsdException w:unhideWhenUsed="0" w:uiPriority="0" w:semiHidden="0" w:name="toc 8"/>
-    <w:lsdException w:unhideWhenUsed="0" w:uiPriority="0" w:semiHidden="0" w:name="toc 9"/>
+    <w:lsdException w:qFormat="1" w:unhideWhenUsed="0" w:uiPriority="0" w:semiHidden="0" w:name="toc 1"/>
+    <w:lsdException w:qFormat="1" w:unhideWhenUsed="0" w:uiPriority="0" w:semiHidden="0" w:name="toc 2"/>
+    <w:lsdException w:qFormat="1" w:unhideWhenUsed="0" w:uiPriority="0" w:semiHidden="0" w:name="toc 3"/>
+    <w:lsdException w:qFormat="1" w:unhideWhenUsed="0" w:uiPriority="0" w:semiHidden="0" w:name="toc 4"/>
+    <w:lsdException w:qFormat="1" w:unhideWhenUsed="0" w:uiPriority="0" w:semiHidden="0" w:name="toc 5"/>
+    <w:lsdException w:qFormat="1" w:unhideWhenUsed="0" w:uiPriority="0" w:semiHidden="0" w:name="toc 6"/>
+    <w:lsdException w:qFormat="1" w:unhideWhenUsed="0" w:uiPriority="0" w:semiHidden="0" w:name="toc 7"/>
+    <w:lsdException w:qFormat="1" w:unhideWhenUsed="0" w:uiPriority="0" w:semiHidden="0" w:name="toc 8"/>
+    <w:lsdException w:qFormat="1" w:unhideWhenUsed="0" w:uiPriority="0" w:semiHidden="0" w:name="toc 9"/>
     <w:lsdException w:unhideWhenUsed="0" w:uiPriority="0" w:semiHidden="0" w:name="Normal Indent"/>
     <w:lsdException w:unhideWhenUsed="0" w:uiPriority="0" w:semiHidden="0" w:name="footnote text"/>
     <w:lsdException w:unhideWhenUsed="0" w:uiPriority="0" w:semiHidden="0" w:name="annotation text"/>
-    <w:lsdException w:unhideWhenUsed="0" w:uiPriority="0" w:semiHidden="0" w:name="header"/>
-    <w:lsdException w:unhideWhenUsed="0" w:uiPriority="0" w:semiHidden="0" w:name="footer"/>
+    <w:lsdException w:qFormat="1" w:unhideWhenUsed="0" w:uiPriority="0" w:semiHidden="0" w:name="header"/>
+    <w:lsdException w:qFormat="1" w:unhideWhenUsed="0" w:uiPriority="0" w:semiHidden="0" w:name="footer"/>
     <w:lsdException w:unhideWhenUsed="0" w:uiPriority="0" w:semiHidden="0" w:name="index heading"/>
     <w:lsdException w:qFormat="1" w:uiPriority="0" w:name="caption"/>
     <w:lsdException w:unhideWhenUsed="0" w:uiPriority="0" w:semiHidden="0" w:name="table of figures"/>
@@ -3229,7 +5446,7 @@
     <w:lsdException w:qFormat="1" w:unhideWhenUsed="0" w:uiPriority="0" w:semiHidden="0" w:name="Title"/>
     <w:lsdException w:unhideWhenUsed="0" w:uiPriority="0" w:semiHidden="0" w:name="Closing"/>
     <w:lsdException w:unhideWhenUsed="0" w:uiPriority="0" w:semiHidden="0" w:name="Signature"/>
-    <w:lsdException w:unhideWhenUsed="0" w:uiPriority="0" w:name="Default Paragraph Font"/>
+    <w:lsdException w:qFormat="1" w:unhideWhenUsed="0" w:uiPriority="0" w:name="Default Paragraph Font"/>
     <w:lsdException w:unhideWhenUsed="0" w:uiPriority="0" w:semiHidden="0" w:name="Body Text"/>
     <w:lsdException w:unhideWhenUsed="0" w:uiPriority="0" w:semiHidden="0" w:name="Body Text Indent"/>
     <w:lsdException w:unhideWhenUsed="0" w:uiPriority="0" w:semiHidden="0" w:name="List Continue"/>
@@ -3263,11 +5480,11 @@
     <w:lsdException w:unhideWhenUsed="0" w:uiPriority="0" w:semiHidden="0" w:name="HTML Code"/>
     <w:lsdException w:unhideWhenUsed="0" w:uiPriority="0" w:semiHidden="0" w:name="HTML Definition"/>
     <w:lsdException w:unhideWhenUsed="0" w:uiPriority="0" w:semiHidden="0" w:name="HTML Keyboard"/>
-    <w:lsdException w:unhideWhenUsed="0" w:uiPriority="0" w:semiHidden="0" w:name="HTML Preformatted"/>
+    <w:lsdException w:qFormat="1" w:unhideWhenUsed="0" w:uiPriority="0" w:semiHidden="0" w:name="HTML Preformatted"/>
     <w:lsdException w:unhideWhenUsed="0" w:uiPriority="0" w:semiHidden="0" w:name="HTML Sample"/>
     <w:lsdException w:unhideWhenUsed="0" w:uiPriority="0" w:semiHidden="0" w:name="HTML Typewriter"/>
     <w:lsdException w:unhideWhenUsed="0" w:uiPriority="0" w:semiHidden="0" w:name="HTML Variable"/>
-    <w:lsdException w:unhideWhenUsed="0" w:uiPriority="0" w:name="Normal Table"/>
+    <w:lsdException w:qFormat="1" w:unhideWhenUsed="0" w:uiPriority="0" w:name="Normal Table"/>
     <w:lsdException w:unhideWhenUsed="0" w:uiPriority="0" w:semiHidden="0" w:name="annotation subject"/>
     <w:lsdException w:unhideWhenUsed="0" w:uiPriority="0" w:semiHidden="0" w:name="Balloon Text"/>
   </w:latentStyles>
@@ -3318,25 +5535,27 @@
     <w:pPr>
       <w:keepNext/>
       <w:keepLines/>
-      <w:spacing w:before="260" w:beforeLines="0" w:after="260" w:afterLines="0" w:line="240" w:lineRule="auto"/>
+      <w:spacing w:beforeLines="0" w:afterLines="0" w:line="240" w:lineRule="auto"/>
       <w:outlineLvl w:val="1"/>
     </w:pPr>
     <w:rPr>
-      <w:rFonts w:ascii="Bookman Old Style" w:hAnsi="Bookman Old Style" w:eastAsia="SimHei"/>
+      <w:rFonts w:eastAsia="SimHei"/>
       <w:b/>
       <w:bCs/>
-      <w:sz w:val="28"/>
+      <w:sz w:val="24"/>
       <w:szCs w:val="32"/>
     </w:rPr>
   </w:style>
   <w:style w:type="character" w:default="1" w:styleId="16">
     <w:name w:val="Default Paragraph Font"/>
     <w:semiHidden/>
+    <w:qFormat/>
     <w:uiPriority w:val="0"/>
   </w:style>
   <w:style w:type="table" w:default="1" w:styleId="17">
     <w:name w:val="Normal Table"/>
     <w:semiHidden/>
+    <w:qFormat/>
     <w:uiPriority w:val="0"/>
     <w:tblPr>
       <w:tblLayout w:type="fixed"/>
@@ -3352,6 +5571,7 @@
     <w:name w:val="toc 9"/>
     <w:basedOn w:val="1"/>
     <w:next w:val="1"/>
+    <w:qFormat/>
     <w:uiPriority w:val="0"/>
     <w:pPr>
       <w:ind w:left="3360" w:leftChars="1600"/>
@@ -3361,6 +5581,7 @@
     <w:name w:val="toc 5"/>
     <w:basedOn w:val="1"/>
     <w:next w:val="1"/>
+    <w:qFormat/>
     <w:uiPriority w:val="0"/>
     <w:pPr>
       <w:ind w:left="1680" w:leftChars="800"/>
@@ -3368,6 +5589,7 @@
   </w:style>
   <w:style w:type="paragraph" w:styleId="6">
     <w:name w:val="HTML Preformatted"/>
+    <w:qFormat/>
     <w:uiPriority w:val="0"/>
     <w:pPr>
       <w:tabs>
@@ -3402,6 +5624,7 @@
     <w:name w:val="toc 8"/>
     <w:basedOn w:val="1"/>
     <w:next w:val="1"/>
+    <w:qFormat/>
     <w:uiPriority w:val="0"/>
     <w:pPr>
       <w:ind w:left="2940" w:leftChars="1400"/>
@@ -3411,6 +5634,7 @@
     <w:name w:val="toc 4"/>
     <w:basedOn w:val="1"/>
     <w:next w:val="1"/>
+    <w:qFormat/>
     <w:uiPriority w:val="0"/>
     <w:pPr>
       <w:ind w:left="1260" w:leftChars="600"/>
@@ -3420,6 +5644,7 @@
     <w:name w:val="toc 7"/>
     <w:basedOn w:val="1"/>
     <w:next w:val="1"/>
+    <w:qFormat/>
     <w:uiPriority w:val="0"/>
     <w:pPr>
       <w:ind w:left="2520" w:leftChars="1200"/>
@@ -3429,6 +5654,7 @@
     <w:name w:val="toc 3"/>
     <w:basedOn w:val="1"/>
     <w:next w:val="1"/>
+    <w:qFormat/>
     <w:uiPriority w:val="0"/>
     <w:pPr>
       <w:ind w:left="840" w:leftChars="400"/>
@@ -3437,6 +5663,7 @@
   <w:style w:type="paragraph" w:styleId="11">
     <w:name w:val="footer"/>
     <w:basedOn w:val="1"/>
+    <w:qFormat/>
     <w:uiPriority w:val="0"/>
     <w:pPr>
       <w:tabs>
@@ -3454,6 +5681,7 @@
   <w:style w:type="paragraph" w:styleId="12">
     <w:name w:val="header"/>
     <w:basedOn w:val="1"/>
+    <w:qFormat/>
     <w:uiPriority w:val="0"/>
     <w:pPr>
       <w:pBdr>
@@ -3475,6 +5703,7 @@
     <w:name w:val="toc 6"/>
     <w:basedOn w:val="1"/>
     <w:next w:val="1"/>
+    <w:qFormat/>
     <w:uiPriority w:val="0"/>
     <w:pPr>
       <w:ind w:left="2100" w:leftChars="1000"/>
@@ -3484,6 +5713,7 @@
     <w:name w:val="toc 2"/>
     <w:basedOn w:val="1"/>
     <w:next w:val="1"/>
+    <w:qFormat/>
     <w:uiPriority w:val="0"/>
     <w:pPr>
       <w:ind w:left="420" w:leftChars="200"/>
@@ -3493,6 +5723,7 @@
     <w:name w:val="toc 1"/>
     <w:basedOn w:val="1"/>
     <w:next w:val="1"/>
+    <w:qFormat/>
     <w:uiPriority w:val="0"/>
   </w:style>
 </w:styles>

</xml_diff>

<commit_message>
Revert ancienne methode pour change_chain
</commit_message>
<xml_diff>
--- a/Rapport.docx
+++ b/Rapport.docx
@@ -1996,10 +1996,7 @@
       </w:pPr>
       <w:bookmarkStart w:id="0" w:name="_Toc1219151167"/>
       <w:r>
-        <w:t>1</w:t>
-      </w:r>
-      <w:r>
-        <w:t>. Déroulé du projet</w:t>
+        <w:t>1. Déroulé du projet</w:t>
       </w:r>
       <w:bookmarkEnd w:id="0"/>
     </w:p>
@@ -2020,7 +2017,9 @@
       </w:r>
       <w:bookmarkEnd w:id="1"/>
     </w:p>
-    <w:p/>
+    <w:p>
+      <w:pPr/>
+    </w:p>
     <w:p>
       <w:pPr>
         <w:ind w:firstLine="420" w:firstLineChars="0"/>
@@ -2064,7 +2063,15 @@
           <w:i w:val="0"/>
           <w:iCs w:val="0"/>
         </w:rPr>
-        <w:t xml:space="preserve"> pour ses multiples fonctions pratiques. </w:t>
+        <w:t xml:space="preserve"> pour ses multiples fonctions pratiques. On peut citer son débogueur permettant de parcourir le code pas à pas, sa fonction complétion de mot et bien d’autres outils. Ensuite, nous avons construit un dépôt de version, sur la plateforme </w:t>
+      </w:r>
+      <w:r>
+        <w:rPr>
+          <w:rFonts w:hint="default"/>
+          <w:i/>
+          <w:iCs/>
+        </w:rPr>
+        <w:t>GitHub</w:t>
       </w:r>
       <w:r>
         <w:rPr>
@@ -2072,34 +2079,12 @@
           <w:i w:val="0"/>
           <w:iCs w:val="0"/>
         </w:rPr>
-        <w:t xml:space="preserve">On peut citer son débogueur permettant de parcourir le code pas à pas, sa fonction complétion de mot et bien d’autres outils. </w:t>
-      </w:r>
-      <w:r>
-        <w:rPr>
-          <w:rFonts w:hint="default"/>
-          <w:i w:val="0"/>
-          <w:iCs w:val="0"/>
-        </w:rPr>
-        <w:t xml:space="preserve">Ensuite, nous avons construit un dépôt de version, sur la plateforme </w:t>
-      </w:r>
-      <w:r>
-        <w:rPr>
-          <w:rFonts w:hint="default"/>
-          <w:i/>
-          <w:iCs/>
-        </w:rPr>
-        <w:t>GitHub</w:t>
-      </w:r>
-      <w:r>
-        <w:rPr>
-          <w:rFonts w:hint="default"/>
-          <w:i w:val="0"/>
-          <w:iCs w:val="0"/>
-        </w:rPr>
         <w:t>, pour pouvoir partager notre code plus facilement et retourner vers d’anciennes versions de code en cas de problème. Après cette préparation, nous avons relevé les informations importantes contenues dans le sujet.</w:t>
       </w:r>
     </w:p>
-    <w:p/>
+    <w:p>
+      <w:pPr/>
+    </w:p>
     <w:p>
       <w:pPr>
         <w:pStyle w:val="3"/>
@@ -2142,37 +2127,13 @@
         </w:rPr>
       </w:pPr>
       <w:r>
-        <w:t xml:space="preserve">Le projet </w:t>
-      </w:r>
-      <w:r>
-        <w:t xml:space="preserve">a </w:t>
-      </w:r>
-      <w:r>
-        <w:t>deman</w:t>
-      </w:r>
-      <w:r>
-        <w:t>dé</w:t>
-      </w:r>
-      <w:r>
-        <w:t xml:space="preserve"> l</w:t>
-      </w:r>
-      <w:r>
-        <w:rPr>
-          <w:rFonts w:hint="default"/>
-        </w:rPr>
-        <w:t xml:space="preserve">’utilisation de file FIFO. Nous avons décidé de reprendre le code d’une </w:t>
-      </w:r>
-      <w:r>
-        <w:rPr>
-          <w:rFonts w:hint="default"/>
-        </w:rPr>
-        <w:t>pile</w:t>
-      </w:r>
-      <w:r>
-        <w:rPr>
-          <w:rFonts w:hint="default"/>
-        </w:rPr>
-        <w:t xml:space="preserve">, dans notre cours de </w:t>
+        <w:t>Le projet a demandé l</w:t>
+      </w:r>
+      <w:r>
+        <w:rPr>
+          <w:rFonts w:hint="default"/>
+        </w:rPr>
+        <w:t xml:space="preserve">’utilisation de file FIFO. Nous avons décidé de reprendre le code d’une pile, dans notre cours de </w:t>
       </w:r>
       <w:r>
         <w:rPr>
@@ -2246,6 +2207,7 @@
     </w:p>
     <w:tbl>
       <w:tblPr>
+        <w:tblStyle w:val="17"/>
         <w:tblW w:w="9837" w:type="dxa"/>
         <w:tblInd w:w="0" w:type="dxa"/>
         <w:tblBorders>
@@ -2258,7 +2220,9 @@
         </w:tblBorders>
         <w:tblLayout w:type="fixed"/>
         <w:tblCellMar>
+          <w:top w:w="0" w:type="dxa"/>
           <w:left w:w="108" w:type="dxa"/>
+          <w:bottom w:w="0" w:type="dxa"/>
           <w:right w:w="108" w:type="dxa"/>
         </w:tblCellMar>
       </w:tblPr>
@@ -2277,7 +2241,9 @@
           </w:tblBorders>
           <w:tblLayout w:type="fixed"/>
           <w:tblCellMar>
+            <w:top w:w="0" w:type="dxa"/>
             <w:left w:w="108" w:type="dxa"/>
+            <w:bottom w:w="0" w:type="dxa"/>
             <w:right w:w="108" w:type="dxa"/>
           </w:tblCellMar>
         </w:tblPrEx>
@@ -2742,49 +2708,13 @@
         </w:rPr>
       </w:pPr>
       <w:r>
-        <w:t xml:space="preserve">Lors de la récupération des données sur le fichier, nous </w:t>
-      </w:r>
-      <w:r>
-        <w:t xml:space="preserve">avons pensé </w:t>
-      </w:r>
-      <w:r>
-        <w:t>que le nombre de passager était inutile. Or, plus tard, nous avons remarqué qu</w:t>
-      </w:r>
-      <w:r>
-        <w:rPr>
-          <w:rFonts w:hint="default"/>
-        </w:rPr>
-        <w:t xml:space="preserve">’il avait son utilité pour la condition d’arrêt de </w:t>
-      </w:r>
-      <w:r>
-        <w:rPr>
-          <w:rFonts w:hint="default"/>
-        </w:rPr>
-        <w:t>certaines</w:t>
-      </w:r>
-      <w:r>
-        <w:rPr>
-          <w:rFonts w:hint="default"/>
-        </w:rPr>
-        <w:t xml:space="preserve"> boucle</w:t>
-      </w:r>
-      <w:r>
-        <w:rPr>
-          <w:rFonts w:hint="default"/>
-        </w:rPr>
-        <w:t>s</w:t>
-      </w:r>
-      <w:r>
-        <w:rPr>
-          <w:rFonts w:hint="default"/>
-        </w:rPr>
-        <w:t xml:space="preserve"> while. Nous avons décidé de déclarer une variable globale pour récupérer la valeur et la décrémenter par la suite.</w:t>
-      </w:r>
-      <w:r>
-        <w:rPr>
-          <w:rFonts w:hint="default"/>
-        </w:rPr>
-        <w:t xml:space="preserve"> Après cela, nous avons récupéré chaque passager avec une fonction pour l’inclure dans la bonne file d’attente.</w:t>
+        <w:t>Lors de la récupération des données sur le fichier, nous avons pensé que le nombre de passager était inutile. Or, plus tard, nous avons remarqué qu</w:t>
+      </w:r>
+      <w:r>
+        <w:rPr>
+          <w:rFonts w:hint="default"/>
+        </w:rPr>
+        <w:t>’il avait son utilité pour la condition d’arrêt de certaines boucles while. Nous avons décidé de déclarer une variable globale pour récupérer la valeur et la décrémenter par la suite. Après cela, nous avons récupéré chaque passager avec une fonction pour l’inclure dans la bonne file d’attente.</w:t>
       </w:r>
     </w:p>
     <w:p>
@@ -2835,10 +2765,7 @@
         <w:t>communication.fifo</w:t>
       </w:r>
       <w:r>
-        <w:t xml:space="preserve"> avec </w:t>
-      </w:r>
-      <w:r>
-        <w:t xml:space="preserve">la fonction </w:t>
+        <w:t xml:space="preserve"> avec la fonction </w:t>
       </w:r>
       <w:r>
         <w:rPr>
@@ -2877,6 +2804,7 @@
     </w:p>
     <w:tbl>
       <w:tblPr>
+        <w:tblStyle w:val="17"/>
         <w:tblW w:w="9850" w:type="dxa"/>
         <w:tblInd w:w="0" w:type="dxa"/>
         <w:tblBorders>
@@ -2889,7 +2817,9 @@
         </w:tblBorders>
         <w:tblLayout w:type="fixed"/>
         <w:tblCellMar>
+          <w:top w:w="0" w:type="dxa"/>
           <w:left w:w="108" w:type="dxa"/>
+          <w:bottom w:w="0" w:type="dxa"/>
           <w:right w:w="108" w:type="dxa"/>
         </w:tblCellMar>
       </w:tblPr>
@@ -2908,7 +2838,9 @@
           </w:tblBorders>
           <w:tblLayout w:type="fixed"/>
           <w:tblCellMar>
+            <w:top w:w="0" w:type="dxa"/>
             <w:left w:w="108" w:type="dxa"/>
+            <w:bottom w:w="0" w:type="dxa"/>
             <w:right w:w="108" w:type="dxa"/>
           </w:tblCellMar>
         </w:tblPrEx>
@@ -3294,19 +3226,7 @@
         <w:rPr>
           <w:rFonts w:hint="default"/>
         </w:rPr>
-        <w:t>Quelques</w:t>
-      </w:r>
-      <w:r>
-        <w:rPr>
-          <w:rFonts w:hint="default"/>
-        </w:rPr>
-        <w:t xml:space="preserve"> problèmes ont été soulevés</w:t>
-      </w:r>
-      <w:r>
-        <w:rPr>
-          <w:rFonts w:hint="default"/>
-        </w:rPr>
-        <w:t xml:space="preserve"> durant l’implémentation de ces threads.</w:t>
+        <w:t>Quelques problèmes ont été soulevés durant l’implémentation de ces threads.</w:t>
       </w:r>
     </w:p>
     <w:p>
@@ -3342,13 +3262,7 @@
         <w:rPr>
           <w:rFonts w:hint="default"/>
         </w:rPr>
-        <w:t>Le processus nous a renvoyé un signal SIGSEGV. Ce problème est dû au fait d’accéder à un pointeur NULL durant la modification d’une</w:t>
-      </w:r>
-      <w:r>
-        <w:rPr>
-          <w:rFonts w:hint="default"/>
-        </w:rPr>
-        <w:t xml:space="preserve"> file de passagers d’un autobus ou d’un métro. La fonction se chargeant de cela, brisait la chaine de la file. Elle ne changeait pas l’adresse du maillon suivant du maillon précédent. Ce qui impliquait que le maillon précédent conservait l’adresse du maillon supprimé. </w:t>
+        <w:t xml:space="preserve">Le processus nous a renvoyé un signal SIGSEGV. Ce problème est dû au fait d’accéder à un pointeur NULL durant la modification d’une file de passagers d’un autobus ou d’un métro. La fonction se chargeant de cela, brisait la chaine de la file. Elle ne changeait pas l’adresse du maillon suivant du maillon précédent. Ce qui impliquait que le maillon précédent conservait l’adresse du maillon supprimé. </w:t>
       </w:r>
     </w:p>
     <w:p>
@@ -3428,43 +3342,7 @@
         <w:rPr>
           <w:rFonts w:hint="default"/>
         </w:rPr>
-        <w:t>Lorsque nous avons exécuté notre programme, le processus s’est figé et a tourné en boucle. Après l’usage du débogueur, nous avons pu</w:t>
-      </w:r>
-      <w:r>
-        <w:rPr>
-          <w:rFonts w:hint="default"/>
-        </w:rPr>
-        <w:t xml:space="preserve"> détecter et</w:t>
-      </w:r>
-      <w:r>
-        <w:rPr>
-          <w:rFonts w:hint="default"/>
-        </w:rPr>
-        <w:t xml:space="preserve"> régler cette erreur qui s’</w:t>
-      </w:r>
-      <w:r>
-        <w:rPr>
-          <w:rFonts w:hint="default"/>
-        </w:rPr>
-        <w:t>est</w:t>
-      </w:r>
-      <w:r>
-        <w:rPr>
-          <w:rFonts w:hint="default"/>
-        </w:rPr>
-        <w:t xml:space="preserve"> glissée dans une </w:t>
-      </w:r>
-      <w:r>
-        <w:rPr>
-          <w:rFonts w:hint="default"/>
-        </w:rPr>
-        <w:t>condition du thread métro</w:t>
-      </w:r>
-      <w:r>
-        <w:rPr>
-          <w:rFonts w:hint="default"/>
-        </w:rPr>
-        <w:t xml:space="preserve">. </w:t>
+        <w:t xml:space="preserve">Lorsque nous avons exécuté notre programme, le processus s’est figé et a tourné en boucle. Après l’usage du débogueur, nous avons pu détecter et régler cette erreur qui s’est glissée dans une condition du thread métro. </w:t>
       </w:r>
     </w:p>
     <w:p>
@@ -3481,6 +3359,7 @@
     </w:p>
     <w:tbl>
       <w:tblPr>
+        <w:tblStyle w:val="17"/>
         <w:tblW w:w="9837" w:type="dxa"/>
         <w:tblInd w:w="0" w:type="dxa"/>
         <w:tblBorders>
@@ -3493,7 +3372,9 @@
         </w:tblBorders>
         <w:tblLayout w:type="fixed"/>
         <w:tblCellMar>
+          <w:top w:w="0" w:type="dxa"/>
           <w:left w:w="108" w:type="dxa"/>
+          <w:bottom w:w="0" w:type="dxa"/>
           <w:right w:w="108" w:type="dxa"/>
         </w:tblCellMar>
       </w:tblPr>
@@ -3512,7 +3393,9 @@
           </w:tblBorders>
           <w:tblLayout w:type="fixed"/>
           <w:tblCellMar>
+            <w:top w:w="0" w:type="dxa"/>
             <w:left w:w="108" w:type="dxa"/>
+            <w:bottom w:w="0" w:type="dxa"/>
             <w:right w:w="108" w:type="dxa"/>
           </w:tblCellMar>
         </w:tblPrEx>
@@ -3686,6 +3569,7 @@
     </w:p>
     <w:tbl>
       <w:tblPr>
+        <w:tblStyle w:val="17"/>
         <w:tblW w:w="9837" w:type="dxa"/>
         <w:tblInd w:w="0" w:type="dxa"/>
         <w:tblBorders>
@@ -3698,7 +3582,9 @@
         </w:tblBorders>
         <w:tblLayout w:type="fixed"/>
         <w:tblCellMar>
+          <w:top w:w="0" w:type="dxa"/>
           <w:left w:w="108" w:type="dxa"/>
+          <w:bottom w:w="0" w:type="dxa"/>
           <w:right w:w="108" w:type="dxa"/>
         </w:tblCellMar>
       </w:tblPr>
@@ -3717,7 +3603,9 @@
           </w:tblBorders>
           <w:tblLayout w:type="fixed"/>
           <w:tblCellMar>
+            <w:top w:w="0" w:type="dxa"/>
             <w:left w:w="108" w:type="dxa"/>
+            <w:bottom w:w="0" w:type="dxa"/>
             <w:right w:w="108" w:type="dxa"/>
           </w:tblCellMar>
         </w:tblPrEx>
@@ -4826,7 +4714,19 @@
         <w:rPr>
           <w:rFonts w:hint="default"/>
         </w:rPr>
-        <w:t xml:space="preserve">Le principal problème (et qui reste encore à jour) est la mise en place de ce tube de communication. Il semblerait que la ré-ouverture en lecture par les taxis ne fonctionne pas ou bien, la récupération de la structure mène à une structure parfois vide ou aberrante. On peut aussi noter le fait que l’écriture n’arrive pas à écrire ou se bloque dans le thread vérificateur. Même avec des recherches sur internet ou des tests, rien ne semble être résolu... </w:t>
+        <w:t>Le principal problème</w:t>
+      </w:r>
+      <w:r>
+        <w:rPr>
+          <w:rFonts w:hint="default"/>
+        </w:rPr>
+        <w:t xml:space="preserve"> </w:t>
+      </w:r>
+      <w:r>
+        <w:rPr>
+          <w:rFonts w:hint="default"/>
+        </w:rPr>
+        <w:t>est la mise en place de ce tube de communication. Il semblerait que la ré-ouverture en lecture par les taxis ne fonctionne pas ou bien, la récupération de la structure mène à une structure parfois vide ou aberrante. On peut aussi noter le fait que l’écriture n’arrive pas à écrire ou se bloque dans le thread vérificateur.</w:t>
       </w:r>
     </w:p>
     <w:p>
@@ -4840,11 +4740,62 @@
           <w:rFonts w:hint="default"/>
         </w:rPr>
       </w:pPr>
+      <w:r>
+        <w:rPr>
+          <w:rFonts w:hint="default"/>
+        </w:rPr>
+        <w:t xml:space="preserve">Après consultation avec un collègue, il semblerait qu’il ne faut pas ouvrir et fermer le pipe dans une boucle while. Suite à son conseil, nous avons placé l’ouverture et la fermeture du tube en dehors des boucles while. Cela a eu pour conséquence de régler le problème. </w:t>
+      </w:r>
+    </w:p>
+    <w:p>
+      <w:pPr>
+        <w:numPr>
+          <w:ilvl w:val="0"/>
+          <w:numId w:val="0"/>
+        </w:numPr>
+        <w:ind w:firstLine="420" w:firstLineChars="0"/>
+        <w:rPr>
+          <w:rFonts w:hint="default"/>
+        </w:rPr>
+      </w:pPr>
+    </w:p>
+    <w:p>
+      <w:pPr>
+        <w:numPr>
+          <w:ilvl w:val="0"/>
+          <w:numId w:val="0"/>
+        </w:numPr>
+        <w:ind w:firstLine="420" w:firstLineChars="0"/>
+        <w:rPr>
+          <w:rFonts w:hint="default"/>
+        </w:rPr>
+      </w:pPr>
+      <w:r>
+        <w:rPr>
+          <w:rFonts w:hint="default"/>
+        </w:rPr>
+        <w:t>En revanche, un autre problème est survenu. La condition d’arrêt de la boucle while n’est pas remplie. Nous avons pensé au début qu’attribuer une variable globale permettrait d’arrêter la boucle mais, nous nous sommes rappelés que la duplication de processus dupliquait les variables globales. Ce qui signifie que le changement dans les threads du processus père n’affectent pas les threads du processus fils.</w:t>
+      </w:r>
+    </w:p>
+    <w:p>
+      <w:pPr>
+        <w:numPr>
+          <w:ilvl w:val="0"/>
+          <w:numId w:val="0"/>
+        </w:numPr>
+        <w:ind w:firstLine="420" w:firstLineChars="0"/>
+        <w:rPr>
+          <w:rFonts w:hint="default"/>
+        </w:rPr>
+      </w:pPr>
+      <w:bookmarkStart w:id="7" w:name="_GoBack"/>
+      <w:bookmarkEnd w:id="7"/>
     </w:p>
     <w:p>
       <w:pPr>
         <w:pStyle w:val="2"/>
         <w:numPr>
+          <w:ilvl w:val="0"/>
           <w:numId w:val="0"/>
         </w:numPr>
         <w:rPr>
@@ -4856,19 +4807,7 @@
         <w:rPr>
           <w:rFonts w:hint="default"/>
         </w:rPr>
-        <w:t xml:space="preserve">2. </w:t>
-      </w:r>
-      <w:r>
-        <w:rPr>
-          <w:rFonts w:hint="default"/>
-        </w:rPr>
-        <w:t>Amélioration</w:t>
-      </w:r>
-      <w:r>
-        <w:rPr>
-          <w:rFonts w:hint="default"/>
-        </w:rPr>
-        <w:t xml:space="preserve"> du projet</w:t>
+        <w:t>2. Amélioration du projet</w:t>
       </w:r>
       <w:bookmarkEnd w:id="6"/>
     </w:p>
@@ -5172,8 +5111,6 @@
         </w:rPr>
         <w:t>Il faudra noter que la manière dont sont implémentées les files d’attentes n’est pas pertinente pour la durabilité du projet. En effet, imaginons que l’on souhaite ajouter stations avec d’autres plateformes de changements. Il est plus difficile de récupérer la station dans un tableau de file d’attente.</w:t>
       </w:r>
-      <w:bookmarkStart w:id="7" w:name="_GoBack"/>
-      <w:bookmarkEnd w:id="7"/>
     </w:p>
     <w:sectPr>
       <w:footerReference r:id="rId5" w:type="default"/>

</xml_diff>